<commit_message>
add resumo e introducao
</commit_message>
<xml_diff>
--- a/tp2_GustavoFerreira_MarceloVieira.docx
+++ b/tp2_GustavoFerreira_MarceloVieira.docx
@@ -20,23 +20,7 @@
           <w:sz w:val="48"/>
           <w:szCs w:val="48"/>
         </w:rPr>
-        <w:t xml:space="preserve">Representação Numérica e </w:t>
-      </w:r>
-      <w:r>
-        <w:rPr>
-          <w:rFonts w:ascii="Times New Roman" w:hAnsi="Times New Roman" w:cs="Times New Roman"/>
-          <w:sz w:val="48"/>
-          <w:szCs w:val="48"/>
-        </w:rPr>
-        <w:t>Desc</w:t>
-      </w:r>
-      <w:r>
-        <w:rPr>
-          <w:rFonts w:ascii="Times New Roman" w:hAnsi="Times New Roman" w:cs="Times New Roman"/>
-          <w:sz w:val="48"/>
-          <w:szCs w:val="48"/>
-        </w:rPr>
-        <w:t>riptografia utilizando Cifra de César e Cifra de Substituição</w:t>
+        <w:t>Organizando e emulando um processador através de um projeto de ISA</w:t>
       </w:r>
     </w:p>
     <w:p>
@@ -121,8 +105,9 @@
           <w:iCs/>
           <w:szCs w:val="20"/>
         </w:rPr>
-        <w:t xml:space="preserve">Nas linguagens de programação, é possível converter </w:t>
-      </w:r>
+        <w:t>O documento conhecido como ISA (</w:t>
+      </w:r>
+      <w:proofErr w:type="spellStart"/>
       <w:r>
         <w:rPr>
           <w:rFonts w:ascii="Times New Roman" w:hAnsi="Times New Roman" w:cs="Times New Roman"/>
@@ -131,8 +116,9 @@
           <w:iCs/>
           <w:szCs w:val="20"/>
         </w:rPr>
-        <w:t xml:space="preserve">uma representação binária em um número de base 10, que pode ser convertido para um caractere utilizando a tabela ASCII. Nesse trabalho, serão desenvolvidos algoritmos para descriptografar textos representados na forma binária </w:t>
-      </w:r>
+        <w:t>Instruction</w:t>
+      </w:r>
+      <w:proofErr w:type="spellEnd"/>
       <w:r>
         <w:rPr>
           <w:rFonts w:ascii="Times New Roman" w:hAnsi="Times New Roman" w:cs="Times New Roman"/>
@@ -141,8 +127,9 @@
           <w:iCs/>
           <w:szCs w:val="20"/>
         </w:rPr>
-        <w:t xml:space="preserve">que foram criptografados </w:t>
-      </w:r>
+        <w:t xml:space="preserve"> Set </w:t>
+      </w:r>
+      <w:proofErr w:type="spellStart"/>
       <w:r>
         <w:rPr>
           <w:rFonts w:ascii="Times New Roman" w:hAnsi="Times New Roman" w:cs="Times New Roman"/>
@@ -151,8 +138,9 @@
           <w:iCs/>
           <w:szCs w:val="20"/>
         </w:rPr>
-        <w:t xml:space="preserve">utilizando a cifra de </w:t>
-      </w:r>
+        <w:t>Architecture</w:t>
+      </w:r>
+      <w:proofErr w:type="spellEnd"/>
       <w:r>
         <w:rPr>
           <w:rFonts w:ascii="Times New Roman" w:hAnsi="Times New Roman" w:cs="Times New Roman"/>
@@ -161,7 +149,7 @@
           <w:iCs/>
           <w:szCs w:val="20"/>
         </w:rPr>
-        <w:t>C</w:t>
+        <w:t>)</w:t>
       </w:r>
       <w:r>
         <w:rPr>
@@ -171,7 +159,17 @@
           <w:iCs/>
           <w:szCs w:val="20"/>
         </w:rPr>
-        <w:t>ésar e a cifra de substituição.</w:t>
+        <w:t xml:space="preserve"> </w:t>
+      </w:r>
+      <w:r>
+        <w:rPr>
+          <w:rFonts w:ascii="Times New Roman" w:hAnsi="Times New Roman" w:cs="Times New Roman"/>
+          <w:b/>
+          <w:bCs/>
+          <w:iCs/>
+          <w:szCs w:val="20"/>
+        </w:rPr>
+        <w:t>refere-se a um conjunto de instruções que um processador pode executar, definindo desde as operações que serão suportadas até o número de registradores. Nesse trabalho, será desenvolvida a organização de um processador com sua ISA consolidada, além de um emulador para realizar dois algoritmos propostos.</w:t>
       </w:r>
     </w:p>
     <w:p>
@@ -216,73 +214,131 @@
           <w:sz w:val="24"/>
           <w:szCs w:val="24"/>
         </w:rPr>
-        <w:t>O sistema decimal é um sistema de numeração posicional que utiliza a base 10, ou seja,</w:t>
-      </w:r>
-      <w:r>
-        <w:rPr>
-          <w:rFonts w:ascii="Times New Roman" w:hAnsi="Times New Roman" w:cs="Times New Roman"/>
-          <w:sz w:val="24"/>
-          <w:szCs w:val="24"/>
-        </w:rPr>
-        <w:t xml:space="preserve"> há </w:t>
-      </w:r>
-      <w:r>
-        <w:rPr>
-          <w:rFonts w:ascii="Times New Roman" w:hAnsi="Times New Roman" w:cs="Times New Roman"/>
-          <w:sz w:val="24"/>
-          <w:szCs w:val="24"/>
-        </w:rPr>
-        <w:t xml:space="preserve">10 algarismos diferentes </w:t>
-      </w:r>
-      <w:r>
-        <w:rPr>
-          <w:rFonts w:ascii="Times New Roman" w:hAnsi="Times New Roman" w:cs="Times New Roman"/>
-          <w:sz w:val="24"/>
-          <w:szCs w:val="24"/>
-        </w:rPr>
-        <w:t>que combinados representam todos os números. Apesar de ser o mais usual, o sistema decimal não é o único existente. Um sistema de numeração importante para a computação é o sistema binário, constituído apenas de dois dígitos</w:t>
-      </w:r>
-      <w:r>
-        <w:rPr>
-          <w:rFonts w:ascii="Times New Roman" w:hAnsi="Times New Roman" w:cs="Times New Roman"/>
-          <w:sz w:val="24"/>
-          <w:szCs w:val="24"/>
-        </w:rPr>
-        <w:t>,</w:t>
-      </w:r>
-      <w:r>
-        <w:rPr>
-          <w:rFonts w:ascii="Times New Roman" w:hAnsi="Times New Roman" w:cs="Times New Roman"/>
-          <w:sz w:val="24"/>
-          <w:szCs w:val="24"/>
-        </w:rPr>
-        <w:t xml:space="preserve"> 0 e 1, </w:t>
-      </w:r>
-      <w:r>
-        <w:rPr>
-          <w:rFonts w:ascii="Times New Roman" w:hAnsi="Times New Roman" w:cs="Times New Roman"/>
-          <w:sz w:val="24"/>
-          <w:szCs w:val="24"/>
-        </w:rPr>
-        <w:t>cuja combinação leva o computador a realizar várias tarefas: representar números, caracteres, palavras, textos e cálculos.</w:t>
+        <w:t xml:space="preserve">O design de computadores modernos é baseado na arquitetura de John Von Neumann, que é caracterizada pela presença de alguns princípios chave como uma unidade central de processamento, um sistema de memória principal e um sistema de entrada/saída. A figura 1 </w:t>
+      </w:r>
+      <w:r>
+        <w:rPr>
+          <w:rFonts w:ascii="Times New Roman" w:hAnsi="Times New Roman" w:cs="Times New Roman"/>
+          <w:sz w:val="24"/>
+          <w:szCs w:val="24"/>
+        </w:rPr>
+        <w:t>representa o conceito da arquitetura de Von Neumann</w:t>
+      </w:r>
+      <w:r>
+        <w:rPr>
+          <w:rFonts w:ascii="Times New Roman" w:hAnsi="Times New Roman" w:cs="Times New Roman"/>
+          <w:sz w:val="24"/>
+          <w:szCs w:val="24"/>
+        </w:rPr>
+        <w:t xml:space="preserve"> </w:t>
+      </w:r>
+      <w:r>
+        <w:rPr>
+          <w:rFonts w:ascii="Times New Roman" w:hAnsi="Times New Roman" w:cs="Times New Roman"/>
+          <w:sz w:val="24"/>
+          <w:szCs w:val="24"/>
+        </w:rPr>
+        <w:t>[</w:t>
+      </w:r>
+      <w:r>
+        <w:rPr>
+          <w:rFonts w:ascii="Times New Roman" w:hAnsi="Times New Roman" w:cs="Times New Roman"/>
+          <w:sz w:val="24"/>
+          <w:szCs w:val="24"/>
+        </w:rPr>
+        <w:t>1].</w:t>
       </w:r>
     </w:p>
     <w:p>
       <w:pPr>
         <w:ind w:left="-15"/>
-        <w:rPr>
-          <w:rFonts w:ascii="Times New Roman" w:hAnsi="Times New Roman" w:cs="Times New Roman"/>
-          <w:sz w:val="24"/>
-          <w:szCs w:val="24"/>
-        </w:rPr>
-      </w:pPr>
-      <w:r>
-        <w:rPr>
-          <w:rFonts w:ascii="Times New Roman" w:hAnsi="Times New Roman" w:cs="Times New Roman"/>
-          <w:sz w:val="24"/>
-          <w:szCs w:val="24"/>
-        </w:rPr>
-        <w:t>Todos os caracteres recebidos como entrada por um computador podem ser convertidos em números utilizando a tabela ASCII, e esse número pode ser convertido em binário. O caminho inverso também pode ser feito para obter um caractere a partir de uma representação binária fornecida.</w:t>
+        <w:jc w:val="center"/>
+        <w:rPr>
+          <w:rFonts w:ascii="Times New Roman" w:hAnsi="Times New Roman" w:cs="Times New Roman"/>
+          <w:sz w:val="24"/>
+          <w:szCs w:val="24"/>
+        </w:rPr>
+      </w:pPr>
+      <w:r>
+        <w:rPr>
+          <w:noProof/>
+        </w:rPr>
+        <w:drawing>
+          <wp:inline distT="0" distB="0" distL="0" distR="0" wp14:anchorId="0FF6890B" wp14:editId="5F17DA77">
+            <wp:extent cx="2561128" cy="1791556"/>
+            <wp:effectExtent l="0" t="0" r="0" b="0"/>
+            <wp:docPr id="85450822" name="Imagem 1" descr="Von Neumann Architecture - Computer Science GCSE GURU"/>
+            <wp:cNvGraphicFramePr>
+              <a:graphicFrameLocks xmlns:a="http://schemas.openxmlformats.org/drawingml/2006/main" noChangeAspect="1"/>
+            </wp:cNvGraphicFramePr>
+            <a:graphic xmlns:a="http://schemas.openxmlformats.org/drawingml/2006/main">
+              <a:graphicData uri="http://schemas.openxmlformats.org/drawingml/2006/picture">
+                <pic:pic xmlns:pic="http://schemas.openxmlformats.org/drawingml/2006/picture">
+                  <pic:nvPicPr>
+                    <pic:cNvPr id="0" name="Picture 1" descr="Von Neumann Architecture - Computer Science GCSE GURU"/>
+                    <pic:cNvPicPr>
+                      <a:picLocks noChangeAspect="1" noChangeArrowheads="1"/>
+                    </pic:cNvPicPr>
+                  </pic:nvPicPr>
+                  <pic:blipFill>
+                    <a:blip r:embed="rId11" cstate="print">
+                      <a:extLst>
+                        <a:ext uri="{28A0092B-C50C-407E-A947-70E740481C1C}">
+                          <a14:useLocalDpi xmlns:a14="http://schemas.microsoft.com/office/drawing/2010/main" val="0"/>
+                        </a:ext>
+                      </a:extLst>
+                    </a:blip>
+                    <a:srcRect/>
+                    <a:stretch>
+                      <a:fillRect/>
+                    </a:stretch>
+                  </pic:blipFill>
+                  <pic:spPr bwMode="auto">
+                    <a:xfrm>
+                      <a:off x="0" y="0"/>
+                      <a:ext cx="2568338" cy="1796600"/>
+                    </a:xfrm>
+                    <a:prstGeom prst="rect">
+                      <a:avLst/>
+                    </a:prstGeom>
+                    <a:noFill/>
+                    <a:ln>
+                      <a:noFill/>
+                    </a:ln>
+                  </pic:spPr>
+                </pic:pic>
+              </a:graphicData>
+            </a:graphic>
+          </wp:inline>
+        </w:drawing>
+      </w:r>
+    </w:p>
+    <w:p>
+      <w:pPr>
+        <w:tabs>
+          <w:tab w:val="center" w:pos="1986"/>
+        </w:tabs>
+        <w:spacing w:after="292" w:line="249" w:lineRule="auto"/>
+        <w:ind w:left="-15" w:firstLine="0"/>
+        <w:jc w:val="center"/>
+        <w:rPr>
+          <w:rFonts w:ascii="Times New Roman" w:hAnsi="Times New Roman" w:cs="Times New Roman"/>
+          <w:szCs w:val="28"/>
+        </w:rPr>
+      </w:pPr>
+      <w:r>
+        <w:rPr>
+          <w:rFonts w:ascii="Times New Roman" w:hAnsi="Times New Roman" w:cs="Times New Roman"/>
+          <w:szCs w:val="28"/>
+        </w:rPr>
+        <w:t xml:space="preserve">Figura 1. Representação </w:t>
+      </w:r>
+      <w:r>
+        <w:rPr>
+          <w:rFonts w:ascii="Times New Roman" w:hAnsi="Times New Roman" w:cs="Times New Roman"/>
+          <w:szCs w:val="28"/>
+        </w:rPr>
+        <w:t>da arquitetura de John Von Neumann</w:t>
       </w:r>
     </w:p>
     <w:p>
@@ -300,31 +356,75 @@
           <w:sz w:val="24"/>
           <w:szCs w:val="24"/>
         </w:rPr>
-        <w:t xml:space="preserve">No presente trabalho, abordaremos o desenvolvimento de dois programas na linguagem </w:t>
-      </w:r>
-      <w:r>
-        <w:rPr>
-          <w:rFonts w:ascii="Times New Roman" w:hAnsi="Times New Roman" w:cs="Times New Roman"/>
-          <w:sz w:val="24"/>
-          <w:szCs w:val="24"/>
-        </w:rPr>
-        <w:t xml:space="preserve">Python </w:t>
-      </w:r>
-      <w:r>
-        <w:rPr>
-          <w:rFonts w:ascii="Times New Roman" w:hAnsi="Times New Roman" w:cs="Times New Roman"/>
-          <w:sz w:val="24"/>
-          <w:szCs w:val="24"/>
-        </w:rPr>
-        <w:t xml:space="preserve">que têm como objetivo quebrar a codificação de textos criptografados em duas </w:t>
-      </w:r>
-      <w:r>
-        <w:rPr>
-          <w:rFonts w:ascii="Times New Roman" w:hAnsi="Times New Roman" w:cs="Times New Roman"/>
-          <w:sz w:val="24"/>
-          <w:szCs w:val="24"/>
-        </w:rPr>
-        <w:t>cifras clássicas: a cifra de César e a cifra de substituição. Os textos estão em sua representação binária e se encontram em anexo.</w:t>
+        <w:t xml:space="preserve">Uma ISA, do inglês </w:t>
+      </w:r>
+      <w:proofErr w:type="spellStart"/>
+      <w:r>
+        <w:rPr>
+          <w:rFonts w:ascii="Times New Roman" w:hAnsi="Times New Roman" w:cs="Times New Roman"/>
+          <w:sz w:val="24"/>
+          <w:szCs w:val="24"/>
+        </w:rPr>
+        <w:t>Instruction</w:t>
+      </w:r>
+      <w:proofErr w:type="spellEnd"/>
+      <w:r>
+        <w:rPr>
+          <w:rFonts w:ascii="Times New Roman" w:hAnsi="Times New Roman" w:cs="Times New Roman"/>
+          <w:sz w:val="24"/>
+          <w:szCs w:val="24"/>
+        </w:rPr>
+        <w:t xml:space="preserve"> Set </w:t>
+      </w:r>
+      <w:proofErr w:type="spellStart"/>
+      <w:r>
+        <w:rPr>
+          <w:rFonts w:ascii="Times New Roman" w:hAnsi="Times New Roman" w:cs="Times New Roman"/>
+          <w:sz w:val="24"/>
+          <w:szCs w:val="24"/>
+        </w:rPr>
+        <w:t>Architecture</w:t>
+      </w:r>
+      <w:proofErr w:type="spellEnd"/>
+      <w:r>
+        <w:rPr>
+          <w:rFonts w:ascii="Times New Roman" w:hAnsi="Times New Roman" w:cs="Times New Roman"/>
+          <w:sz w:val="24"/>
+          <w:szCs w:val="24"/>
+        </w:rPr>
+        <w:t>, é um</w:t>
+      </w:r>
+      <w:r>
+        <w:rPr>
+          <w:rFonts w:ascii="Times New Roman" w:hAnsi="Times New Roman" w:cs="Times New Roman"/>
+          <w:sz w:val="24"/>
+          <w:szCs w:val="24"/>
+        </w:rPr>
+        <w:t xml:space="preserve"> documento que organiza os elementos de um projeto de processador, definindo </w:t>
+      </w:r>
+      <w:r>
+        <w:rPr>
+          <w:rFonts w:ascii="Times New Roman" w:hAnsi="Times New Roman" w:cs="Times New Roman"/>
+          <w:sz w:val="24"/>
+          <w:szCs w:val="24"/>
+        </w:rPr>
+        <w:t xml:space="preserve">alguns parâmetros como </w:t>
+      </w:r>
+      <w:r>
+        <w:rPr>
+          <w:rFonts w:ascii="Times New Roman" w:hAnsi="Times New Roman" w:cs="Times New Roman"/>
+          <w:sz w:val="24"/>
+          <w:szCs w:val="24"/>
+        </w:rPr>
+        <w:t xml:space="preserve">as operações suportadas, número de registradores, </w:t>
+      </w:r>
+      <w:r>
+        <w:rPr>
+          <w:rFonts w:ascii="Times New Roman" w:hAnsi="Times New Roman" w:cs="Times New Roman"/>
+          <w:sz w:val="24"/>
+          <w:szCs w:val="24"/>
+        </w:rPr>
+        <w:t>tamanho das instruções e número máximo de instruções.</w:t>
       </w:r>
     </w:p>
     <w:p>
@@ -342,15 +442,140 @@
           <w:sz w:val="24"/>
           <w:szCs w:val="24"/>
         </w:rPr>
-        <w:t>A seção II apresenta um breve referencial teórico sobre os programas e uma contextualização do cenário no qual eles foram desenvolvidos. Em seguida, na seção III, será abordad</w:t>
-      </w:r>
-      <w:r>
-        <w:rPr>
-          <w:rFonts w:ascii="Times New Roman" w:hAnsi="Times New Roman" w:cs="Times New Roman"/>
-          <w:sz w:val="24"/>
-          <w:szCs w:val="24"/>
-        </w:rPr>
-        <w:t>a a metodologia adotada na implementação dos programas, apresentando o passo-a-passo realizado e os métodos utilizados para avaliar os resultados. Na seção IV serão apresentados os resultados obtidos por meio da abordagem adotada. Finalmente, na seção V, serão feitas as conclusões e reflexões sobre o trabalho realizado.</w:t>
+        <w:t xml:space="preserve">No presente trabalho, abordaremos </w:t>
+      </w:r>
+      <w:r>
+        <w:rPr>
+          <w:rFonts w:ascii="Times New Roman" w:hAnsi="Times New Roman" w:cs="Times New Roman"/>
+          <w:sz w:val="24"/>
+          <w:szCs w:val="24"/>
+        </w:rPr>
+        <w:t xml:space="preserve">a organização de um processador com uma ISA consolidada, através de algumas regras de projeto </w:t>
+      </w:r>
+      <w:proofErr w:type="spellStart"/>
+      <w:r>
+        <w:rPr>
+          <w:rFonts w:ascii="Times New Roman" w:hAnsi="Times New Roman" w:cs="Times New Roman"/>
+          <w:sz w:val="24"/>
+          <w:szCs w:val="24"/>
+        </w:rPr>
+        <w:t>pré</w:t>
+      </w:r>
+      <w:proofErr w:type="spellEnd"/>
+      <w:r>
+        <w:rPr>
+          <w:rFonts w:ascii="Times New Roman" w:hAnsi="Times New Roman" w:cs="Times New Roman"/>
+          <w:sz w:val="24"/>
+          <w:szCs w:val="24"/>
+        </w:rPr>
+        <w:t xml:space="preserve"> estabelecidas. Um emulador também deve ser construído e ser capaz de realizar dois algoritmos: armazenar todos os números primos entre 1 e 100 em memória e depois imprimir os valores lidos e calcular o seno e o cosseno de um valor em radianos.</w:t>
+      </w:r>
+    </w:p>
+    <w:p>
+      <w:pPr>
+        <w:ind w:left="-15"/>
+        <w:rPr>
+          <w:rFonts w:ascii="Times New Roman" w:hAnsi="Times New Roman" w:cs="Times New Roman"/>
+          <w:sz w:val="24"/>
+          <w:szCs w:val="24"/>
+          <w:u w:val="single"/>
+        </w:rPr>
+      </w:pPr>
+      <w:r>
+        <w:rPr>
+          <w:rFonts w:ascii="Times New Roman" w:hAnsi="Times New Roman" w:cs="Times New Roman"/>
+          <w:sz w:val="24"/>
+          <w:szCs w:val="24"/>
+        </w:rPr>
+        <w:t xml:space="preserve">A seção II apresenta um breve referencial teórico sobre </w:t>
+      </w:r>
+      <w:r>
+        <w:rPr>
+          <w:rFonts w:ascii="Times New Roman" w:hAnsi="Times New Roman" w:cs="Times New Roman"/>
+          <w:sz w:val="24"/>
+          <w:szCs w:val="24"/>
+        </w:rPr>
+        <w:t xml:space="preserve">o </w:t>
+      </w:r>
+      <w:r>
+        <w:rPr>
+          <w:rFonts w:ascii="Times New Roman" w:hAnsi="Times New Roman" w:cs="Times New Roman"/>
+          <w:sz w:val="24"/>
+          <w:szCs w:val="24"/>
+        </w:rPr>
+        <w:t>projeto</w:t>
+      </w:r>
+      <w:r>
+        <w:rPr>
+          <w:rFonts w:ascii="Times New Roman" w:hAnsi="Times New Roman" w:cs="Times New Roman"/>
+          <w:sz w:val="24"/>
+          <w:szCs w:val="24"/>
+        </w:rPr>
+        <w:t xml:space="preserve"> e uma contextualização do cenário </w:t>
+      </w:r>
+      <w:r>
+        <w:rPr>
+          <w:rFonts w:ascii="Times New Roman" w:hAnsi="Times New Roman" w:cs="Times New Roman"/>
+          <w:sz w:val="24"/>
+          <w:szCs w:val="24"/>
+        </w:rPr>
+        <w:t xml:space="preserve">no qual </w:t>
+      </w:r>
+      <w:r>
+        <w:rPr>
+          <w:rFonts w:ascii="Times New Roman" w:hAnsi="Times New Roman" w:cs="Times New Roman"/>
+          <w:sz w:val="24"/>
+          <w:szCs w:val="24"/>
+        </w:rPr>
+        <w:t>ele foi desenvolvido</w:t>
+      </w:r>
+      <w:r>
+        <w:rPr>
+          <w:rFonts w:ascii="Times New Roman" w:hAnsi="Times New Roman" w:cs="Times New Roman"/>
+          <w:sz w:val="24"/>
+          <w:szCs w:val="24"/>
+        </w:rPr>
+        <w:t>. Em seguida, na seção III, será abordad</w:t>
+      </w:r>
+      <w:r>
+        <w:rPr>
+          <w:rFonts w:ascii="Times New Roman" w:hAnsi="Times New Roman" w:cs="Times New Roman"/>
+          <w:sz w:val="24"/>
+          <w:szCs w:val="24"/>
+        </w:rPr>
+        <w:t>a a metodologia adotada n</w:t>
+      </w:r>
+      <w:r>
+        <w:rPr>
+          <w:rFonts w:ascii="Times New Roman" w:hAnsi="Times New Roman" w:cs="Times New Roman"/>
+          <w:sz w:val="24"/>
+          <w:szCs w:val="24"/>
+        </w:rPr>
+        <w:t>o desenvolvimento da ISA e na</w:t>
+      </w:r>
+      <w:r>
+        <w:rPr>
+          <w:rFonts w:ascii="Times New Roman" w:hAnsi="Times New Roman" w:cs="Times New Roman"/>
+          <w:sz w:val="24"/>
+          <w:szCs w:val="24"/>
+        </w:rPr>
+        <w:t xml:space="preserve"> implementação d</w:t>
+      </w:r>
+      <w:r>
+        <w:rPr>
+          <w:rFonts w:ascii="Times New Roman" w:hAnsi="Times New Roman" w:cs="Times New Roman"/>
+          <w:sz w:val="24"/>
+          <w:szCs w:val="24"/>
+        </w:rPr>
+        <w:t>o emulador</w:t>
+      </w:r>
+      <w:r>
+        <w:rPr>
+          <w:rFonts w:ascii="Times New Roman" w:hAnsi="Times New Roman" w:cs="Times New Roman"/>
+          <w:sz w:val="24"/>
+          <w:szCs w:val="24"/>
+        </w:rPr>
+        <w:t>, apresentando o passo-a-passo realizado e os métodos utilizados para avaliar os resultados. Na seção IV serão apresentados os resultados obtidos por meio da abordagem adotada. Finalmente, na seção V, serão feitas as conclusões e reflexões sobre o trabalho realizado.</w:t>
       </w:r>
     </w:p>
     <w:bookmarkEnd w:id="0"/>
@@ -520,7 +745,7 @@
                     <pic:cNvPicPr/>
                   </pic:nvPicPr>
                   <pic:blipFill>
-                    <a:blip r:embed="rId11" cstate="print">
+                    <a:blip r:embed="rId12" cstate="print">
                       <a:extLst>
                         <a:ext uri="{28A0092B-C50C-407E-A947-70E740481C1C}">
                           <a14:useLocalDpi xmlns:a14="http://schemas.microsoft.com/office/drawing/2010/main" val="0"/>
@@ -634,6 +859,7 @@
           <w:sz w:val="24"/>
           <w:szCs w:val="24"/>
         </w:rPr>
+        <w:lastRenderedPageBreak/>
         <w:drawing>
           <wp:inline distT="0" distB="0" distL="0" distR="0" wp14:anchorId="1468AD9A" wp14:editId="578B1376">
             <wp:extent cx="1549121" cy="1232452"/>
@@ -650,7 +876,7 @@
                     <pic:cNvPicPr/>
                   </pic:nvPicPr>
                   <pic:blipFill rotWithShape="1">
-                    <a:blip r:embed="rId12" cstate="print">
+                    <a:blip r:embed="rId13" cstate="print">
                       <a:extLst>
                         <a:ext uri="{28A0092B-C50C-407E-A947-70E740481C1C}">
                           <a14:useLocalDpi xmlns:a14="http://schemas.microsoft.com/office/drawing/2010/main" val="0"/>
@@ -741,16 +967,7 @@
           <w:sz w:val="24"/>
           <w:szCs w:val="24"/>
         </w:rPr>
-        <w:t xml:space="preserve">Os programas desenvolvidos nesse trabalho possuem como principal objetivo quebrar a codificação de textos criptografados com essas duas cifras. Utilizando a cifra de César, existem 26 </w:t>
-      </w:r>
-      <w:r>
-        <w:rPr>
-          <w:rFonts w:ascii="Times New Roman" w:hAnsi="Times New Roman" w:cs="Times New Roman"/>
-          <w:sz w:val="24"/>
-          <w:szCs w:val="24"/>
-        </w:rPr>
-        <w:lastRenderedPageBreak/>
-        <w:t xml:space="preserve">combinações diferentes de chaves (existem 26 letras no alfabeto), sendo possível testar cada uma e deixar que o usuário encontre a melhor solução dentre as 26. Porém, para a cifra de substituição, existem 26! combinações diferentes de chaves, o que torna inviável testar uma por uma e deixar que o usuário busque a melhor solução. A fim de resolver esse problema, foi utilizada a biblioteca N-Gram </w:t>
+        <w:t xml:space="preserve">Os programas desenvolvidos nesse trabalho possuem como principal objetivo quebrar a codificação de textos criptografados com essas duas cifras. Utilizando a cifra de César, existem 26 combinações diferentes de chaves (existem 26 letras no alfabeto), sendo possível testar cada uma e deixar que o usuário encontre a melhor solução dentre as 26. Porém, para a cifra de substituição, existem 26! combinações diferentes de chaves, o que torna inviável testar uma por uma e deixar que o usuário busque a melhor solução. A fim de resolver esse problema, foi utilizada a biblioteca N-Gram </w:t>
       </w:r>
       <w:r>
         <w:rPr>
@@ -1038,7 +1255,15 @@
           <w:sz w:val="24"/>
           <w:szCs w:val="24"/>
         </w:rPr>
-        <w:t xml:space="preserve">O primeiro passo na implementação dos programas foi a conversão da representação binária para caracteres. Para isso, na função principal o usuário digita o texto em binário, que é lido como uma </w:t>
+        <w:t xml:space="preserve">O primeiro passo na implementação dos programas foi a conversão da representação binária para caracteres. Para isso, na função principal o usuário digita o texto em binário, que é lido como </w:t>
+      </w:r>
+      <w:r>
+        <w:rPr>
+          <w:rFonts w:ascii="Times New Roman" w:hAnsi="Times New Roman" w:cs="Times New Roman"/>
+          <w:sz w:val="24"/>
+          <w:szCs w:val="24"/>
+        </w:rPr>
+        <w:t xml:space="preserve">uma </w:t>
       </w:r>
       <w:proofErr w:type="spellStart"/>
       <w:r>
@@ -1557,6 +1782,7 @@
           <w:kern w:val="0"/>
           <w:sz w:val="16"/>
           <w:szCs w:val="16"/>
+          <w:lang w:val="en-US"/>
           <w14:ligatures w14:val="none"/>
         </w:rPr>
       </w:pPr>
@@ -1578,6 +1804,7 @@
           <w:kern w:val="0"/>
           <w:sz w:val="16"/>
           <w:szCs w:val="16"/>
+          <w:lang w:val="en-US"/>
           <w14:ligatures w14:val="none"/>
         </w:rPr>
         <w:t>for</w:t>
@@ -1589,9 +1816,36 @@
           <w:kern w:val="0"/>
           <w:sz w:val="16"/>
           <w:szCs w:val="16"/>
-          <w14:ligatures w14:val="none"/>
-        </w:rPr>
-        <w:t xml:space="preserve"> letra </w:t>
+          <w:lang w:val="en-US"/>
+          <w14:ligatures w14:val="none"/>
+        </w:rPr>
+        <w:t xml:space="preserve"> </w:t>
+      </w:r>
+      <w:proofErr w:type="spellStart"/>
+      <w:r>
+        <w:rPr>
+          <w:rFonts w:ascii="Consolas" w:eastAsia="Times New Roman" w:hAnsi="Consolas" w:cs="Times New Roman"/>
+          <w:color w:val="F8F8F2"/>
+          <w:kern w:val="0"/>
+          <w:sz w:val="16"/>
+          <w:szCs w:val="16"/>
+          <w:lang w:val="en-US"/>
+          <w14:ligatures w14:val="none"/>
+        </w:rPr>
+        <w:t>letra</w:t>
+      </w:r>
+      <w:proofErr w:type="spellEnd"/>
+      <w:r>
+        <w:rPr>
+          <w:rFonts w:ascii="Consolas" w:eastAsia="Times New Roman" w:hAnsi="Consolas" w:cs="Times New Roman"/>
+          <w:color w:val="F8F8F2"/>
+          <w:kern w:val="0"/>
+          <w:sz w:val="16"/>
+          <w:szCs w:val="16"/>
+          <w:lang w:val="en-US"/>
+          <w14:ligatures w14:val="none"/>
+        </w:rPr>
+        <w:t xml:space="preserve"> </w:t>
       </w:r>
       <w:r>
         <w:rPr>
@@ -1600,6 +1854,7 @@
           <w:kern w:val="0"/>
           <w:sz w:val="16"/>
           <w:szCs w:val="16"/>
+          <w:lang w:val="en-US"/>
           <w14:ligatures w14:val="none"/>
         </w:rPr>
         <w:t>in</w:t>
@@ -1611,10 +1866,12 @@
           <w:kern w:val="0"/>
           <w:sz w:val="16"/>
           <w:szCs w:val="16"/>
+          <w:lang w:val="en-US"/>
           <w14:ligatures w14:val="none"/>
         </w:rPr>
         <w:t xml:space="preserve"> </w:t>
       </w:r>
+      <w:proofErr w:type="spellStart"/>
       <w:r>
         <w:rPr>
           <w:rFonts w:ascii="Consolas" w:eastAsia="Times New Roman" w:hAnsi="Consolas" w:cs="Times New Roman"/>
@@ -1624,17 +1881,20 @@
           <w:kern w:val="0"/>
           <w:sz w:val="16"/>
           <w:szCs w:val="16"/>
+          <w:lang w:val="en-US"/>
           <w14:ligatures w14:val="none"/>
         </w:rPr>
         <w:t>texto</w:t>
       </w:r>
-      <w:r>
-        <w:rPr>
-          <w:rFonts w:ascii="Consolas" w:eastAsia="Times New Roman" w:hAnsi="Consolas" w:cs="Times New Roman"/>
-          <w:color w:val="F8F8F2"/>
-          <w:kern w:val="0"/>
-          <w:sz w:val="16"/>
-          <w:szCs w:val="16"/>
+      <w:proofErr w:type="spellEnd"/>
+      <w:r>
+        <w:rPr>
+          <w:rFonts w:ascii="Consolas" w:eastAsia="Times New Roman" w:hAnsi="Consolas" w:cs="Times New Roman"/>
+          <w:color w:val="F8F8F2"/>
+          <w:kern w:val="0"/>
+          <w:sz w:val="16"/>
+          <w:szCs w:val="16"/>
+          <w:lang w:val="en-US"/>
           <w14:ligatures w14:val="none"/>
         </w:rPr>
         <w:t>:</w:t>
@@ -1652,51 +1912,80 @@
           <w:kern w:val="0"/>
           <w:sz w:val="16"/>
           <w:szCs w:val="16"/>
-          <w14:ligatures w14:val="none"/>
-        </w:rPr>
-      </w:pPr>
-      <w:r>
-        <w:rPr>
-          <w:rFonts w:ascii="Consolas" w:eastAsia="Times New Roman" w:hAnsi="Consolas" w:cs="Times New Roman"/>
-          <w:color w:val="F8F8F2"/>
-          <w:kern w:val="0"/>
-          <w:sz w:val="16"/>
-          <w:szCs w:val="16"/>
+          <w:lang w:val="en-US"/>
+          <w14:ligatures w14:val="none"/>
+        </w:rPr>
+      </w:pPr>
+      <w:r>
+        <w:rPr>
+          <w:rFonts w:ascii="Consolas" w:eastAsia="Times New Roman" w:hAnsi="Consolas" w:cs="Times New Roman"/>
+          <w:color w:val="F8F8F2"/>
+          <w:kern w:val="0"/>
+          <w:sz w:val="16"/>
+          <w:szCs w:val="16"/>
+          <w:lang w:val="en-US"/>
           <w14:ligatures w14:val="none"/>
         </w:rPr>
         <w:t xml:space="preserve">        </w:t>
       </w:r>
+      <w:r>
+        <w:rPr>
+          <w:rFonts w:ascii="Consolas" w:eastAsia="Times New Roman" w:hAnsi="Consolas" w:cs="Times New Roman"/>
+          <w:color w:val="FF79C6"/>
+          <w:kern w:val="0"/>
+          <w:sz w:val="16"/>
+          <w:szCs w:val="16"/>
+          <w:lang w:val="en-US"/>
+          <w14:ligatures w14:val="none"/>
+        </w:rPr>
+        <w:t>if</w:t>
+      </w:r>
+      <w:r>
+        <w:rPr>
+          <w:rFonts w:ascii="Consolas" w:eastAsia="Times New Roman" w:hAnsi="Consolas" w:cs="Times New Roman"/>
+          <w:color w:val="F8F8F2"/>
+          <w:kern w:val="0"/>
+          <w:sz w:val="16"/>
+          <w:szCs w:val="16"/>
+          <w:lang w:val="en-US"/>
+          <w14:ligatures w14:val="none"/>
+        </w:rPr>
+        <w:t xml:space="preserve"> </w:t>
+      </w:r>
       <w:proofErr w:type="spellStart"/>
       <w:r>
         <w:rPr>
           <w:rFonts w:ascii="Consolas" w:eastAsia="Times New Roman" w:hAnsi="Consolas" w:cs="Times New Roman"/>
+          <w:color w:val="F8F8F2"/>
+          <w:kern w:val="0"/>
+          <w:sz w:val="16"/>
+          <w:szCs w:val="16"/>
+          <w:lang w:val="en-US"/>
+          <w14:ligatures w14:val="none"/>
+        </w:rPr>
+        <w:t>letra</w:t>
+      </w:r>
+      <w:proofErr w:type="spellEnd"/>
+      <w:r>
+        <w:rPr>
+          <w:rFonts w:ascii="Consolas" w:eastAsia="Times New Roman" w:hAnsi="Consolas" w:cs="Times New Roman"/>
+          <w:color w:val="F8F8F2"/>
+          <w:kern w:val="0"/>
+          <w:sz w:val="16"/>
+          <w:szCs w:val="16"/>
+          <w:lang w:val="en-US"/>
+          <w14:ligatures w14:val="none"/>
+        </w:rPr>
+        <w:t xml:space="preserve"> </w:t>
+      </w:r>
+      <w:r>
+        <w:rPr>
+          <w:rFonts w:ascii="Consolas" w:eastAsia="Times New Roman" w:hAnsi="Consolas" w:cs="Times New Roman"/>
           <w:color w:val="FF79C6"/>
           <w:kern w:val="0"/>
           <w:sz w:val="16"/>
           <w:szCs w:val="16"/>
-          <w14:ligatures w14:val="none"/>
-        </w:rPr>
-        <w:t>if</w:t>
-      </w:r>
-      <w:proofErr w:type="spellEnd"/>
-      <w:r>
-        <w:rPr>
-          <w:rFonts w:ascii="Consolas" w:eastAsia="Times New Roman" w:hAnsi="Consolas" w:cs="Times New Roman"/>
-          <w:color w:val="F8F8F2"/>
-          <w:kern w:val="0"/>
-          <w:sz w:val="16"/>
-          <w:szCs w:val="16"/>
-          <w14:ligatures w14:val="none"/>
-        </w:rPr>
-        <w:t xml:space="preserve"> letra </w:t>
-      </w:r>
-      <w:r>
-        <w:rPr>
-          <w:rFonts w:ascii="Consolas" w:eastAsia="Times New Roman" w:hAnsi="Consolas" w:cs="Times New Roman"/>
-          <w:color w:val="FF79C6"/>
-          <w:kern w:val="0"/>
-          <w:sz w:val="16"/>
-          <w:szCs w:val="16"/>
+          <w:lang w:val="en-US"/>
           <w14:ligatures w14:val="none"/>
         </w:rPr>
         <w:t>in</w:t>
@@ -1708,6 +1997,7 @@
           <w:kern w:val="0"/>
           <w:sz w:val="16"/>
           <w:szCs w:val="16"/>
+          <w:lang w:val="en-US"/>
           <w14:ligatures w14:val="none"/>
         </w:rPr>
         <w:t xml:space="preserve"> alfabeto:</w:t>
@@ -1735,6 +2025,7 @@
           <w:kern w:val="0"/>
           <w:sz w:val="16"/>
           <w:szCs w:val="16"/>
+          <w:lang w:val="en-US"/>
           <w14:ligatures w14:val="none"/>
         </w:rPr>
         <w:t xml:space="preserve">            </w:t>
@@ -2258,6 +2549,7 @@
           <w:sz w:val="24"/>
           <w:szCs w:val="24"/>
         </w:rPr>
+        <w:lastRenderedPageBreak/>
         <w:t xml:space="preserve">Para o algoritmo que quebra a cifra de substituição é necessário importar a biblioteca </w:t>
       </w:r>
       <w:r>
@@ -2390,16 +2682,7 @@
           <w:sz w:val="24"/>
           <w:szCs w:val="24"/>
         </w:rPr>
-        <w:t xml:space="preserve">. Também é necessário criar duas variáveis para </w:t>
-      </w:r>
-      <w:r>
-        <w:rPr>
-          <w:rFonts w:ascii="Times New Roman" w:hAnsi="Times New Roman" w:cs="Times New Roman"/>
-          <w:sz w:val="24"/>
-          <w:szCs w:val="24"/>
-        </w:rPr>
-        <w:lastRenderedPageBreak/>
-        <w:t>armazenar o melhor texto e a melhor probabilidade</w:t>
+        <w:t>. Também é necessário criar duas variáveis para armazenar o melhor texto e a melhor probabilidade</w:t>
       </w:r>
       <w:r>
         <w:rPr>
@@ -2766,6 +3049,7 @@
           <w:kern w:val="0"/>
           <w:sz w:val="16"/>
           <w:szCs w:val="16"/>
+          <w:lang w:val="en-US"/>
           <w14:ligatures w14:val="none"/>
         </w:rPr>
       </w:pPr>
@@ -2787,6 +3071,7 @@
           <w:kern w:val="0"/>
           <w:sz w:val="16"/>
           <w:szCs w:val="16"/>
+          <w:lang w:val="en-US"/>
           <w14:ligatures w14:val="none"/>
         </w:rPr>
         <w:t>for</w:t>
@@ -2798,9 +3083,36 @@
           <w:kern w:val="0"/>
           <w:sz w:val="16"/>
           <w:szCs w:val="16"/>
-          <w14:ligatures w14:val="none"/>
-        </w:rPr>
-        <w:t xml:space="preserve"> i </w:t>
+          <w:lang w:val="en-US"/>
+          <w14:ligatures w14:val="none"/>
+        </w:rPr>
+        <w:t xml:space="preserve"> </w:t>
+      </w:r>
+      <w:proofErr w:type="spellStart"/>
+      <w:r>
+        <w:rPr>
+          <w:rFonts w:ascii="Consolas" w:eastAsia="Times New Roman" w:hAnsi="Consolas" w:cs="Times New Roman"/>
+          <w:color w:val="F8F8F2"/>
+          <w:kern w:val="0"/>
+          <w:sz w:val="16"/>
+          <w:szCs w:val="16"/>
+          <w:lang w:val="en-US"/>
+          <w14:ligatures w14:val="none"/>
+        </w:rPr>
+        <w:t>i</w:t>
+      </w:r>
+      <w:proofErr w:type="spellEnd"/>
+      <w:r>
+        <w:rPr>
+          <w:rFonts w:ascii="Consolas" w:eastAsia="Times New Roman" w:hAnsi="Consolas" w:cs="Times New Roman"/>
+          <w:color w:val="F8F8F2"/>
+          <w:kern w:val="0"/>
+          <w:sz w:val="16"/>
+          <w:szCs w:val="16"/>
+          <w:lang w:val="en-US"/>
+          <w14:ligatures w14:val="none"/>
+        </w:rPr>
+        <w:t xml:space="preserve"> </w:t>
       </w:r>
       <w:r>
         <w:rPr>
@@ -2809,6 +3121,7 @@
           <w:kern w:val="0"/>
           <w:sz w:val="16"/>
           <w:szCs w:val="16"/>
+          <w:lang w:val="en-US"/>
           <w14:ligatures w14:val="none"/>
         </w:rPr>
         <w:t>in</w:t>
@@ -2820,6 +3133,7 @@
           <w:kern w:val="0"/>
           <w:sz w:val="16"/>
           <w:szCs w:val="16"/>
+          <w:lang w:val="en-US"/>
           <w14:ligatures w14:val="none"/>
         </w:rPr>
         <w:t xml:space="preserve"> </w:t>
@@ -2831,6 +3145,7 @@
           <w:kern w:val="0"/>
           <w:sz w:val="16"/>
           <w:szCs w:val="16"/>
+          <w:lang w:val="en-US"/>
           <w14:ligatures w14:val="none"/>
         </w:rPr>
         <w:t>range</w:t>
@@ -2842,10 +3157,12 @@
           <w:kern w:val="0"/>
           <w:sz w:val="16"/>
           <w:szCs w:val="16"/>
+          <w:lang w:val="en-US"/>
           <w14:ligatures w14:val="none"/>
         </w:rPr>
         <w:t>(</w:t>
       </w:r>
+      <w:proofErr w:type="spellStart"/>
       <w:r>
         <w:rPr>
           <w:rFonts w:ascii="Consolas" w:eastAsia="Times New Roman" w:hAnsi="Consolas" w:cs="Times New Roman"/>
@@ -2855,17 +3172,20 @@
           <w:kern w:val="0"/>
           <w:sz w:val="16"/>
           <w:szCs w:val="16"/>
+          <w:lang w:val="en-US"/>
           <w14:ligatures w14:val="none"/>
         </w:rPr>
         <w:t>trocas</w:t>
       </w:r>
-      <w:r>
-        <w:rPr>
-          <w:rFonts w:ascii="Consolas" w:eastAsia="Times New Roman" w:hAnsi="Consolas" w:cs="Times New Roman"/>
-          <w:color w:val="F8F8F2"/>
-          <w:kern w:val="0"/>
-          <w:sz w:val="16"/>
-          <w:szCs w:val="16"/>
+      <w:proofErr w:type="spellEnd"/>
+      <w:r>
+        <w:rPr>
+          <w:rFonts w:ascii="Consolas" w:eastAsia="Times New Roman" w:hAnsi="Consolas" w:cs="Times New Roman"/>
+          <w:color w:val="F8F8F2"/>
+          <w:kern w:val="0"/>
+          <w:sz w:val="16"/>
+          <w:szCs w:val="16"/>
+          <w:lang w:val="en-US"/>
           <w14:ligatures w14:val="none"/>
         </w:rPr>
         <w:t>):</w:t>
@@ -2893,6 +3213,7 @@
           <w:kern w:val="0"/>
           <w:sz w:val="16"/>
           <w:szCs w:val="16"/>
+          <w:lang w:val="en-US"/>
           <w14:ligatures w14:val="none"/>
         </w:rPr>
         <w:t xml:space="preserve">        </w:t>
@@ -3816,7 +4137,15 @@
           <w:sz w:val="24"/>
           <w:szCs w:val="24"/>
         </w:rPr>
-        <w:t xml:space="preserve"> Esse processo deve ser repetido por um número x de iterações, que após vários testes foi definido como 30 mil. O algoritmo possui capacidade para encontrar a frase correta bem antes disso, mas esse número se apresentou como uma margem segura para diferentes entradas.</w:t>
+        <w:t xml:space="preserve"> Esse processo deve ser repetido por um número x de iterações, que após vários testes foi </w:t>
+      </w:r>
+      <w:r>
+        <w:rPr>
+          <w:rFonts w:ascii="Times New Roman" w:hAnsi="Times New Roman" w:cs="Times New Roman"/>
+          <w:sz w:val="24"/>
+          <w:szCs w:val="24"/>
+        </w:rPr>
+        <w:t>definido como 30 mil. O algoritmo possui capacidade para encontrar a frase correta bem antes disso, mas esse número se apresentou como uma margem segura para diferentes entradas.</w:t>
       </w:r>
     </w:p>
     <w:p>
@@ -3854,15 +4183,7 @@
           <w:sz w:val="24"/>
           <w:szCs w:val="24"/>
         </w:rPr>
-        <w:t xml:space="preserve"> (apresentada na figura 4) foi determinado como fixo e igual a 3, porém, essa não é uma boa prática, tendo em vista que os testes com o algoritmo não foram satisfatórios. Isso ocorre pois em determinados pontos do algoritmo serão necessários menos que 3 trocas para encontrar um texto com maior probabilidade que o atual. A solução encontrada foi utilizar da aleatoriedade para </w:t>
-      </w:r>
-      <w:r>
-        <w:rPr>
-          <w:rFonts w:ascii="Times New Roman" w:hAnsi="Times New Roman" w:cs="Times New Roman"/>
-          <w:sz w:val="24"/>
-          <w:szCs w:val="24"/>
-        </w:rPr>
-        <w:t>realizar as trocas: foi definido um salto inicial de 1000 iterações, onde o número de trocas será um número aleatório entre 3 e 5, e após esse salto inicial, o número de trocas será um número aleatório entre 1 e 3. Com essas alterações, resultados melhores foram encontrados.</w:t>
+        <w:t xml:space="preserve"> (apresentada na figura 4) foi determinado como fixo e igual a 3, porém, essa não é uma boa prática, tendo em vista que os testes com o algoritmo não foram satisfatórios. Isso ocorre pois em determinados pontos do algoritmo serão necessários menos que 3 trocas para encontrar um texto com maior probabilidade que o atual. A solução encontrada foi utilizar da aleatoriedade para realizar as trocas: foi definido um salto inicial de 1000 iterações, onde o número de trocas será um número aleatório entre 3 e 5, e após esse salto inicial, o número de trocas será um número aleatório entre 1 e 3. Com essas alterações, resultados melhores foram encontrados.</w:t>
       </w:r>
     </w:p>
     <w:p>
@@ -4122,7 +4443,16 @@
           <w:sz w:val="24"/>
           <w:szCs w:val="24"/>
         </w:rPr>
-        <w:t>, e o algoritmo se mostrou eficiente 100% das vezes. Isso ocorre pois para a cifra de César existem poucas possibilidades de resultado, o que permite que todas sejam testadas e que o algoritmo encontre a melhor alternativa dentro desse pequeno conjunto.</w:t>
+        <w:t xml:space="preserve">, e o algoritmo se </w:t>
+      </w:r>
+      <w:r>
+        <w:rPr>
+          <w:rFonts w:ascii="Times New Roman" w:hAnsi="Times New Roman" w:cs="Times New Roman"/>
+          <w:sz w:val="24"/>
+          <w:szCs w:val="24"/>
+        </w:rPr>
+        <w:lastRenderedPageBreak/>
+        <w:t>mostrou eficiente 100% das vezes. Isso ocorre pois para a cifra de César existem poucas possibilidades de resultado, o que permite que todas sejam testadas e que o algoritmo encontre a melhor alternativa dentro desse pequeno conjunto.</w:t>
       </w:r>
       <w:r>
         <w:rPr>
@@ -4220,7 +4550,6 @@
           <w:sz w:val="24"/>
           <w:szCs w:val="24"/>
         </w:rPr>
-        <w:lastRenderedPageBreak/>
         <w:t xml:space="preserve">Para </w:t>
       </w:r>
       <w:r>
@@ -4619,7 +4948,15 @@
           <w:sz w:val="24"/>
           <w:szCs w:val="24"/>
         </w:rPr>
-        <w:t>4], o que faz com que o algoritmo não seja muito preciso para frases onde essas letras apareçam com frequência.</w:t>
+        <w:t xml:space="preserve">4], o que faz com que o algoritmo não seja </w:t>
+      </w:r>
+      <w:r>
+        <w:rPr>
+          <w:rFonts w:ascii="Times New Roman" w:hAnsi="Times New Roman" w:cs="Times New Roman"/>
+          <w:sz w:val="24"/>
+          <w:szCs w:val="24"/>
+        </w:rPr>
+        <w:t>muito preciso para frases onde essas letras apareçam com frequência.</w:t>
       </w:r>
     </w:p>
     <w:p>
@@ -4717,15 +5054,7 @@
           <w:sz w:val="24"/>
           <w:szCs w:val="24"/>
         </w:rPr>
-        <w:t xml:space="preserve">desenvolvidos algoritmos para </w:t>
-      </w:r>
-      <w:r>
-        <w:rPr>
-          <w:rFonts w:ascii="Times New Roman" w:hAnsi="Times New Roman" w:cs="Times New Roman"/>
-          <w:sz w:val="24"/>
-          <w:szCs w:val="24"/>
-        </w:rPr>
-        <w:t>descriptografar textos representados na forma binária que foram criptografados utilizando a cifra de César e a cifra de substituição.</w:t>
+        <w:t>desenvolvidos algoritmos para descriptografar textos representados na forma binária que foram criptografados utilizando a cifra de César e a cifra de substituição.</w:t>
       </w:r>
     </w:p>
     <w:p>
@@ -4920,6 +5249,7 @@
           <w:sz w:val="24"/>
           <w:szCs w:val="24"/>
         </w:rPr>
+        <w:lastRenderedPageBreak/>
         <w:t>REFERÊNCIAS</w:t>
       </w:r>
     </w:p>
@@ -4935,233 +5265,120 @@
         <w:rPr>
           <w:rFonts w:ascii="Times New Roman" w:hAnsi="Times New Roman" w:cs="Times New Roman"/>
           <w:szCs w:val="20"/>
-        </w:rPr>
-        <w:t xml:space="preserve">[1] </w:t>
+          <w:lang w:val="en-US"/>
+        </w:rPr>
+        <w:t>[1]</w:t>
+      </w:r>
+      <w:r>
+        <w:rPr>
+          <w:rFonts w:ascii="Times New Roman" w:hAnsi="Times New Roman" w:cs="Times New Roman"/>
+          <w:szCs w:val="20"/>
+          <w:lang w:val="en-US"/>
+        </w:rPr>
+        <w:t xml:space="preserve"> </w:t>
       </w:r>
       <w:proofErr w:type="spellStart"/>
+      <w:proofErr w:type="gramStart"/>
       <w:r>
         <w:rPr>
           <w:rFonts w:ascii="Times New Roman" w:hAnsi="Times New Roman" w:cs="Times New Roman"/>
           <w:szCs w:val="20"/>
-        </w:rPr>
-        <w:t>Amazon</w:t>
+          <w:lang w:val="en-US"/>
+        </w:rPr>
+        <w:t>ComputerScience.GSCE.GURU</w:t>
       </w:r>
       <w:proofErr w:type="spellEnd"/>
+      <w:proofErr w:type="gramEnd"/>
       <w:r>
         <w:rPr>
           <w:rFonts w:ascii="Times New Roman" w:hAnsi="Times New Roman" w:cs="Times New Roman"/>
           <w:szCs w:val="20"/>
-        </w:rPr>
-        <w:t xml:space="preserve"> Web Services. Criptografia - O que é criptografia? Disponível em: </w:t>
-      </w:r>
-      <w:hyperlink r:id="rId13" w:tgtFrame="_new" w:history="1">
-        <w:r>
-          <w:rPr>
-            <w:rFonts w:ascii="Times New Roman" w:hAnsi="Times New Roman" w:cs="Times New Roman"/>
-            <w:szCs w:val="20"/>
-          </w:rPr>
-          <w:t>https://aws.amazon.com/pt/what-is/cryptography/</w:t>
-        </w:r>
-      </w:hyperlink>
+          <w:lang w:val="en-US"/>
+        </w:rPr>
+        <w:t xml:space="preserve">. </w:t>
+      </w:r>
       <w:r>
         <w:rPr>
           <w:rFonts w:ascii="Times New Roman" w:hAnsi="Times New Roman" w:cs="Times New Roman"/>
           <w:szCs w:val="20"/>
-        </w:rPr>
-        <w:t>. Acesso em: [</w:t>
-      </w:r>
+          <w:lang w:val="en-US"/>
+        </w:rPr>
+        <w:t xml:space="preserve">Von </w:t>
+      </w:r>
+      <w:proofErr w:type="spellStart"/>
       <w:r>
         <w:rPr>
           <w:rFonts w:ascii="Times New Roman" w:hAnsi="Times New Roman" w:cs="Times New Roman"/>
           <w:szCs w:val="20"/>
-        </w:rPr>
-        <w:t>29 de outubro de 2023</w:t>
-      </w:r>
+          <w:lang w:val="en-US"/>
+        </w:rPr>
+        <w:t>Neymann</w:t>
+      </w:r>
+      <w:proofErr w:type="spellEnd"/>
       <w:r>
         <w:rPr>
           <w:rFonts w:ascii="Times New Roman" w:hAnsi="Times New Roman" w:cs="Times New Roman"/>
           <w:szCs w:val="20"/>
-        </w:rPr>
-        <w:t>].</w:t>
-      </w:r>
-    </w:p>
-    <w:p>
-      <w:pPr>
-        <w:ind w:left="-15" w:firstLine="0"/>
+          <w:lang w:val="en-US"/>
+        </w:rPr>
+        <w:t xml:space="preserve"> Architecture.</w:t>
+      </w:r>
+      <w:r>
         <w:rPr>
           <w:rFonts w:ascii="Times New Roman" w:hAnsi="Times New Roman" w:cs="Times New Roman"/>
           <w:szCs w:val="20"/>
-        </w:rPr>
-      </w:pPr>
+          <w:lang w:val="en-US"/>
+        </w:rPr>
+        <w:t xml:space="preserve"> </w:t>
+      </w:r>
       <w:r>
         <w:rPr>
           <w:rFonts w:ascii="Times New Roman" w:hAnsi="Times New Roman" w:cs="Times New Roman"/>
           <w:szCs w:val="20"/>
         </w:rPr>
-        <w:t xml:space="preserve">[2] Wikipedia. Cifra de César. Disponível em: </w:t>
-      </w:r>
-      <w:hyperlink r:id="rId14" w:tgtFrame="_new" w:history="1">
-        <w:r>
-          <w:rPr>
-            <w:rFonts w:ascii="Times New Roman" w:hAnsi="Times New Roman" w:cs="Times New Roman"/>
-            <w:szCs w:val="20"/>
-          </w:rPr>
-          <w:t>https://pt.wikipedia.org/wiki/Cifra_de_C%C3%A9sar</w:t>
-        </w:r>
-      </w:hyperlink>
+        <w:t>Disponível em</w:t>
+      </w:r>
       <w:r>
         <w:rPr>
           <w:rFonts w:ascii="Times New Roman" w:hAnsi="Times New Roman" w:cs="Times New Roman"/>
           <w:szCs w:val="20"/>
         </w:rPr>
-        <w:t>. Acesso em: [</w:t>
+        <w:t xml:space="preserve">: </w:t>
       </w:r>
       <w:r>
         <w:rPr>
           <w:rFonts w:ascii="Times New Roman" w:hAnsi="Times New Roman" w:cs="Times New Roman"/>
           <w:szCs w:val="20"/>
         </w:rPr>
-        <w:t>29 de outubro de 2023</w:t>
+        <w:t>https://www.computerscience.gcse.guru/theory/von-neumann-architecture</w:t>
       </w:r>
       <w:r>
         <w:rPr>
           <w:rFonts w:ascii="Times New Roman" w:hAnsi="Times New Roman" w:cs="Times New Roman"/>
           <w:szCs w:val="20"/>
         </w:rPr>
-        <w:t>].</w:t>
-      </w:r>
-    </w:p>
-    <w:p>
-      <w:pPr>
-        <w:ind w:left="-15" w:firstLine="0"/>
+        <w:t>.</w:t>
+      </w:r>
+      <w:r>
         <w:rPr>
           <w:rFonts w:ascii="Times New Roman" w:hAnsi="Times New Roman" w:cs="Times New Roman"/>
           <w:szCs w:val="20"/>
         </w:rPr>
-      </w:pPr>
+        <w:t xml:space="preserve"> </w:t>
+      </w:r>
       <w:r>
         <w:rPr>
           <w:rFonts w:ascii="Times New Roman" w:hAnsi="Times New Roman" w:cs="Times New Roman"/>
           <w:szCs w:val="20"/>
         </w:rPr>
-        <w:t xml:space="preserve">[3] </w:t>
-      </w:r>
-      <w:proofErr w:type="spellStart"/>
+        <w:t>Acesso em: [</w:t>
+      </w:r>
       <w:r>
         <w:rPr>
           <w:rFonts w:ascii="Times New Roman" w:hAnsi="Times New Roman" w:cs="Times New Roman"/>
           <w:szCs w:val="20"/>
         </w:rPr>
-        <w:t>Practical</w:t>
-      </w:r>
-      <w:proofErr w:type="spellEnd"/>
-      <w:r>
-        <w:rPr>
-          <w:rFonts w:ascii="Times New Roman" w:hAnsi="Times New Roman" w:cs="Times New Roman"/>
-          <w:szCs w:val="20"/>
-        </w:rPr>
-        <w:t xml:space="preserve"> </w:t>
-      </w:r>
-      <w:proofErr w:type="spellStart"/>
-      <w:r>
-        <w:rPr>
-          <w:rFonts w:ascii="Times New Roman" w:hAnsi="Times New Roman" w:cs="Times New Roman"/>
-          <w:szCs w:val="20"/>
-        </w:rPr>
-        <w:t>Cryptography</w:t>
-      </w:r>
-      <w:proofErr w:type="spellEnd"/>
-      <w:r>
-        <w:rPr>
-          <w:rFonts w:ascii="Times New Roman" w:hAnsi="Times New Roman" w:cs="Times New Roman"/>
-          <w:szCs w:val="20"/>
-        </w:rPr>
-        <w:t xml:space="preserve">. </w:t>
-      </w:r>
-      <w:proofErr w:type="spellStart"/>
-      <w:r>
-        <w:rPr>
-          <w:rFonts w:ascii="Times New Roman" w:hAnsi="Times New Roman" w:cs="Times New Roman"/>
-          <w:szCs w:val="20"/>
-        </w:rPr>
-        <w:t>Quadgrams</w:t>
-      </w:r>
-      <w:proofErr w:type="spellEnd"/>
-      <w:r>
-        <w:rPr>
-          <w:rFonts w:ascii="Times New Roman" w:hAnsi="Times New Roman" w:cs="Times New Roman"/>
-          <w:szCs w:val="20"/>
-        </w:rPr>
-        <w:t xml:space="preserve">. Disponível em: </w:t>
-      </w:r>
-      <w:hyperlink r:id="rId15" w:tgtFrame="_new" w:history="1">
-        <w:r>
-          <w:rPr>
-            <w:rFonts w:ascii="Times New Roman" w:hAnsi="Times New Roman" w:cs="Times New Roman"/>
-            <w:szCs w:val="20"/>
-          </w:rPr>
-          <w:t>http://practicalcryptography.com/cryptanalysis/text-characterisation/quadgrams/</w:t>
-        </w:r>
-      </w:hyperlink>
-      <w:r>
-        <w:rPr>
-          <w:rFonts w:ascii="Times New Roman" w:hAnsi="Times New Roman" w:cs="Times New Roman"/>
-          <w:szCs w:val="20"/>
-        </w:rPr>
-        <w:t>. Acesso em: [</w:t>
-      </w:r>
-      <w:r>
-        <w:rPr>
-          <w:rFonts w:ascii="Times New Roman" w:hAnsi="Times New Roman" w:cs="Times New Roman"/>
-          <w:szCs w:val="20"/>
-        </w:rPr>
-        <w:t>29 de outubro de 2023</w:t>
-      </w:r>
-      <w:r>
-        <w:rPr>
-          <w:rFonts w:ascii="Times New Roman" w:hAnsi="Times New Roman" w:cs="Times New Roman"/>
-          <w:szCs w:val="20"/>
-        </w:rPr>
-        <w:t>].</w:t>
-      </w:r>
-    </w:p>
-    <w:p>
-      <w:pPr>
-        <w:ind w:left="-15" w:firstLine="0"/>
-        <w:rPr>
-          <w:rFonts w:ascii="Times New Roman" w:hAnsi="Times New Roman" w:cs="Times New Roman"/>
-          <w:szCs w:val="20"/>
-        </w:rPr>
-      </w:pPr>
-      <w:r>
-        <w:rPr>
-          <w:rFonts w:ascii="Times New Roman" w:hAnsi="Times New Roman" w:cs="Times New Roman"/>
-          <w:szCs w:val="20"/>
-        </w:rPr>
-        <w:t xml:space="preserve">[4] Grammarly Blog. The Rarest Letter in English. Disponível em: </w:t>
-      </w:r>
-      <w:hyperlink r:id="rId16" w:tgtFrame="_new" w:history="1">
-        <w:r>
-          <w:rPr>
-            <w:rFonts w:ascii="Times New Roman" w:hAnsi="Times New Roman" w:cs="Times New Roman"/>
-            <w:szCs w:val="20"/>
-          </w:rPr>
-          <w:t>https://www.grammarly.com/blog/rarest-letter-in-english/</w:t>
-        </w:r>
-      </w:hyperlink>
-      <w:r>
-        <w:rPr>
-          <w:rFonts w:ascii="Times New Roman" w:hAnsi="Times New Roman" w:cs="Times New Roman"/>
-          <w:szCs w:val="20"/>
-        </w:rPr>
-        <w:t>. Acesso em: [</w:t>
-      </w:r>
-      <w:r>
-        <w:rPr>
-          <w:rFonts w:ascii="Times New Roman" w:hAnsi="Times New Roman" w:cs="Times New Roman"/>
-          <w:szCs w:val="20"/>
-        </w:rPr>
-        <w:t>29 de outubro de 2023</w:t>
+        <w:t>13 de janeiro de 2024</w:t>
       </w:r>
       <w:r>
         <w:rPr>
@@ -5195,6 +5412,9 @@
       <w:pPr>
         <w:spacing w:after="7" w:line="249" w:lineRule="auto"/>
         <w:ind w:firstLine="0"/>
+        <w:rPr>
+          <w:u w:val="single"/>
+        </w:rPr>
         <w:sectPr>
           <w:type w:val="continuous"/>
           <w:pgSz w:w="11906" w:h="16838"/>
@@ -5357,17 +5577,7 @@
           <w:sz w:val="24"/>
           <w:szCs w:val="24"/>
         </w:rPr>
-        <w:t xml:space="preserve">Representação binária de texto </w:t>
-      </w:r>
-      <w:r>
-        <w:rPr>
-          <w:rFonts w:ascii="Times New Roman" w:hAnsi="Times New Roman" w:cs="Times New Roman"/>
-          <w:i/>
-          <w:iCs/>
-          <w:sz w:val="24"/>
-          <w:szCs w:val="24"/>
-        </w:rPr>
-        <w:t>2</w:t>
+        <w:t>Representação binária de texto 2</w:t>
       </w:r>
     </w:p>
     <w:p>
@@ -7006,7 +7216,6 @@
     <w:name w:val="Hyperlink"/>
     <w:basedOn w:val="Fontepargpadro"/>
     <w:uiPriority w:val="99"/>
-    <w:semiHidden/>
     <w:unhideWhenUsed/>
     <w:rsid w:val="00DD1F5D"/>
     <w:rPr>
@@ -7077,6 +7286,18 @@
       <w:sz w:val="20"/>
       <w:szCs w:val="20"/>
       <w14:ligatures w14:val="none"/>
+    </w:rPr>
+  </w:style>
+  <w:style w:type="character" w:styleId="MenoPendente">
+    <w:name w:val="Unresolved Mention"/>
+    <w:basedOn w:val="Fontepargpadro"/>
+    <w:uiPriority w:val="99"/>
+    <w:semiHidden/>
+    <w:unhideWhenUsed/>
+    <w:rsid w:val="00D22CBA"/>
+    <w:rPr>
+      <w:color w:val="605E5C"/>
+      <w:shd w:val="clear" w:color="auto" w:fill="E1DFDD"/>
     </w:rPr>
   </w:style>
 </w:styles>

</xml_diff>

<commit_message>
add anexo + modificacoes metodologia e resultado
</commit_message>
<xml_diff>
--- a/tp2_GustavoFerreira_MarceloVieira.docx
+++ b/tp2_GustavoFerreira_MarceloVieira.docx
@@ -105,7 +105,51 @@
           <w:iCs/>
           <w:szCs w:val="20"/>
         </w:rPr>
-        <w:t>O documento conhecido como ISA (Instruction Set Architecture)</w:t>
+        <w:t>O documento conhecido como ISA (</w:t>
+      </w:r>
+      <w:proofErr w:type="spellStart"/>
+      <w:r>
+        <w:rPr>
+          <w:rFonts w:ascii="Times New Roman" w:hAnsi="Times New Roman" w:cs="Times New Roman"/>
+          <w:b/>
+          <w:bCs/>
+          <w:iCs/>
+          <w:szCs w:val="20"/>
+        </w:rPr>
+        <w:t>Instruction</w:t>
+      </w:r>
+      <w:proofErr w:type="spellEnd"/>
+      <w:r>
+        <w:rPr>
+          <w:rFonts w:ascii="Times New Roman" w:hAnsi="Times New Roman" w:cs="Times New Roman"/>
+          <w:b/>
+          <w:bCs/>
+          <w:iCs/>
+          <w:szCs w:val="20"/>
+        </w:rPr>
+        <w:t xml:space="preserve"> Set </w:t>
+      </w:r>
+      <w:proofErr w:type="spellStart"/>
+      <w:r>
+        <w:rPr>
+          <w:rFonts w:ascii="Times New Roman" w:hAnsi="Times New Roman" w:cs="Times New Roman"/>
+          <w:b/>
+          <w:bCs/>
+          <w:iCs/>
+          <w:szCs w:val="20"/>
+        </w:rPr>
+        <w:t>Architecture</w:t>
+      </w:r>
+      <w:proofErr w:type="spellEnd"/>
+      <w:r>
+        <w:rPr>
+          <w:rFonts w:ascii="Times New Roman" w:hAnsi="Times New Roman" w:cs="Times New Roman"/>
+          <w:b/>
+          <w:bCs/>
+          <w:iCs/>
+          <w:szCs w:val="20"/>
+        </w:rPr>
+        <w:t>)</w:t>
       </w:r>
       <w:r>
         <w:rPr>
@@ -241,7 +285,7 @@
           <w:noProof/>
         </w:rPr>
         <w:drawing>
-          <wp:inline distT="0" distB="0" distL="0" distR="0" wp14:anchorId="0FF6890B" wp14:editId="590ED696">
+          <wp:inline distT="0" distB="0" distL="0" distR="0" wp14:anchorId="0FF6890B" wp14:editId="07520C98">
             <wp:extent cx="2561128" cy="1791556"/>
             <wp:effectExtent l="0" t="0" r="0" b="0"/>
             <wp:docPr id="85450822" name="Imagem 1" descr="Von Neumann Architecture - Computer Science GCSE GURU"/>
@@ -333,7 +377,43 @@
           <w:sz w:val="24"/>
           <w:szCs w:val="24"/>
         </w:rPr>
-        <w:t>Uma ISA, do inglês Instruction Set Architecture, é um</w:t>
+        <w:t xml:space="preserve">Uma ISA, do inglês </w:t>
+      </w:r>
+      <w:proofErr w:type="spellStart"/>
+      <w:r>
+        <w:rPr>
+          <w:rFonts w:ascii="Times New Roman" w:hAnsi="Times New Roman" w:cs="Times New Roman"/>
+          <w:sz w:val="24"/>
+          <w:szCs w:val="24"/>
+        </w:rPr>
+        <w:t>Instruction</w:t>
+      </w:r>
+      <w:proofErr w:type="spellEnd"/>
+      <w:r>
+        <w:rPr>
+          <w:rFonts w:ascii="Times New Roman" w:hAnsi="Times New Roman" w:cs="Times New Roman"/>
+          <w:sz w:val="24"/>
+          <w:szCs w:val="24"/>
+        </w:rPr>
+        <w:t xml:space="preserve"> Set </w:t>
+      </w:r>
+      <w:proofErr w:type="spellStart"/>
+      <w:r>
+        <w:rPr>
+          <w:rFonts w:ascii="Times New Roman" w:hAnsi="Times New Roman" w:cs="Times New Roman"/>
+          <w:sz w:val="24"/>
+          <w:szCs w:val="24"/>
+        </w:rPr>
+        <w:t>Architecture</w:t>
+      </w:r>
+      <w:proofErr w:type="spellEnd"/>
+      <w:r>
+        <w:rPr>
+          <w:rFonts w:ascii="Times New Roman" w:hAnsi="Times New Roman" w:cs="Times New Roman"/>
+          <w:sz w:val="24"/>
+          <w:szCs w:val="24"/>
+        </w:rPr>
+        <w:t>, é um</w:t>
       </w:r>
       <w:r>
         <w:rPr>
@@ -391,7 +471,25 @@
           <w:sz w:val="24"/>
           <w:szCs w:val="24"/>
         </w:rPr>
-        <w:t>a organização de um processador com uma ISA consolidada, através de algumas regras de projeto pré estabelecidas. Um emulador também deve ser construído e ser capaz de realizar dois algoritmos: armazenar todos os números primos entre 1 e 100 em memória e depois imprimir os valores lidos e calcular o seno e o cosseno de um valor em radianos.</w:t>
+        <w:t xml:space="preserve">a organização de um processador com uma ISA consolidada, através de algumas regras de projeto </w:t>
+      </w:r>
+      <w:proofErr w:type="spellStart"/>
+      <w:r>
+        <w:rPr>
+          <w:rFonts w:ascii="Times New Roman" w:hAnsi="Times New Roman" w:cs="Times New Roman"/>
+          <w:sz w:val="24"/>
+          <w:szCs w:val="24"/>
+        </w:rPr>
+        <w:t>pré</w:t>
+      </w:r>
+      <w:proofErr w:type="spellEnd"/>
+      <w:r>
+        <w:rPr>
+          <w:rFonts w:ascii="Times New Roman" w:hAnsi="Times New Roman" w:cs="Times New Roman"/>
+          <w:sz w:val="24"/>
+          <w:szCs w:val="24"/>
+        </w:rPr>
+        <w:t xml:space="preserve"> estabelecidas. Um emulador também deve ser construído e ser capaz de realizar dois algoritmos: armazenar todos os números primos entre 1 e 100 em memória e depois imprimir os valores lidos e calcular o seno e o cosseno de um valor em radianos.</w:t>
       </w:r>
     </w:p>
     <w:p>
@@ -1188,7 +1286,25 @@
           <w:sz w:val="24"/>
           <w:szCs w:val="24"/>
         </w:rPr>
-        <w:t>RHD RX RY – Lê na memória principal o float de endereço RY e o armazena no registrador RX.</w:t>
+        <w:t xml:space="preserve">RHD RX RY – Lê na memória principal o </w:t>
+      </w:r>
+      <w:proofErr w:type="spellStart"/>
+      <w:r>
+        <w:rPr>
+          <w:rFonts w:ascii="Times New Roman" w:hAnsi="Times New Roman" w:cs="Times New Roman"/>
+          <w:sz w:val="24"/>
+          <w:szCs w:val="24"/>
+        </w:rPr>
+        <w:t>float</w:t>
+      </w:r>
+      <w:proofErr w:type="spellEnd"/>
+      <w:r>
+        <w:rPr>
+          <w:rFonts w:ascii="Times New Roman" w:hAnsi="Times New Roman" w:cs="Times New Roman"/>
+          <w:sz w:val="24"/>
+          <w:szCs w:val="24"/>
+        </w:rPr>
+        <w:t xml:space="preserve"> de endereço RY e o armazena no registrador RX.</w:t>
       </w:r>
     </w:p>
     <w:p>
@@ -1585,7 +1701,25 @@
           <w:sz w:val="24"/>
           <w:szCs w:val="24"/>
         </w:rPr>
-        <w:t xml:space="preserve"> aritmética, a implementação da struct ALU se encontra na figura 2:</w:t>
+        <w:t xml:space="preserve"> aritmética, a implementação da </w:t>
+      </w:r>
+      <w:proofErr w:type="spellStart"/>
+      <w:r>
+        <w:rPr>
+          <w:rFonts w:ascii="Times New Roman" w:hAnsi="Times New Roman" w:cs="Times New Roman"/>
+          <w:sz w:val="24"/>
+          <w:szCs w:val="24"/>
+        </w:rPr>
+        <w:t>struct</w:t>
+      </w:r>
+      <w:proofErr w:type="spellEnd"/>
+      <w:r>
+        <w:rPr>
+          <w:rFonts w:ascii="Times New Roman" w:hAnsi="Times New Roman" w:cs="Times New Roman"/>
+          <w:sz w:val="24"/>
+          <w:szCs w:val="24"/>
+        </w:rPr>
+        <w:t xml:space="preserve"> ALU se encontra na figura 2:</w:t>
       </w:r>
     </w:p>
     <w:p>
@@ -1823,7 +1957,23 @@
           <w:rFonts w:ascii="Times New Roman" w:hAnsi="Times New Roman" w:cs="Times New Roman"/>
           <w:szCs w:val="28"/>
         </w:rPr>
-        <w:t>Implementação da struct ALU</w:t>
+        <w:t xml:space="preserve">Implementação da </w:t>
+      </w:r>
+      <w:proofErr w:type="spellStart"/>
+      <w:r>
+        <w:rPr>
+          <w:rFonts w:ascii="Times New Roman" w:hAnsi="Times New Roman" w:cs="Times New Roman"/>
+          <w:szCs w:val="28"/>
+        </w:rPr>
+        <w:t>struct</w:t>
+      </w:r>
+      <w:proofErr w:type="spellEnd"/>
+      <w:r>
+        <w:rPr>
+          <w:rFonts w:ascii="Times New Roman" w:hAnsi="Times New Roman" w:cs="Times New Roman"/>
+          <w:szCs w:val="28"/>
+        </w:rPr>
+        <w:t xml:space="preserve"> ALU</w:t>
       </w:r>
     </w:p>
     <w:p>
@@ -1907,7 +2057,25 @@
           <w:sz w:val="24"/>
           <w:szCs w:val="24"/>
         </w:rPr>
-        <w:t>Para representar a memória de instruções foi criado um TAD de mesmo nome cuja implementação da struct encontra-se na figura 3.</w:t>
+        <w:t xml:space="preserve">Para representar a memória de instruções foi criado um TAD de mesmo nome cuja implementação da </w:t>
+      </w:r>
+      <w:proofErr w:type="spellStart"/>
+      <w:r>
+        <w:rPr>
+          <w:rFonts w:ascii="Times New Roman" w:hAnsi="Times New Roman" w:cs="Times New Roman"/>
+          <w:sz w:val="24"/>
+          <w:szCs w:val="24"/>
+        </w:rPr>
+        <w:t>struct</w:t>
+      </w:r>
+      <w:proofErr w:type="spellEnd"/>
+      <w:r>
+        <w:rPr>
+          <w:rFonts w:ascii="Times New Roman" w:hAnsi="Times New Roman" w:cs="Times New Roman"/>
+          <w:sz w:val="24"/>
+          <w:szCs w:val="24"/>
+        </w:rPr>
+        <w:t xml:space="preserve"> encontra-se na figura 3.</w:t>
       </w:r>
     </w:p>
     <w:p>
@@ -1969,6 +2137,7 @@
         </w:rPr>
         <w:t xml:space="preserve"> </w:t>
       </w:r>
+      <w:proofErr w:type="spellStart"/>
       <w:r>
         <w:rPr>
           <w:rFonts w:ascii="Consolas" w:eastAsia="Times New Roman" w:hAnsi="Consolas" w:cs="Times New Roman"/>
@@ -1982,6 +2151,7 @@
         </w:rPr>
         <w:t>memoria_instrucoes</w:t>
       </w:r>
+      <w:proofErr w:type="spellEnd"/>
       <w:r>
         <w:rPr>
           <w:rFonts w:ascii="Consolas" w:eastAsia="Times New Roman" w:hAnsi="Consolas" w:cs="Times New Roman"/>
@@ -2040,7 +2210,31 @@
           <w:lang w:val="en-US"/>
           <w14:ligatures w14:val="none"/>
         </w:rPr>
-        <w:t xml:space="preserve"> comando;</w:t>
+        <w:t xml:space="preserve"> </w:t>
+      </w:r>
+      <w:proofErr w:type="spellStart"/>
+      <w:r>
+        <w:rPr>
+          <w:rFonts w:ascii="Consolas" w:eastAsia="Times New Roman" w:hAnsi="Consolas" w:cs="Times New Roman"/>
+          <w:color w:val="F8F8F2"/>
+          <w:kern w:val="0"/>
+          <w:szCs w:val="20"/>
+          <w:lang w:val="en-US"/>
+          <w14:ligatures w14:val="none"/>
+        </w:rPr>
+        <w:t>comando</w:t>
+      </w:r>
+      <w:proofErr w:type="spellEnd"/>
+      <w:r>
+        <w:rPr>
+          <w:rFonts w:ascii="Consolas" w:eastAsia="Times New Roman" w:hAnsi="Consolas" w:cs="Times New Roman"/>
+          <w:color w:val="F8F8F2"/>
+          <w:kern w:val="0"/>
+          <w:szCs w:val="20"/>
+          <w:lang w:val="en-US"/>
+          <w14:ligatures w14:val="none"/>
+        </w:rPr>
+        <w:t>;</w:t>
       </w:r>
     </w:p>
     <w:p>
@@ -2068,6 +2262,7 @@
         </w:rPr>
         <w:t xml:space="preserve">    </w:t>
       </w:r>
+      <w:proofErr w:type="spellStart"/>
       <w:r>
         <w:rPr>
           <w:rFonts w:ascii="Consolas" w:eastAsia="Times New Roman" w:hAnsi="Consolas" w:cs="Times New Roman"/>
@@ -2078,6 +2273,7 @@
         </w:rPr>
         <w:t>int</w:t>
       </w:r>
+      <w:proofErr w:type="spellEnd"/>
       <w:r>
         <w:rPr>
           <w:rFonts w:ascii="Consolas" w:eastAsia="Times New Roman" w:hAnsi="Consolas" w:cs="Times New Roman"/>
@@ -2113,6 +2309,7 @@
         </w:rPr>
         <w:t xml:space="preserve">} </w:t>
       </w:r>
+      <w:proofErr w:type="spellStart"/>
       <w:r>
         <w:rPr>
           <w:rFonts w:ascii="Consolas" w:eastAsia="Times New Roman" w:hAnsi="Consolas" w:cs="Times New Roman"/>
@@ -2125,6 +2322,7 @@
         </w:rPr>
         <w:t>MInst</w:t>
       </w:r>
+      <w:proofErr w:type="spellEnd"/>
       <w:r>
         <w:rPr>
           <w:rFonts w:ascii="Consolas" w:eastAsia="Times New Roman" w:hAnsi="Consolas" w:cs="Times New Roman"/>
@@ -2183,8 +2381,33 @@
           <w:rFonts w:ascii="Times New Roman" w:hAnsi="Times New Roman" w:cs="Times New Roman"/>
           <w:szCs w:val="28"/>
         </w:rPr>
-        <w:t>Implementação da struct MInst</w:t>
-      </w:r>
+        <w:t xml:space="preserve">Implementação da </w:t>
+      </w:r>
+      <w:proofErr w:type="spellStart"/>
+      <w:r>
+        <w:rPr>
+          <w:rFonts w:ascii="Times New Roman" w:hAnsi="Times New Roman" w:cs="Times New Roman"/>
+          <w:szCs w:val="28"/>
+        </w:rPr>
+        <w:t>struct</w:t>
+      </w:r>
+      <w:proofErr w:type="spellEnd"/>
+      <w:r>
+        <w:rPr>
+          <w:rFonts w:ascii="Times New Roman" w:hAnsi="Times New Roman" w:cs="Times New Roman"/>
+          <w:szCs w:val="28"/>
+        </w:rPr>
+        <w:t xml:space="preserve"> </w:t>
+      </w:r>
+      <w:proofErr w:type="spellStart"/>
+      <w:r>
+        <w:rPr>
+          <w:rFonts w:ascii="Times New Roman" w:hAnsi="Times New Roman" w:cs="Times New Roman"/>
+          <w:szCs w:val="28"/>
+        </w:rPr>
+        <w:t>MInst</w:t>
+      </w:r>
+      <w:proofErr w:type="spellEnd"/>
     </w:p>
     <w:p>
       <w:pPr>
@@ -2201,7 +2424,25 @@
           <w:sz w:val="24"/>
           <w:szCs w:val="24"/>
         </w:rPr>
-        <w:t xml:space="preserve">A estratégia utilizada foi armazenar linha por linha do arquivo de texto com os comandos em um vetor de strings chamado </w:t>
+        <w:t xml:space="preserve">A estratégia utilizada foi armazenar linha por linha do arquivo de texto com os comandos em um vetor de </w:t>
+      </w:r>
+      <w:proofErr w:type="spellStart"/>
+      <w:r>
+        <w:rPr>
+          <w:rFonts w:ascii="Times New Roman" w:hAnsi="Times New Roman" w:cs="Times New Roman"/>
+          <w:sz w:val="24"/>
+          <w:szCs w:val="24"/>
+        </w:rPr>
+        <w:t>strings</w:t>
+      </w:r>
+      <w:proofErr w:type="spellEnd"/>
+      <w:r>
+        <w:rPr>
+          <w:rFonts w:ascii="Times New Roman" w:hAnsi="Times New Roman" w:cs="Times New Roman"/>
+          <w:sz w:val="24"/>
+          <w:szCs w:val="24"/>
+        </w:rPr>
+        <w:t xml:space="preserve"> chamado </w:t>
       </w:r>
       <w:r>
         <w:rPr>
@@ -2241,31 +2482,51 @@
           <w:sz w:val="24"/>
           <w:szCs w:val="24"/>
         </w:rPr>
-        <w:t xml:space="preserve">“guardaPrograma”, </w:t>
-      </w:r>
-      <w:r>
-        <w:rPr>
-          <w:rFonts w:ascii="Times New Roman" w:hAnsi="Times New Roman" w:cs="Times New Roman"/>
-          <w:sz w:val="24"/>
-          <w:szCs w:val="24"/>
-        </w:rPr>
-        <w:t xml:space="preserve">responsável por percorrer o arquivo de texto com os comandos e guardar linha por linha no vetor de strings; </w:t>
-      </w:r>
-      <w:r>
-        <w:rPr>
-          <w:rFonts w:ascii="Times New Roman" w:hAnsi="Times New Roman" w:cs="Times New Roman"/>
-          <w:sz w:val="24"/>
-          <w:szCs w:val="24"/>
-        </w:rPr>
         <w:t>“</w:t>
       </w:r>
-      <w:r>
-        <w:rPr>
-          <w:rFonts w:ascii="Times New Roman" w:hAnsi="Times New Roman" w:cs="Times New Roman"/>
-          <w:sz w:val="24"/>
-          <w:szCs w:val="24"/>
-        </w:rPr>
-        <w:t xml:space="preserve">contaLinhas”, responsável por contar o número total de comandos (ou linhas) do arquivo de texto; </w:t>
+      <w:proofErr w:type="spellStart"/>
+      <w:r>
+        <w:rPr>
+          <w:rFonts w:ascii="Times New Roman" w:hAnsi="Times New Roman" w:cs="Times New Roman"/>
+          <w:sz w:val="24"/>
+          <w:szCs w:val="24"/>
+        </w:rPr>
+        <w:t>guardaPrograma</w:t>
+      </w:r>
+      <w:proofErr w:type="spellEnd"/>
+      <w:r>
+        <w:rPr>
+          <w:rFonts w:ascii="Times New Roman" w:hAnsi="Times New Roman" w:cs="Times New Roman"/>
+          <w:sz w:val="24"/>
+          <w:szCs w:val="24"/>
+        </w:rPr>
+        <w:t xml:space="preserve">”, </w:t>
+      </w:r>
+      <w:r>
+        <w:rPr>
+          <w:rFonts w:ascii="Times New Roman" w:hAnsi="Times New Roman" w:cs="Times New Roman"/>
+          <w:sz w:val="24"/>
+          <w:szCs w:val="24"/>
+        </w:rPr>
+        <w:t xml:space="preserve">responsável por percorrer o arquivo de texto com os comandos e guardar linha por linha no vetor de </w:t>
+      </w:r>
+      <w:proofErr w:type="spellStart"/>
+      <w:r>
+        <w:rPr>
+          <w:rFonts w:ascii="Times New Roman" w:hAnsi="Times New Roman" w:cs="Times New Roman"/>
+          <w:sz w:val="24"/>
+          <w:szCs w:val="24"/>
+        </w:rPr>
+        <w:t>strings</w:t>
+      </w:r>
+      <w:proofErr w:type="spellEnd"/>
+      <w:r>
+        <w:rPr>
+          <w:rFonts w:ascii="Times New Roman" w:hAnsi="Times New Roman" w:cs="Times New Roman"/>
+          <w:sz w:val="24"/>
+          <w:szCs w:val="24"/>
+        </w:rPr>
+        <w:t xml:space="preserve">; </w:t>
       </w:r>
       <w:r>
         <w:rPr>
@@ -2275,13 +2536,49 @@
         </w:rPr>
         <w:t>“</w:t>
       </w:r>
-      <w:r>
-        <w:rPr>
-          <w:rFonts w:ascii="Times New Roman" w:hAnsi="Times New Roman" w:cs="Times New Roman"/>
-          <w:sz w:val="24"/>
-          <w:szCs w:val="24"/>
-        </w:rPr>
-        <w:t>liberaMemoriaInst”, responsável por liberar qualquer memória que tenha sido alocada dinamicamente pelo próprio TAD.</w:t>
+      <w:proofErr w:type="spellStart"/>
+      <w:r>
+        <w:rPr>
+          <w:rFonts w:ascii="Times New Roman" w:hAnsi="Times New Roman" w:cs="Times New Roman"/>
+          <w:sz w:val="24"/>
+          <w:szCs w:val="24"/>
+        </w:rPr>
+        <w:t>contaLinhas</w:t>
+      </w:r>
+      <w:proofErr w:type="spellEnd"/>
+      <w:r>
+        <w:rPr>
+          <w:rFonts w:ascii="Times New Roman" w:hAnsi="Times New Roman" w:cs="Times New Roman"/>
+          <w:sz w:val="24"/>
+          <w:szCs w:val="24"/>
+        </w:rPr>
+        <w:t xml:space="preserve">”, responsável por contar o número total de comandos (ou linhas) do arquivo de texto; </w:t>
+      </w:r>
+      <w:r>
+        <w:rPr>
+          <w:rFonts w:ascii="Times New Roman" w:hAnsi="Times New Roman" w:cs="Times New Roman"/>
+          <w:sz w:val="24"/>
+          <w:szCs w:val="24"/>
+        </w:rPr>
+        <w:t>“</w:t>
+      </w:r>
+      <w:proofErr w:type="spellStart"/>
+      <w:r>
+        <w:rPr>
+          <w:rFonts w:ascii="Times New Roman" w:hAnsi="Times New Roman" w:cs="Times New Roman"/>
+          <w:sz w:val="24"/>
+          <w:szCs w:val="24"/>
+        </w:rPr>
+        <w:t>liberaMemoriaInst</w:t>
+      </w:r>
+      <w:proofErr w:type="spellEnd"/>
+      <w:r>
+        <w:rPr>
+          <w:rFonts w:ascii="Times New Roman" w:hAnsi="Times New Roman" w:cs="Times New Roman"/>
+          <w:sz w:val="24"/>
+          <w:szCs w:val="24"/>
+        </w:rPr>
+        <w:t>”, responsável por liberar qualquer memória que tenha sido alocada dinamicamente pelo próprio TAD.</w:t>
       </w:r>
     </w:p>
     <w:p>
@@ -2362,6 +2659,7 @@
           <w14:ligatures w14:val="none"/>
         </w:rPr>
       </w:pPr>
+      <w:proofErr w:type="spellStart"/>
       <w:r>
         <w:rPr>
           <w:rFonts w:ascii="Consolas" w:eastAsia="Times New Roman" w:hAnsi="Consolas" w:cs="Times New Roman"/>
@@ -2373,6 +2671,7 @@
         <w:lastRenderedPageBreak/>
         <w:t>typedef</w:t>
       </w:r>
+      <w:proofErr w:type="spellEnd"/>
       <w:r>
         <w:rPr>
           <w:rFonts w:ascii="Consolas" w:eastAsia="Times New Roman" w:hAnsi="Consolas" w:cs="Times New Roman"/>
@@ -2383,6 +2682,7 @@
         </w:rPr>
         <w:t xml:space="preserve"> </w:t>
       </w:r>
+      <w:proofErr w:type="spellStart"/>
       <w:r>
         <w:rPr>
           <w:rFonts w:ascii="Consolas" w:eastAsia="Times New Roman" w:hAnsi="Consolas" w:cs="Times New Roman"/>
@@ -2393,6 +2693,7 @@
         </w:rPr>
         <w:t>struct</w:t>
       </w:r>
+      <w:proofErr w:type="spellEnd"/>
       <w:r>
         <w:rPr>
           <w:rFonts w:ascii="Consolas" w:eastAsia="Times New Roman" w:hAnsi="Consolas" w:cs="Times New Roman"/>
@@ -2403,6 +2704,7 @@
         </w:rPr>
         <w:t xml:space="preserve"> </w:t>
       </w:r>
+      <w:proofErr w:type="spellStart"/>
       <w:r>
         <w:rPr>
           <w:rFonts w:ascii="Consolas" w:eastAsia="Times New Roman" w:hAnsi="Consolas" w:cs="Times New Roman"/>
@@ -2415,6 +2717,7 @@
         </w:rPr>
         <w:t>banco_registradores</w:t>
       </w:r>
+      <w:proofErr w:type="spellEnd"/>
       <w:r>
         <w:rPr>
           <w:rFonts w:ascii="Consolas" w:eastAsia="Times New Roman" w:hAnsi="Consolas" w:cs="Times New Roman"/>
@@ -2450,6 +2753,7 @@
         </w:rPr>
         <w:t xml:space="preserve">    </w:t>
       </w:r>
+      <w:proofErr w:type="spellStart"/>
       <w:r>
         <w:rPr>
           <w:rFonts w:ascii="Consolas" w:eastAsia="Times New Roman" w:hAnsi="Consolas" w:cs="Times New Roman"/>
@@ -2460,6 +2764,7 @@
         </w:rPr>
         <w:t>float</w:t>
       </w:r>
+      <w:proofErr w:type="spellEnd"/>
       <w:r>
         <w:rPr>
           <w:rFonts w:ascii="Consolas" w:eastAsia="Times New Roman" w:hAnsi="Consolas" w:cs="Times New Roman"/>
@@ -2468,8 +2773,20 @@
           <w:szCs w:val="20"/>
           <w14:ligatures w14:val="none"/>
         </w:rPr>
-        <w:t xml:space="preserve"> registrador[</w:t>
-      </w:r>
+        <w:t xml:space="preserve"> </w:t>
+      </w:r>
+      <w:proofErr w:type="gramStart"/>
+      <w:r>
+        <w:rPr>
+          <w:rFonts w:ascii="Consolas" w:eastAsia="Times New Roman" w:hAnsi="Consolas" w:cs="Times New Roman"/>
+          <w:color w:val="F8F8F2"/>
+          <w:kern w:val="0"/>
+          <w:szCs w:val="20"/>
+          <w14:ligatures w14:val="none"/>
+        </w:rPr>
+        <w:t>registrador[</w:t>
+      </w:r>
+      <w:proofErr w:type="gramEnd"/>
       <w:r>
         <w:rPr>
           <w:rFonts w:ascii="Consolas" w:eastAsia="Times New Roman" w:hAnsi="Consolas" w:cs="Times New Roman"/>
@@ -2515,6 +2832,7 @@
         </w:rPr>
         <w:t xml:space="preserve">} </w:t>
       </w:r>
+      <w:proofErr w:type="spellStart"/>
       <w:r>
         <w:rPr>
           <w:rFonts w:ascii="Consolas" w:eastAsia="Times New Roman" w:hAnsi="Consolas" w:cs="Times New Roman"/>
@@ -2527,6 +2845,7 @@
         </w:rPr>
         <w:t>BancoReg</w:t>
       </w:r>
+      <w:proofErr w:type="spellEnd"/>
       <w:r>
         <w:rPr>
           <w:rFonts w:ascii="Consolas" w:eastAsia="Times New Roman" w:hAnsi="Consolas" w:cs="Times New Roman"/>
@@ -2637,23 +2956,77 @@
           <w:sz w:val="24"/>
           <w:szCs w:val="24"/>
         </w:rPr>
-        <w:t>“e</w:t>
-      </w:r>
-      <w:r>
-        <w:rPr>
-          <w:rFonts w:ascii="Times New Roman" w:hAnsi="Times New Roman" w:cs="Times New Roman"/>
-          <w:sz w:val="24"/>
-          <w:szCs w:val="24"/>
-        </w:rPr>
-        <w:t xml:space="preserve">xecutaPrograma”. A estratégia da função consiste em percorrer todas as linhas do programa através do vetor de strings localizado no TAD da memória de instruções, </w:t>
-      </w:r>
-      <w:r>
-        <w:rPr>
-          <w:rFonts w:ascii="Times New Roman" w:hAnsi="Times New Roman" w:cs="Times New Roman"/>
-          <w:sz w:val="24"/>
-          <w:szCs w:val="24"/>
-        </w:rPr>
-        <w:t>identificar pelos três primeiros caracteres da string qual deverá ser a operação executada e os</w:t>
+        <w:t>“</w:t>
+      </w:r>
+      <w:proofErr w:type="spellStart"/>
+      <w:r>
+        <w:rPr>
+          <w:rFonts w:ascii="Times New Roman" w:hAnsi="Times New Roman" w:cs="Times New Roman"/>
+          <w:sz w:val="24"/>
+          <w:szCs w:val="24"/>
+        </w:rPr>
+        <w:t>e</w:t>
+      </w:r>
+      <w:r>
+        <w:rPr>
+          <w:rFonts w:ascii="Times New Roman" w:hAnsi="Times New Roman" w:cs="Times New Roman"/>
+          <w:sz w:val="24"/>
+          <w:szCs w:val="24"/>
+        </w:rPr>
+        <w:t>xecutaPrograma</w:t>
+      </w:r>
+      <w:proofErr w:type="spellEnd"/>
+      <w:r>
+        <w:rPr>
+          <w:rFonts w:ascii="Times New Roman" w:hAnsi="Times New Roman" w:cs="Times New Roman"/>
+          <w:sz w:val="24"/>
+          <w:szCs w:val="24"/>
+        </w:rPr>
+        <w:t xml:space="preserve">”. A estratégia da função consiste em percorrer todas as linhas do programa através do vetor de </w:t>
+      </w:r>
+      <w:proofErr w:type="spellStart"/>
+      <w:r>
+        <w:rPr>
+          <w:rFonts w:ascii="Times New Roman" w:hAnsi="Times New Roman" w:cs="Times New Roman"/>
+          <w:sz w:val="24"/>
+          <w:szCs w:val="24"/>
+        </w:rPr>
+        <w:t>strings</w:t>
+      </w:r>
+      <w:proofErr w:type="spellEnd"/>
+      <w:r>
+        <w:rPr>
+          <w:rFonts w:ascii="Times New Roman" w:hAnsi="Times New Roman" w:cs="Times New Roman"/>
+          <w:sz w:val="24"/>
+          <w:szCs w:val="24"/>
+        </w:rPr>
+        <w:t xml:space="preserve"> localizado no TAD da memória de instruções, </w:t>
+      </w:r>
+      <w:r>
+        <w:rPr>
+          <w:rFonts w:ascii="Times New Roman" w:hAnsi="Times New Roman" w:cs="Times New Roman"/>
+          <w:sz w:val="24"/>
+          <w:szCs w:val="24"/>
+        </w:rPr>
+        <w:t xml:space="preserve">identificar pelos três primeiros caracteres da </w:t>
+      </w:r>
+      <w:proofErr w:type="spellStart"/>
+      <w:r>
+        <w:rPr>
+          <w:rFonts w:ascii="Times New Roman" w:hAnsi="Times New Roman" w:cs="Times New Roman"/>
+          <w:sz w:val="24"/>
+          <w:szCs w:val="24"/>
+        </w:rPr>
+        <w:t>string</w:t>
+      </w:r>
+      <w:proofErr w:type="spellEnd"/>
+      <w:r>
+        <w:rPr>
+          <w:rFonts w:ascii="Times New Roman" w:hAnsi="Times New Roman" w:cs="Times New Roman"/>
+          <w:sz w:val="24"/>
+          <w:szCs w:val="24"/>
+        </w:rPr>
+        <w:t xml:space="preserve"> qual deverá ser a operação executada e os</w:t>
       </w:r>
       <w:r>
         <w:rPr>
@@ -2697,13 +3070,23 @@
         </w:rPr>
         <w:t>“</w:t>
       </w:r>
-      <w:r>
-        <w:rPr>
-          <w:rFonts w:ascii="Times New Roman" w:hAnsi="Times New Roman" w:cs="Times New Roman"/>
-          <w:sz w:val="24"/>
-          <w:szCs w:val="24"/>
-        </w:rPr>
-        <w:t>opcodes.c”, contendo</w:t>
+      <w:proofErr w:type="spellStart"/>
+      <w:r>
+        <w:rPr>
+          <w:rFonts w:ascii="Times New Roman" w:hAnsi="Times New Roman" w:cs="Times New Roman"/>
+          <w:sz w:val="24"/>
+          <w:szCs w:val="24"/>
+        </w:rPr>
+        <w:t>opcodes.c</w:t>
+      </w:r>
+      <w:proofErr w:type="spellEnd"/>
+      <w:r>
+        <w:rPr>
+          <w:rFonts w:ascii="Times New Roman" w:hAnsi="Times New Roman" w:cs="Times New Roman"/>
+          <w:sz w:val="24"/>
+          <w:szCs w:val="24"/>
+        </w:rPr>
+        <w:t>”, contendo</w:t>
       </w:r>
       <w:r>
         <w:rPr>
@@ -2729,6 +3112,30 @@
         </w:rPr>
         <w:t>Assim, é feita uma conexão entre o leitor e a ALU, que é acionada toda vez que uma operação aritmética é realizada, além da conexão entre o leitor e a memória principal toda vez que os comandos WHD e RHD são executados.</w:t>
       </w:r>
+      <w:r>
+        <w:rPr>
+          <w:rFonts w:ascii="Times New Roman" w:hAnsi="Times New Roman" w:cs="Times New Roman"/>
+          <w:sz w:val="24"/>
+          <w:szCs w:val="24"/>
+        </w:rPr>
+        <w:t xml:space="preserve"> O leitor também é capaz de identificar comentários no código, que se iniciam com </w:t>
+      </w:r>
+      <w:r>
+        <w:rPr>
+          <w:rFonts w:ascii="Times New Roman" w:hAnsi="Times New Roman" w:cs="Times New Roman"/>
+          <w:sz w:val="24"/>
+          <w:szCs w:val="24"/>
+        </w:rPr>
+        <w:t>“</w:t>
+      </w:r>
+      <w:r>
+        <w:rPr>
+          <w:rFonts w:ascii="Times New Roman" w:hAnsi="Times New Roman" w:cs="Times New Roman"/>
+          <w:sz w:val="24"/>
+          <w:szCs w:val="24"/>
+        </w:rPr>
+        <w:t>//”, e de identificar comandos que não são suportados pelo emulador, imprimindo uma mensagem que informa ao usuário que o comando utilizado é inválido.</w:t>
+      </w:r>
     </w:p>
     <w:p>
       <w:pPr>
@@ -2761,7 +3168,43 @@
           <w:sz w:val="24"/>
           <w:szCs w:val="24"/>
         </w:rPr>
-        <w:t>, a função “main” localizada no arquivo “main.c” dá iníci</w:t>
+        <w:t>, a função “</w:t>
+      </w:r>
+      <w:proofErr w:type="spellStart"/>
+      <w:r>
+        <w:rPr>
+          <w:rFonts w:ascii="Times New Roman" w:hAnsi="Times New Roman" w:cs="Times New Roman"/>
+          <w:sz w:val="24"/>
+          <w:szCs w:val="24"/>
+        </w:rPr>
+        <w:t>main</w:t>
+      </w:r>
+      <w:proofErr w:type="spellEnd"/>
+      <w:r>
+        <w:rPr>
+          <w:rFonts w:ascii="Times New Roman" w:hAnsi="Times New Roman" w:cs="Times New Roman"/>
+          <w:sz w:val="24"/>
+          <w:szCs w:val="24"/>
+        </w:rPr>
+        <w:t>” localizada no arquivo “</w:t>
+      </w:r>
+      <w:proofErr w:type="spellStart"/>
+      <w:r>
+        <w:rPr>
+          <w:rFonts w:ascii="Times New Roman" w:hAnsi="Times New Roman" w:cs="Times New Roman"/>
+          <w:sz w:val="24"/>
+          <w:szCs w:val="24"/>
+        </w:rPr>
+        <w:t>main.c</w:t>
+      </w:r>
+      <w:proofErr w:type="spellEnd"/>
+      <w:r>
+        <w:rPr>
+          <w:rFonts w:ascii="Times New Roman" w:hAnsi="Times New Roman" w:cs="Times New Roman"/>
+          <w:sz w:val="24"/>
+          <w:szCs w:val="24"/>
+        </w:rPr>
+        <w:t>” dá iníci</w:t>
       </w:r>
       <w:r>
         <w:rPr>
@@ -2923,15 +3366,7 @@
           <w:sz w:val="24"/>
           <w:szCs w:val="24"/>
         </w:rPr>
-        <w:t xml:space="preserve">. A estratégia utilizada consiste em imprimir </w:t>
-      </w:r>
-      <w:r>
-        <w:rPr>
-          <w:rFonts w:ascii="Times New Roman" w:hAnsi="Times New Roman" w:cs="Times New Roman"/>
-          <w:sz w:val="24"/>
-          <w:szCs w:val="24"/>
-        </w:rPr>
-        <w:t>os quatro primeiros números primos: 2, 3, 5 e 7, e depois verificar o resto da divisão de todos os números de 8 a 100 pelos 4 primos iniciais.</w:t>
+        <w:t>. A estratégia utilizada consiste em imprimir os quatro primeiros números primos: 2, 3, 5 e 7, e depois verificar o resto da divisão de todos os números de 8 a 100 pelos 4 primos iniciais.</w:t>
       </w:r>
       <w:r>
         <w:rPr>
@@ -3037,7 +3472,43 @@
           <w:sz w:val="24"/>
           <w:szCs w:val="24"/>
         </w:rPr>
-        <w:t>Uma ISA, do inglês Instruction Set Architecture, é um</w:t>
+        <w:t xml:space="preserve">Uma ISA, do inglês </w:t>
+      </w:r>
+      <w:proofErr w:type="spellStart"/>
+      <w:r>
+        <w:rPr>
+          <w:rFonts w:ascii="Times New Roman" w:hAnsi="Times New Roman" w:cs="Times New Roman"/>
+          <w:sz w:val="24"/>
+          <w:szCs w:val="24"/>
+        </w:rPr>
+        <w:t>Instruction</w:t>
+      </w:r>
+      <w:proofErr w:type="spellEnd"/>
+      <w:r>
+        <w:rPr>
+          <w:rFonts w:ascii="Times New Roman" w:hAnsi="Times New Roman" w:cs="Times New Roman"/>
+          <w:sz w:val="24"/>
+          <w:szCs w:val="24"/>
+        </w:rPr>
+        <w:t xml:space="preserve"> Set </w:t>
+      </w:r>
+      <w:proofErr w:type="spellStart"/>
+      <w:r>
+        <w:rPr>
+          <w:rFonts w:ascii="Times New Roman" w:hAnsi="Times New Roman" w:cs="Times New Roman"/>
+          <w:sz w:val="24"/>
+          <w:szCs w:val="24"/>
+        </w:rPr>
+        <w:t>Architecture</w:t>
+      </w:r>
+      <w:proofErr w:type="spellEnd"/>
+      <w:r>
+        <w:rPr>
+          <w:rFonts w:ascii="Times New Roman" w:hAnsi="Times New Roman" w:cs="Times New Roman"/>
+          <w:sz w:val="24"/>
+          <w:szCs w:val="24"/>
+        </w:rPr>
+        <w:t>, é um</w:t>
       </w:r>
       <w:r>
         <w:rPr>
@@ -3115,8 +3586,27 @@
           <w:sz w:val="24"/>
           <w:szCs w:val="24"/>
         </w:rPr>
-        <w:t>Por fim, os testes com os algoritmos obtiveram sucesso e demonstraram o bom funcionamento do emulador como um todo.</w:t>
-      </w:r>
+        <w:t xml:space="preserve">Para o algoritmo que calcula os números primos de 1 a 100 tanto o código quanto o emulador se mostraram eficientes na resolução do problema, imprimindo na tela os números corretos e salvando </w:t>
+      </w:r>
+      <w:r>
+        <w:rPr>
+          <w:rFonts w:ascii="Times New Roman" w:hAnsi="Times New Roman" w:cs="Times New Roman"/>
+          <w:sz w:val="24"/>
+          <w:szCs w:val="24"/>
+        </w:rPr>
+        <w:lastRenderedPageBreak/>
+        <w:t>em um arquivo de texto responsável por representar a memória principal.</w:t>
+      </w:r>
+    </w:p>
+    <w:p>
+      <w:pPr>
+        <w:ind w:left="-15"/>
+        <w:rPr>
+          <w:rFonts w:ascii="Times New Roman" w:hAnsi="Times New Roman" w:cs="Times New Roman"/>
+          <w:sz w:val="24"/>
+          <w:szCs w:val="24"/>
+        </w:rPr>
+      </w:pPr>
     </w:p>
     <w:p>
       <w:pPr>
@@ -3163,7 +3653,6 @@
         <w:rPr>
           <w:rFonts w:ascii="Times New Roman" w:hAnsi="Times New Roman" w:cs="Times New Roman"/>
           <w:szCs w:val="20"/>
-          <w:lang w:val="en-US"/>
         </w:rPr>
         <w:t>[1]</w:t>
       </w:r>
@@ -3171,23 +3660,24 @@
         <w:rPr>
           <w:rFonts w:ascii="Times New Roman" w:hAnsi="Times New Roman" w:cs="Times New Roman"/>
           <w:szCs w:val="20"/>
-          <w:lang w:val="en-US"/>
         </w:rPr>
         <w:t xml:space="preserve"> </w:t>
       </w:r>
+      <w:proofErr w:type="spellStart"/>
+      <w:proofErr w:type="gramStart"/>
       <w:r>
         <w:rPr>
           <w:rFonts w:ascii="Times New Roman" w:hAnsi="Times New Roman" w:cs="Times New Roman"/>
           <w:szCs w:val="20"/>
-          <w:lang w:val="en-US"/>
         </w:rPr>
         <w:t>ComputerScience.GSCE.GURU</w:t>
       </w:r>
+      <w:proofErr w:type="spellEnd"/>
+      <w:proofErr w:type="gramEnd"/>
       <w:r>
         <w:rPr>
           <w:rFonts w:ascii="Times New Roman" w:hAnsi="Times New Roman" w:cs="Times New Roman"/>
           <w:szCs w:val="20"/>
-          <w:lang w:val="en-US"/>
         </w:rPr>
         <w:t xml:space="preserve">. </w:t>
       </w:r>
@@ -3195,17 +3685,40 @@
         <w:rPr>
           <w:rFonts w:ascii="Times New Roman" w:hAnsi="Times New Roman" w:cs="Times New Roman"/>
           <w:szCs w:val="20"/>
-          <w:lang w:val="en-US"/>
-        </w:rPr>
-        <w:t>Von Neymann Architecture.</w:t>
-      </w:r>
+        </w:rPr>
+        <w:t xml:space="preserve">Von </w:t>
+      </w:r>
+      <w:proofErr w:type="spellStart"/>
       <w:r>
         <w:rPr>
           <w:rFonts w:ascii="Times New Roman" w:hAnsi="Times New Roman" w:cs="Times New Roman"/>
           <w:szCs w:val="20"/>
-          <w:lang w:val="en-US"/>
+        </w:rPr>
+        <w:t>Neymann</w:t>
+      </w:r>
+      <w:proofErr w:type="spellEnd"/>
+      <w:r>
+        <w:rPr>
+          <w:rFonts w:ascii="Times New Roman" w:hAnsi="Times New Roman" w:cs="Times New Roman"/>
+          <w:szCs w:val="20"/>
         </w:rPr>
         <w:t xml:space="preserve"> </w:t>
+      </w:r>
+      <w:proofErr w:type="spellStart"/>
+      <w:r>
+        <w:rPr>
+          <w:rFonts w:ascii="Times New Roman" w:hAnsi="Times New Roman" w:cs="Times New Roman"/>
+          <w:szCs w:val="20"/>
+        </w:rPr>
+        <w:t>Architecture</w:t>
+      </w:r>
+      <w:proofErr w:type="spellEnd"/>
+      <w:r>
+        <w:rPr>
+          <w:rFonts w:ascii="Times New Roman" w:hAnsi="Times New Roman" w:cs="Times New Roman"/>
+          <w:szCs w:val="20"/>
+        </w:rPr>
+        <w:t xml:space="preserve">. </w:t>
       </w:r>
       <w:r>
         <w:rPr>
@@ -3363,14 +3876,25 @@
           <w:lang w:val="en-US"/>
         </w:rPr>
       </w:pPr>
-      <w:r>
-        <w:rPr>
-          <w:rFonts w:ascii="Times New Roman" w:hAnsi="Times New Roman" w:cs="Times New Roman"/>
-          <w:sz w:val="24"/>
-          <w:szCs w:val="24"/>
-          <w:lang w:val="en-US"/>
-        </w:rPr>
-        <w:t>gcc *.c -o exe</w:t>
+      <w:proofErr w:type="spellStart"/>
+      <w:r>
+        <w:rPr>
+          <w:rFonts w:ascii="Times New Roman" w:hAnsi="Times New Roman" w:cs="Times New Roman"/>
+          <w:sz w:val="24"/>
+          <w:szCs w:val="24"/>
+          <w:lang w:val="en-US"/>
+        </w:rPr>
+        <w:t>gcc</w:t>
+      </w:r>
+      <w:proofErr w:type="spellEnd"/>
+      <w:r>
+        <w:rPr>
+          <w:rFonts w:ascii="Times New Roman" w:hAnsi="Times New Roman" w:cs="Times New Roman"/>
+          <w:sz w:val="24"/>
+          <w:szCs w:val="24"/>
+          <w:lang w:val="en-US"/>
+        </w:rPr>
+        <w:t xml:space="preserve"> *.c -o exe</w:t>
       </w:r>
     </w:p>
     <w:p>
@@ -3411,6 +3935,7 @@
           <w:szCs w:val="24"/>
         </w:rPr>
       </w:pPr>
+      <w:proofErr w:type="spellStart"/>
       <w:r>
         <w:rPr>
           <w:rFonts w:ascii="Times New Roman" w:hAnsi="Times New Roman" w:cs="Times New Roman"/>
@@ -3419,23 +3944,35 @@
           <w:sz w:val="24"/>
           <w:szCs w:val="24"/>
         </w:rPr>
-        <w:t>Opcode números primos 0 a 100</w:t>
-      </w:r>
-    </w:p>
-    <w:p>
-      <w:pPr>
-        <w:pStyle w:val="PargrafodaLista"/>
-        <w:tabs>
-          <w:tab w:val="center" w:pos="2710"/>
-          <w:tab w:val="center" w:pos="6524"/>
-        </w:tabs>
-        <w:spacing w:after="38" w:line="259" w:lineRule="auto"/>
-        <w:ind w:firstLine="0"/>
-        <w:rPr>
-          <w:rFonts w:ascii="Times New Roman" w:hAnsi="Times New Roman" w:cs="Times New Roman"/>
-          <w:sz w:val="24"/>
-          <w:szCs w:val="24"/>
-          <w:lang w:val="en-US"/>
+        <w:t>Opcode</w:t>
+      </w:r>
+      <w:proofErr w:type="spellEnd"/>
+      <w:r>
+        <w:rPr>
+          <w:rFonts w:ascii="Times New Roman" w:hAnsi="Times New Roman" w:cs="Times New Roman"/>
+          <w:i/>
+          <w:iCs/>
+          <w:sz w:val="24"/>
+          <w:szCs w:val="24"/>
+        </w:rPr>
+        <w:t xml:space="preserve"> números primos 0 a 100</w:t>
+      </w:r>
+    </w:p>
+    <w:p>
+      <w:pPr>
+        <w:tabs>
+          <w:tab w:val="center" w:pos="2710"/>
+          <w:tab w:val="center" w:pos="6524"/>
+        </w:tabs>
+        <w:spacing w:after="38" w:line="259" w:lineRule="auto"/>
+        <w:ind w:firstLine="0"/>
+        <w:jc w:val="left"/>
+        <w:rPr>
+          <w:rFonts w:ascii="Times New Roman" w:hAnsi="Times New Roman" w:cs="Times New Roman"/>
+          <w:i/>
+          <w:iCs/>
+          <w:sz w:val="24"/>
+          <w:szCs w:val="24"/>
         </w:rPr>
       </w:pPr>
       <w:r>
@@ -3450,7 +3987,6 @@
     </w:p>
     <w:p>
       <w:pPr>
-        <w:pStyle w:val="PargrafodaLista"/>
         <w:tabs>
           <w:tab w:val="center" w:pos="2710"/>
           <w:tab w:val="center" w:pos="6524"/>
@@ -3476,7 +4012,6 @@
     </w:p>
     <w:p>
       <w:pPr>
-        <w:pStyle w:val="PargrafodaLista"/>
         <w:tabs>
           <w:tab w:val="center" w:pos="2710"/>
           <w:tab w:val="center" w:pos="6524"/>
@@ -3502,7 +4037,6 @@
     </w:p>
     <w:p>
       <w:pPr>
-        <w:pStyle w:val="PargrafodaLista"/>
         <w:tabs>
           <w:tab w:val="center" w:pos="2710"/>
           <w:tab w:val="center" w:pos="6524"/>
@@ -3528,7 +4062,6 @@
     </w:p>
     <w:p>
       <w:pPr>
-        <w:pStyle w:val="PargrafodaLista"/>
         <w:tabs>
           <w:tab w:val="center" w:pos="2710"/>
           <w:tab w:val="center" w:pos="6524"/>
@@ -3554,7 +4087,6 @@
     </w:p>
     <w:p>
       <w:pPr>
-        <w:pStyle w:val="PargrafodaLista"/>
         <w:tabs>
           <w:tab w:val="center" w:pos="2710"/>
           <w:tab w:val="center" w:pos="6524"/>
@@ -3580,7 +4112,6 @@
     </w:p>
     <w:p>
       <w:pPr>
-        <w:pStyle w:val="PargrafodaLista"/>
         <w:tabs>
           <w:tab w:val="center" w:pos="2710"/>
           <w:tab w:val="center" w:pos="6524"/>
@@ -3606,7 +4137,6 @@
     </w:p>
     <w:p>
       <w:pPr>
-        <w:pStyle w:val="PargrafodaLista"/>
         <w:tabs>
           <w:tab w:val="center" w:pos="2710"/>
           <w:tab w:val="center" w:pos="6524"/>
@@ -3632,7 +4162,6 @@
     </w:p>
     <w:p>
       <w:pPr>
-        <w:pStyle w:val="PargrafodaLista"/>
         <w:tabs>
           <w:tab w:val="center" w:pos="2710"/>
           <w:tab w:val="center" w:pos="6524"/>
@@ -3658,7 +4187,6 @@
     </w:p>
     <w:p>
       <w:pPr>
-        <w:pStyle w:val="PargrafodaLista"/>
         <w:tabs>
           <w:tab w:val="center" w:pos="2710"/>
           <w:tab w:val="center" w:pos="6524"/>
@@ -3684,7 +4212,6 @@
     </w:p>
     <w:p>
       <w:pPr>
-        <w:pStyle w:val="PargrafodaLista"/>
         <w:tabs>
           <w:tab w:val="center" w:pos="2710"/>
           <w:tab w:val="center" w:pos="6524"/>
@@ -3710,7 +4237,6 @@
     </w:p>
     <w:p>
       <w:pPr>
-        <w:pStyle w:val="PargrafodaLista"/>
         <w:tabs>
           <w:tab w:val="center" w:pos="2710"/>
           <w:tab w:val="center" w:pos="6524"/>
@@ -3736,7 +4262,6 @@
     </w:p>
     <w:p>
       <w:pPr>
-        <w:pStyle w:val="PargrafodaLista"/>
         <w:tabs>
           <w:tab w:val="center" w:pos="2710"/>
           <w:tab w:val="center" w:pos="6524"/>
@@ -3762,7 +4287,6 @@
     </w:p>
     <w:p>
       <w:pPr>
-        <w:pStyle w:val="PargrafodaLista"/>
         <w:tabs>
           <w:tab w:val="center" w:pos="2710"/>
           <w:tab w:val="center" w:pos="6524"/>
@@ -3788,7 +4312,6 @@
     </w:p>
     <w:p>
       <w:pPr>
-        <w:pStyle w:val="PargrafodaLista"/>
         <w:tabs>
           <w:tab w:val="center" w:pos="2710"/>
           <w:tab w:val="center" w:pos="6524"/>
@@ -3814,7 +4337,6 @@
     </w:p>
     <w:p>
       <w:pPr>
-        <w:pStyle w:val="PargrafodaLista"/>
         <w:tabs>
           <w:tab w:val="center" w:pos="2710"/>
           <w:tab w:val="center" w:pos="6524"/>
@@ -3840,7 +4362,6 @@
     </w:p>
     <w:p>
       <w:pPr>
-        <w:pStyle w:val="PargrafodaLista"/>
         <w:tabs>
           <w:tab w:val="center" w:pos="2710"/>
           <w:tab w:val="center" w:pos="6524"/>
@@ -3866,7 +4387,6 @@
     </w:p>
     <w:p>
       <w:pPr>
-        <w:pStyle w:val="PargrafodaLista"/>
         <w:tabs>
           <w:tab w:val="center" w:pos="2710"/>
           <w:tab w:val="center" w:pos="6524"/>
@@ -3892,7 +4412,6 @@
     </w:p>
     <w:p>
       <w:pPr>
-        <w:pStyle w:val="PargrafodaLista"/>
         <w:tabs>
           <w:tab w:val="center" w:pos="2710"/>
           <w:tab w:val="center" w:pos="6524"/>
@@ -3918,7 +4437,6 @@
     </w:p>
     <w:p>
       <w:pPr>
-        <w:pStyle w:val="PargrafodaLista"/>
         <w:tabs>
           <w:tab w:val="center" w:pos="2710"/>
           <w:tab w:val="center" w:pos="6524"/>
@@ -3944,7 +4462,6 @@
     </w:p>
     <w:p>
       <w:pPr>
-        <w:pStyle w:val="PargrafodaLista"/>
         <w:tabs>
           <w:tab w:val="center" w:pos="2710"/>
           <w:tab w:val="center" w:pos="6524"/>
@@ -3970,7 +4487,6 @@
     </w:p>
     <w:p>
       <w:pPr>
-        <w:pStyle w:val="PargrafodaLista"/>
         <w:tabs>
           <w:tab w:val="center" w:pos="2710"/>
           <w:tab w:val="center" w:pos="6524"/>
@@ -3996,7 +4512,6 @@
     </w:p>
     <w:p>
       <w:pPr>
-        <w:pStyle w:val="PargrafodaLista"/>
         <w:tabs>
           <w:tab w:val="center" w:pos="2710"/>
           <w:tab w:val="center" w:pos="6524"/>
@@ -4022,7 +4537,6 @@
     </w:p>
     <w:p>
       <w:pPr>
-        <w:pStyle w:val="PargrafodaLista"/>
         <w:tabs>
           <w:tab w:val="center" w:pos="2710"/>
           <w:tab w:val="center" w:pos="6524"/>
@@ -4048,7 +4562,6 @@
     </w:p>
     <w:p>
       <w:pPr>
-        <w:pStyle w:val="PargrafodaLista"/>
         <w:tabs>
           <w:tab w:val="center" w:pos="2710"/>
           <w:tab w:val="center" w:pos="6524"/>
@@ -4074,7 +4587,6 @@
     </w:p>
     <w:p>
       <w:pPr>
-        <w:pStyle w:val="PargrafodaLista"/>
         <w:tabs>
           <w:tab w:val="center" w:pos="2710"/>
           <w:tab w:val="center" w:pos="6524"/>
@@ -4100,7 +4612,6 @@
     </w:p>
     <w:p>
       <w:pPr>
-        <w:pStyle w:val="PargrafodaLista"/>
         <w:tabs>
           <w:tab w:val="center" w:pos="2710"/>
           <w:tab w:val="center" w:pos="6524"/>
@@ -4124,7 +4635,6 @@
     </w:p>
     <w:p>
       <w:pPr>
-        <w:pStyle w:val="PargrafodaLista"/>
         <w:tabs>
           <w:tab w:val="center" w:pos="2710"/>
           <w:tab w:val="center" w:pos="6524"/>
@@ -4148,7 +4658,6 @@
     </w:p>
     <w:p>
       <w:pPr>
-        <w:pStyle w:val="PargrafodaLista"/>
         <w:tabs>
           <w:tab w:val="center" w:pos="2710"/>
           <w:tab w:val="center" w:pos="6524"/>
@@ -4172,7 +4681,6 @@
     </w:p>
     <w:p>
       <w:pPr>
-        <w:pStyle w:val="PargrafodaLista"/>
         <w:tabs>
           <w:tab w:val="center" w:pos="2710"/>
           <w:tab w:val="center" w:pos="6524"/>
@@ -4196,7 +4704,6 @@
     </w:p>
     <w:p>
       <w:pPr>
-        <w:pStyle w:val="PargrafodaLista"/>
         <w:tabs>
           <w:tab w:val="center" w:pos="2710"/>
           <w:tab w:val="center" w:pos="6524"/>
@@ -4220,7 +4727,6 @@
     </w:p>
     <w:p>
       <w:pPr>
-        <w:pStyle w:val="PargrafodaLista"/>
         <w:tabs>
           <w:tab w:val="center" w:pos="2710"/>
           <w:tab w:val="center" w:pos="6524"/>
@@ -4246,7 +4752,6 @@
     </w:p>
     <w:p>
       <w:pPr>
-        <w:pStyle w:val="PargrafodaLista"/>
         <w:tabs>
           <w:tab w:val="center" w:pos="2710"/>
           <w:tab w:val="center" w:pos="6524"/>
@@ -4272,7 +4777,6 @@
     </w:p>
     <w:p>
       <w:pPr>
-        <w:pStyle w:val="PargrafodaLista"/>
         <w:tabs>
           <w:tab w:val="center" w:pos="2710"/>
           <w:tab w:val="center" w:pos="6524"/>
@@ -4298,7 +4802,6 @@
     </w:p>
     <w:p>
       <w:pPr>
-        <w:pStyle w:val="PargrafodaLista"/>
         <w:tabs>
           <w:tab w:val="center" w:pos="2710"/>
           <w:tab w:val="center" w:pos="6524"/>
@@ -4324,7 +4827,6 @@
     </w:p>
     <w:p>
       <w:pPr>
-        <w:pStyle w:val="PargrafodaLista"/>
         <w:tabs>
           <w:tab w:val="center" w:pos="2710"/>
           <w:tab w:val="center" w:pos="6524"/>
@@ -4350,7 +4852,6 @@
     </w:p>
     <w:p>
       <w:pPr>
-        <w:pStyle w:val="PargrafodaLista"/>
         <w:tabs>
           <w:tab w:val="center" w:pos="2710"/>
           <w:tab w:val="center" w:pos="6524"/>
@@ -4376,7 +4877,6 @@
     </w:p>
     <w:p>
       <w:pPr>
-        <w:pStyle w:val="PargrafodaLista"/>
         <w:tabs>
           <w:tab w:val="center" w:pos="2710"/>
           <w:tab w:val="center" w:pos="6524"/>
@@ -4402,33 +4902,32 @@
     </w:p>
     <w:p>
       <w:pPr>
-        <w:pStyle w:val="PargrafodaLista"/>
-        <w:tabs>
-          <w:tab w:val="center" w:pos="2710"/>
-          <w:tab w:val="center" w:pos="6524"/>
-        </w:tabs>
-        <w:spacing w:after="38" w:line="259" w:lineRule="auto"/>
-        <w:ind w:firstLine="0"/>
-        <w:rPr>
-          <w:rFonts w:ascii="Times New Roman" w:hAnsi="Times New Roman" w:cs="Times New Roman"/>
-          <w:sz w:val="24"/>
-          <w:szCs w:val="24"/>
-          <w:lang w:val="en-US"/>
-        </w:rPr>
-      </w:pPr>
-      <w:r>
-        <w:rPr>
-          <w:rFonts w:ascii="Times New Roman" w:hAnsi="Times New Roman" w:cs="Times New Roman"/>
-          <w:sz w:val="24"/>
-          <w:szCs w:val="24"/>
-          <w:lang w:val="en-US"/>
-        </w:rPr>
+        <w:tabs>
+          <w:tab w:val="center" w:pos="2710"/>
+          <w:tab w:val="center" w:pos="6524"/>
+        </w:tabs>
+        <w:spacing w:after="38" w:line="259" w:lineRule="auto"/>
+        <w:ind w:firstLine="0"/>
+        <w:rPr>
+          <w:rFonts w:ascii="Times New Roman" w:hAnsi="Times New Roman" w:cs="Times New Roman"/>
+          <w:sz w:val="24"/>
+          <w:szCs w:val="24"/>
+          <w:lang w:val="en-US"/>
+        </w:rPr>
+      </w:pPr>
+      <w:r>
+        <w:rPr>
+          <w:rFonts w:ascii="Times New Roman" w:hAnsi="Times New Roman" w:cs="Times New Roman"/>
+          <w:sz w:val="24"/>
+          <w:szCs w:val="24"/>
+          <w:lang w:val="en-US"/>
+        </w:rPr>
+        <w:lastRenderedPageBreak/>
         <w:t>WHD 2 6</w:t>
       </w:r>
     </w:p>
     <w:p>
       <w:pPr>
-        <w:pStyle w:val="PargrafodaLista"/>
         <w:tabs>
           <w:tab w:val="center" w:pos="2710"/>
           <w:tab w:val="center" w:pos="6524"/>
@@ -4454,7 +4953,6 @@
     </w:p>
     <w:p>
       <w:pPr>
-        <w:pStyle w:val="PargrafodaLista"/>
         <w:tabs>
           <w:tab w:val="center" w:pos="2710"/>
           <w:tab w:val="center" w:pos="6524"/>
@@ -4480,7 +4978,6 @@
     </w:p>
     <w:p>
       <w:pPr>
-        <w:pStyle w:val="PargrafodaLista"/>
         <w:tabs>
           <w:tab w:val="center" w:pos="2710"/>
           <w:tab w:val="center" w:pos="6524"/>
@@ -4504,7 +5001,6 @@
     </w:p>
     <w:p>
       <w:pPr>
-        <w:pStyle w:val="PargrafodaLista"/>
         <w:tabs>
           <w:tab w:val="center" w:pos="2710"/>
           <w:tab w:val="center" w:pos="6524"/>
@@ -4534,71 +5030,6 @@
         </w:tabs>
         <w:spacing w:after="38" w:line="259" w:lineRule="auto"/>
         <w:ind w:firstLine="0"/>
-        <w:jc w:val="left"/>
-        <w:rPr>
-          <w:rFonts w:ascii="Times New Roman" w:hAnsi="Times New Roman" w:cs="Times New Roman"/>
-          <w:sz w:val="24"/>
-          <w:szCs w:val="24"/>
-        </w:rPr>
-      </w:pPr>
-    </w:p>
-    <w:p>
-      <w:pPr>
-        <w:tabs>
-          <w:tab w:val="center" w:pos="2710"/>
-          <w:tab w:val="center" w:pos="6524"/>
-        </w:tabs>
-        <w:spacing w:after="38" w:line="259" w:lineRule="auto"/>
-        <w:ind w:firstLine="0"/>
-        <w:jc w:val="left"/>
-        <w:rPr>
-          <w:rFonts w:ascii="Times New Roman" w:hAnsi="Times New Roman" w:cs="Times New Roman"/>
-          <w:sz w:val="24"/>
-          <w:szCs w:val="24"/>
-        </w:rPr>
-      </w:pPr>
-    </w:p>
-    <w:p>
-      <w:pPr>
-        <w:tabs>
-          <w:tab w:val="center" w:pos="2710"/>
-          <w:tab w:val="center" w:pos="6524"/>
-        </w:tabs>
-        <w:spacing w:after="38" w:line="259" w:lineRule="auto"/>
-        <w:ind w:firstLine="0"/>
-        <w:jc w:val="left"/>
-        <w:rPr>
-          <w:rFonts w:ascii="Times New Roman" w:hAnsi="Times New Roman" w:cs="Times New Roman"/>
-          <w:sz w:val="24"/>
-          <w:szCs w:val="24"/>
-        </w:rPr>
-      </w:pPr>
-    </w:p>
-    <w:p>
-      <w:pPr>
-        <w:tabs>
-          <w:tab w:val="center" w:pos="2710"/>
-          <w:tab w:val="center" w:pos="6524"/>
-        </w:tabs>
-        <w:spacing w:after="38" w:line="259" w:lineRule="auto"/>
-        <w:ind w:firstLine="0"/>
-        <w:jc w:val="left"/>
-        <w:rPr>
-          <w:rFonts w:ascii="Times New Roman" w:hAnsi="Times New Roman" w:cs="Times New Roman"/>
-          <w:sz w:val="24"/>
-          <w:szCs w:val="24"/>
-        </w:rPr>
-      </w:pPr>
-    </w:p>
-    <w:p>
-      <w:pPr>
-        <w:tabs>
-          <w:tab w:val="center" w:pos="2710"/>
-          <w:tab w:val="center" w:pos="6524"/>
-        </w:tabs>
-        <w:spacing w:after="38" w:line="259" w:lineRule="auto"/>
-        <w:ind w:firstLine="0"/>
-        <w:jc w:val="left"/>
         <w:rPr>
           <w:rFonts w:ascii="Times New Roman" w:hAnsi="Times New Roman" w:cs="Times New Roman"/>
           <w:sz w:val="24"/>
@@ -4627,6 +5058,7 @@
           <w:szCs w:val="24"/>
         </w:rPr>
       </w:pPr>
+      <w:proofErr w:type="spellStart"/>
       <w:r>
         <w:rPr>
           <w:rFonts w:ascii="Times New Roman" w:hAnsi="Times New Roman" w:cs="Times New Roman"/>
@@ -4635,8 +5067,9 @@
           <w:sz w:val="24"/>
           <w:szCs w:val="24"/>
         </w:rPr>
-        <w:t xml:space="preserve">Opcode cálculo de </w:t>
-      </w:r>
+        <w:t>Opcode</w:t>
+      </w:r>
+      <w:proofErr w:type="spellEnd"/>
       <w:r>
         <w:rPr>
           <w:rFonts w:ascii="Times New Roman" w:hAnsi="Times New Roman" w:cs="Times New Roman"/>
@@ -4645,6 +5078,16 @@
           <w:sz w:val="24"/>
           <w:szCs w:val="24"/>
         </w:rPr>
+        <w:t xml:space="preserve"> cálculo de </w:t>
+      </w:r>
+      <w:r>
+        <w:rPr>
+          <w:rFonts w:ascii="Times New Roman" w:hAnsi="Times New Roman" w:cs="Times New Roman"/>
+          <w:i/>
+          <w:iCs/>
+          <w:sz w:val="24"/>
+          <w:szCs w:val="24"/>
+        </w:rPr>
         <w:t>seno</w:t>
       </w:r>
     </w:p>
@@ -4663,198 +5106,2169 @@
           <w:szCs w:val="24"/>
         </w:rPr>
       </w:pPr>
-    </w:p>
-    <w:p>
-      <w:pPr>
-        <w:tabs>
-          <w:tab w:val="center" w:pos="2710"/>
-          <w:tab w:val="center" w:pos="6524"/>
-        </w:tabs>
-        <w:spacing w:after="38" w:line="259" w:lineRule="auto"/>
-        <w:ind w:firstLine="0"/>
-        <w:jc w:val="left"/>
-        <w:rPr>
-          <w:rFonts w:ascii="Times New Roman" w:hAnsi="Times New Roman" w:cs="Times New Roman"/>
-          <w:sz w:val="24"/>
-          <w:szCs w:val="24"/>
-        </w:rPr>
-      </w:pPr>
-    </w:p>
-    <w:p>
-      <w:pPr>
-        <w:tabs>
-          <w:tab w:val="center" w:pos="2710"/>
-          <w:tab w:val="center" w:pos="6524"/>
-        </w:tabs>
-        <w:spacing w:after="38" w:line="259" w:lineRule="auto"/>
-        <w:ind w:firstLine="0"/>
-        <w:jc w:val="left"/>
-        <w:rPr>
-          <w:rFonts w:ascii="Times New Roman" w:hAnsi="Times New Roman" w:cs="Times New Roman"/>
-          <w:sz w:val="24"/>
-          <w:szCs w:val="24"/>
-        </w:rPr>
-      </w:pPr>
-    </w:p>
-    <w:p>
-      <w:pPr>
-        <w:tabs>
-          <w:tab w:val="center" w:pos="2710"/>
-          <w:tab w:val="center" w:pos="6524"/>
-        </w:tabs>
-        <w:spacing w:after="38" w:line="259" w:lineRule="auto"/>
-        <w:ind w:firstLine="0"/>
-        <w:jc w:val="left"/>
-        <w:rPr>
-          <w:rFonts w:ascii="Times New Roman" w:hAnsi="Times New Roman" w:cs="Times New Roman"/>
-          <w:sz w:val="24"/>
-          <w:szCs w:val="24"/>
-        </w:rPr>
-      </w:pPr>
-    </w:p>
-    <w:p>
-      <w:pPr>
-        <w:tabs>
-          <w:tab w:val="center" w:pos="2710"/>
-          <w:tab w:val="center" w:pos="6524"/>
-        </w:tabs>
-        <w:spacing w:after="38" w:line="259" w:lineRule="auto"/>
-        <w:ind w:firstLine="0"/>
-        <w:jc w:val="left"/>
-        <w:rPr>
-          <w:rFonts w:ascii="Times New Roman" w:hAnsi="Times New Roman" w:cs="Times New Roman"/>
-          <w:sz w:val="24"/>
-          <w:szCs w:val="24"/>
-        </w:rPr>
-      </w:pPr>
-    </w:p>
-    <w:p>
-      <w:pPr>
-        <w:tabs>
-          <w:tab w:val="center" w:pos="2710"/>
-          <w:tab w:val="center" w:pos="6524"/>
-        </w:tabs>
-        <w:spacing w:after="38" w:line="259" w:lineRule="auto"/>
-        <w:ind w:firstLine="0"/>
-        <w:jc w:val="left"/>
-        <w:rPr>
-          <w:rFonts w:ascii="Times New Roman" w:hAnsi="Times New Roman" w:cs="Times New Roman"/>
-          <w:sz w:val="24"/>
-          <w:szCs w:val="24"/>
-        </w:rPr>
-      </w:pPr>
-    </w:p>
-    <w:p>
-      <w:pPr>
-        <w:tabs>
-          <w:tab w:val="center" w:pos="2710"/>
-          <w:tab w:val="center" w:pos="6524"/>
-        </w:tabs>
-        <w:spacing w:after="38" w:line="259" w:lineRule="auto"/>
-        <w:ind w:firstLine="0"/>
-        <w:jc w:val="left"/>
-        <w:rPr>
-          <w:rFonts w:ascii="Times New Roman" w:hAnsi="Times New Roman" w:cs="Times New Roman"/>
-          <w:sz w:val="24"/>
-          <w:szCs w:val="24"/>
-        </w:rPr>
-      </w:pPr>
-    </w:p>
-    <w:p>
-      <w:pPr>
-        <w:tabs>
-          <w:tab w:val="center" w:pos="2710"/>
-          <w:tab w:val="center" w:pos="6524"/>
-        </w:tabs>
-        <w:spacing w:after="38" w:line="259" w:lineRule="auto"/>
-        <w:ind w:firstLine="0"/>
-        <w:jc w:val="left"/>
-        <w:rPr>
-          <w:rFonts w:ascii="Times New Roman" w:hAnsi="Times New Roman" w:cs="Times New Roman"/>
-          <w:sz w:val="24"/>
-          <w:szCs w:val="24"/>
-        </w:rPr>
-      </w:pPr>
-    </w:p>
-    <w:p>
-      <w:pPr>
-        <w:tabs>
-          <w:tab w:val="center" w:pos="2710"/>
-          <w:tab w:val="center" w:pos="6524"/>
-        </w:tabs>
-        <w:spacing w:after="38" w:line="259" w:lineRule="auto"/>
-        <w:ind w:firstLine="0"/>
-        <w:jc w:val="left"/>
-        <w:rPr>
-          <w:rFonts w:ascii="Times New Roman" w:hAnsi="Times New Roman" w:cs="Times New Roman"/>
-          <w:sz w:val="24"/>
-          <w:szCs w:val="24"/>
-        </w:rPr>
-      </w:pPr>
-    </w:p>
-    <w:p>
-      <w:pPr>
-        <w:tabs>
-          <w:tab w:val="center" w:pos="2710"/>
-          <w:tab w:val="center" w:pos="6524"/>
-        </w:tabs>
-        <w:spacing w:after="38" w:line="259" w:lineRule="auto"/>
-        <w:ind w:firstLine="0"/>
-        <w:jc w:val="left"/>
-        <w:rPr>
-          <w:rFonts w:ascii="Times New Roman" w:hAnsi="Times New Roman" w:cs="Times New Roman"/>
-          <w:sz w:val="24"/>
-          <w:szCs w:val="24"/>
-        </w:rPr>
-      </w:pPr>
-    </w:p>
-    <w:p>
-      <w:pPr>
-        <w:tabs>
-          <w:tab w:val="center" w:pos="2710"/>
-          <w:tab w:val="center" w:pos="6524"/>
-        </w:tabs>
-        <w:spacing w:after="38" w:line="259" w:lineRule="auto"/>
-        <w:ind w:firstLine="0"/>
-        <w:jc w:val="left"/>
-        <w:rPr>
-          <w:rFonts w:ascii="Times New Roman" w:hAnsi="Times New Roman" w:cs="Times New Roman"/>
-          <w:sz w:val="24"/>
-          <w:szCs w:val="24"/>
-        </w:rPr>
-      </w:pPr>
-    </w:p>
-    <w:p>
-      <w:pPr>
-        <w:tabs>
-          <w:tab w:val="center" w:pos="2710"/>
-          <w:tab w:val="center" w:pos="6524"/>
-        </w:tabs>
-        <w:spacing w:after="38" w:line="259" w:lineRule="auto"/>
-        <w:ind w:firstLine="0"/>
-        <w:jc w:val="left"/>
-        <w:rPr>
-          <w:rFonts w:ascii="Times New Roman" w:hAnsi="Times New Roman" w:cs="Times New Roman"/>
-          <w:sz w:val="24"/>
-          <w:szCs w:val="24"/>
-        </w:rPr>
-      </w:pPr>
-    </w:p>
-    <w:p>
-      <w:pPr>
-        <w:tabs>
-          <w:tab w:val="center" w:pos="2710"/>
-          <w:tab w:val="center" w:pos="6524"/>
-        </w:tabs>
-        <w:spacing w:after="38" w:line="259" w:lineRule="auto"/>
-        <w:ind w:firstLine="0"/>
-        <w:jc w:val="left"/>
-        <w:rPr>
-          <w:rFonts w:ascii="Times New Roman" w:hAnsi="Times New Roman" w:cs="Times New Roman"/>
-          <w:sz w:val="24"/>
-          <w:szCs w:val="24"/>
-        </w:rPr>
-      </w:pPr>
+      <w:r>
+        <w:rPr>
+          <w:rFonts w:ascii="Times New Roman" w:hAnsi="Times New Roman" w:cs="Times New Roman"/>
+          <w:sz w:val="24"/>
+          <w:szCs w:val="24"/>
+        </w:rPr>
+        <w:t>STI 0 0</w:t>
+      </w:r>
+    </w:p>
+    <w:p>
+      <w:pPr>
+        <w:tabs>
+          <w:tab w:val="center" w:pos="2710"/>
+          <w:tab w:val="center" w:pos="6524"/>
+        </w:tabs>
+        <w:spacing w:after="38" w:line="259" w:lineRule="auto"/>
+        <w:ind w:firstLine="0"/>
+        <w:jc w:val="left"/>
+        <w:rPr>
+          <w:rFonts w:ascii="Times New Roman" w:hAnsi="Times New Roman" w:cs="Times New Roman"/>
+          <w:sz w:val="24"/>
+          <w:szCs w:val="24"/>
+        </w:rPr>
+      </w:pPr>
+      <w:r>
+        <w:rPr>
+          <w:rFonts w:ascii="Times New Roman" w:hAnsi="Times New Roman" w:cs="Times New Roman"/>
+          <w:sz w:val="24"/>
+          <w:szCs w:val="24"/>
+        </w:rPr>
+        <w:t>STI 1 1</w:t>
+      </w:r>
+    </w:p>
+    <w:p>
+      <w:pPr>
+        <w:tabs>
+          <w:tab w:val="center" w:pos="2710"/>
+          <w:tab w:val="center" w:pos="6524"/>
+        </w:tabs>
+        <w:spacing w:after="38" w:line="259" w:lineRule="auto"/>
+        <w:ind w:firstLine="0"/>
+        <w:jc w:val="left"/>
+        <w:rPr>
+          <w:rFonts w:ascii="Times New Roman" w:hAnsi="Times New Roman" w:cs="Times New Roman"/>
+          <w:sz w:val="24"/>
+          <w:szCs w:val="24"/>
+        </w:rPr>
+      </w:pPr>
+      <w:r>
+        <w:rPr>
+          <w:rFonts w:ascii="Times New Roman" w:hAnsi="Times New Roman" w:cs="Times New Roman"/>
+          <w:sz w:val="24"/>
+          <w:szCs w:val="24"/>
+        </w:rPr>
+        <w:t>STI 2 2</w:t>
+      </w:r>
+    </w:p>
+    <w:p>
+      <w:pPr>
+        <w:tabs>
+          <w:tab w:val="center" w:pos="2710"/>
+          <w:tab w:val="center" w:pos="6524"/>
+        </w:tabs>
+        <w:spacing w:after="38" w:line="259" w:lineRule="auto"/>
+        <w:ind w:firstLine="0"/>
+        <w:jc w:val="left"/>
+        <w:rPr>
+          <w:rFonts w:ascii="Times New Roman" w:hAnsi="Times New Roman" w:cs="Times New Roman"/>
+          <w:sz w:val="24"/>
+          <w:szCs w:val="24"/>
+        </w:rPr>
+      </w:pPr>
+      <w:r>
+        <w:rPr>
+          <w:rFonts w:ascii="Times New Roman" w:hAnsi="Times New Roman" w:cs="Times New Roman"/>
+          <w:sz w:val="24"/>
+          <w:szCs w:val="24"/>
+        </w:rPr>
+        <w:t>STI 6 0</w:t>
+      </w:r>
+    </w:p>
+    <w:p>
+      <w:pPr>
+        <w:tabs>
+          <w:tab w:val="center" w:pos="2710"/>
+          <w:tab w:val="center" w:pos="6524"/>
+        </w:tabs>
+        <w:spacing w:after="38" w:line="259" w:lineRule="auto"/>
+        <w:ind w:firstLine="0"/>
+        <w:jc w:val="left"/>
+        <w:rPr>
+          <w:rFonts w:ascii="Times New Roman" w:hAnsi="Times New Roman" w:cs="Times New Roman"/>
+          <w:sz w:val="24"/>
+          <w:szCs w:val="24"/>
+        </w:rPr>
+      </w:pPr>
+      <w:r>
+        <w:rPr>
+          <w:rFonts w:ascii="Times New Roman" w:hAnsi="Times New Roman" w:cs="Times New Roman"/>
+          <w:sz w:val="24"/>
+          <w:szCs w:val="24"/>
+        </w:rPr>
+        <w:t>SUB 6 1</w:t>
+      </w:r>
+    </w:p>
+    <w:p>
+      <w:pPr>
+        <w:tabs>
+          <w:tab w:val="center" w:pos="2710"/>
+          <w:tab w:val="center" w:pos="6524"/>
+        </w:tabs>
+        <w:spacing w:after="38" w:line="259" w:lineRule="auto"/>
+        <w:ind w:firstLine="0"/>
+        <w:jc w:val="left"/>
+        <w:rPr>
+          <w:rFonts w:ascii="Times New Roman" w:hAnsi="Times New Roman" w:cs="Times New Roman"/>
+          <w:sz w:val="24"/>
+          <w:szCs w:val="24"/>
+        </w:rPr>
+      </w:pPr>
+      <w:r>
+        <w:rPr>
+          <w:rFonts w:ascii="Times New Roman" w:hAnsi="Times New Roman" w:cs="Times New Roman"/>
+          <w:sz w:val="24"/>
+          <w:szCs w:val="24"/>
+        </w:rPr>
+        <w:t>// 6 armazena -1</w:t>
+      </w:r>
+    </w:p>
+    <w:p>
+      <w:pPr>
+        <w:tabs>
+          <w:tab w:val="center" w:pos="2710"/>
+          <w:tab w:val="center" w:pos="6524"/>
+        </w:tabs>
+        <w:spacing w:after="38" w:line="259" w:lineRule="auto"/>
+        <w:ind w:firstLine="0"/>
+        <w:jc w:val="left"/>
+        <w:rPr>
+          <w:rFonts w:ascii="Times New Roman" w:hAnsi="Times New Roman" w:cs="Times New Roman"/>
+          <w:sz w:val="24"/>
+          <w:szCs w:val="24"/>
+        </w:rPr>
+      </w:pPr>
+      <w:r>
+        <w:rPr>
+          <w:rFonts w:ascii="Times New Roman" w:hAnsi="Times New Roman" w:cs="Times New Roman"/>
+          <w:sz w:val="24"/>
+          <w:szCs w:val="24"/>
+        </w:rPr>
+        <w:t>STO 6</w:t>
+      </w:r>
+    </w:p>
+    <w:p>
+      <w:pPr>
+        <w:tabs>
+          <w:tab w:val="center" w:pos="2710"/>
+          <w:tab w:val="center" w:pos="6524"/>
+        </w:tabs>
+        <w:spacing w:after="38" w:line="259" w:lineRule="auto"/>
+        <w:ind w:firstLine="0"/>
+        <w:jc w:val="left"/>
+        <w:rPr>
+          <w:rFonts w:ascii="Times New Roman" w:hAnsi="Times New Roman" w:cs="Times New Roman"/>
+          <w:sz w:val="24"/>
+          <w:szCs w:val="24"/>
+        </w:rPr>
+      </w:pPr>
+      <w:r>
+        <w:rPr>
+          <w:rFonts w:ascii="Times New Roman" w:hAnsi="Times New Roman" w:cs="Times New Roman"/>
+          <w:sz w:val="24"/>
+          <w:szCs w:val="24"/>
+        </w:rPr>
+        <w:t>// 3 armazena n</w:t>
+      </w:r>
+    </w:p>
+    <w:p>
+      <w:pPr>
+        <w:tabs>
+          <w:tab w:val="center" w:pos="2710"/>
+          <w:tab w:val="center" w:pos="6524"/>
+        </w:tabs>
+        <w:spacing w:after="38" w:line="259" w:lineRule="auto"/>
+        <w:ind w:firstLine="0"/>
+        <w:jc w:val="left"/>
+        <w:rPr>
+          <w:rFonts w:ascii="Times New Roman" w:hAnsi="Times New Roman" w:cs="Times New Roman"/>
+          <w:sz w:val="24"/>
+          <w:szCs w:val="24"/>
+        </w:rPr>
+      </w:pPr>
+      <w:r>
+        <w:rPr>
+          <w:rFonts w:ascii="Times New Roman" w:hAnsi="Times New Roman" w:cs="Times New Roman"/>
+          <w:sz w:val="24"/>
+          <w:szCs w:val="24"/>
+        </w:rPr>
+        <w:t>STI 3 0</w:t>
+      </w:r>
+    </w:p>
+    <w:p>
+      <w:pPr>
+        <w:tabs>
+          <w:tab w:val="center" w:pos="2710"/>
+          <w:tab w:val="center" w:pos="6524"/>
+        </w:tabs>
+        <w:spacing w:after="38" w:line="259" w:lineRule="auto"/>
+        <w:ind w:firstLine="0"/>
+        <w:jc w:val="left"/>
+        <w:rPr>
+          <w:rFonts w:ascii="Times New Roman" w:hAnsi="Times New Roman" w:cs="Times New Roman"/>
+          <w:sz w:val="24"/>
+          <w:szCs w:val="24"/>
+        </w:rPr>
+      </w:pPr>
+      <w:r>
+        <w:rPr>
+          <w:rFonts w:ascii="Times New Roman" w:hAnsi="Times New Roman" w:cs="Times New Roman"/>
+          <w:sz w:val="24"/>
+          <w:szCs w:val="24"/>
+        </w:rPr>
+        <w:t>// 4 armazena x</w:t>
+      </w:r>
+    </w:p>
+    <w:p>
+      <w:pPr>
+        <w:tabs>
+          <w:tab w:val="center" w:pos="2710"/>
+          <w:tab w:val="center" w:pos="6524"/>
+        </w:tabs>
+        <w:spacing w:after="38" w:line="259" w:lineRule="auto"/>
+        <w:ind w:firstLine="0"/>
+        <w:jc w:val="left"/>
+        <w:rPr>
+          <w:rFonts w:ascii="Times New Roman" w:hAnsi="Times New Roman" w:cs="Times New Roman"/>
+          <w:sz w:val="24"/>
+          <w:szCs w:val="24"/>
+        </w:rPr>
+      </w:pPr>
+      <w:r>
+        <w:rPr>
+          <w:rFonts w:ascii="Times New Roman" w:hAnsi="Times New Roman" w:cs="Times New Roman"/>
+          <w:sz w:val="24"/>
+          <w:szCs w:val="24"/>
+        </w:rPr>
+        <w:t>STI 4 30</w:t>
+      </w:r>
+    </w:p>
+    <w:p>
+      <w:pPr>
+        <w:tabs>
+          <w:tab w:val="center" w:pos="2710"/>
+          <w:tab w:val="center" w:pos="6524"/>
+        </w:tabs>
+        <w:spacing w:after="38" w:line="259" w:lineRule="auto"/>
+        <w:ind w:firstLine="0"/>
+        <w:jc w:val="left"/>
+        <w:rPr>
+          <w:rFonts w:ascii="Times New Roman" w:hAnsi="Times New Roman" w:cs="Times New Roman"/>
+          <w:sz w:val="24"/>
+          <w:szCs w:val="24"/>
+        </w:rPr>
+      </w:pPr>
+      <w:r>
+        <w:rPr>
+          <w:rFonts w:ascii="Times New Roman" w:hAnsi="Times New Roman" w:cs="Times New Roman"/>
+          <w:sz w:val="24"/>
+          <w:szCs w:val="24"/>
+        </w:rPr>
+        <w:t>// 5 armazena aux1</w:t>
+      </w:r>
+    </w:p>
+    <w:p>
+      <w:pPr>
+        <w:tabs>
+          <w:tab w:val="center" w:pos="2710"/>
+          <w:tab w:val="center" w:pos="6524"/>
+        </w:tabs>
+        <w:spacing w:after="38" w:line="259" w:lineRule="auto"/>
+        <w:ind w:firstLine="0"/>
+        <w:jc w:val="left"/>
+        <w:rPr>
+          <w:rFonts w:ascii="Times New Roman" w:hAnsi="Times New Roman" w:cs="Times New Roman"/>
+          <w:sz w:val="24"/>
+          <w:szCs w:val="24"/>
+        </w:rPr>
+      </w:pPr>
+      <w:r>
+        <w:rPr>
+          <w:rFonts w:ascii="Times New Roman" w:hAnsi="Times New Roman" w:cs="Times New Roman"/>
+          <w:sz w:val="24"/>
+          <w:szCs w:val="24"/>
+        </w:rPr>
+        <w:t>STI 5 0</w:t>
+      </w:r>
+    </w:p>
+    <w:p>
+      <w:pPr>
+        <w:tabs>
+          <w:tab w:val="center" w:pos="2710"/>
+          <w:tab w:val="center" w:pos="6524"/>
+        </w:tabs>
+        <w:spacing w:after="38" w:line="259" w:lineRule="auto"/>
+        <w:ind w:firstLine="0"/>
+        <w:jc w:val="left"/>
+        <w:rPr>
+          <w:rFonts w:ascii="Times New Roman" w:hAnsi="Times New Roman" w:cs="Times New Roman"/>
+          <w:sz w:val="24"/>
+          <w:szCs w:val="24"/>
+        </w:rPr>
+      </w:pPr>
+      <w:r>
+        <w:rPr>
+          <w:rFonts w:ascii="Times New Roman" w:hAnsi="Times New Roman" w:cs="Times New Roman"/>
+          <w:sz w:val="24"/>
+          <w:szCs w:val="24"/>
+        </w:rPr>
+        <w:t xml:space="preserve">// 7 armazena </w:t>
+      </w:r>
+      <w:proofErr w:type="spellStart"/>
+      <w:r>
+        <w:rPr>
+          <w:rFonts w:ascii="Times New Roman" w:hAnsi="Times New Roman" w:cs="Times New Roman"/>
+          <w:sz w:val="24"/>
+          <w:szCs w:val="24"/>
+        </w:rPr>
+        <w:t>maxIteracoes</w:t>
+      </w:r>
+      <w:proofErr w:type="spellEnd"/>
+    </w:p>
+    <w:p>
+      <w:pPr>
+        <w:tabs>
+          <w:tab w:val="center" w:pos="2710"/>
+          <w:tab w:val="center" w:pos="6524"/>
+        </w:tabs>
+        <w:spacing w:after="38" w:line="259" w:lineRule="auto"/>
+        <w:ind w:firstLine="0"/>
+        <w:jc w:val="left"/>
+        <w:rPr>
+          <w:rFonts w:ascii="Times New Roman" w:hAnsi="Times New Roman" w:cs="Times New Roman"/>
+          <w:sz w:val="24"/>
+          <w:szCs w:val="24"/>
+        </w:rPr>
+      </w:pPr>
+      <w:r>
+        <w:rPr>
+          <w:rFonts w:ascii="Times New Roman" w:hAnsi="Times New Roman" w:cs="Times New Roman"/>
+          <w:sz w:val="24"/>
+          <w:szCs w:val="24"/>
+        </w:rPr>
+        <w:t>STI 7 10</w:t>
+      </w:r>
+    </w:p>
+    <w:p>
+      <w:pPr>
+        <w:tabs>
+          <w:tab w:val="center" w:pos="2710"/>
+          <w:tab w:val="center" w:pos="6524"/>
+        </w:tabs>
+        <w:spacing w:after="38" w:line="259" w:lineRule="auto"/>
+        <w:ind w:firstLine="0"/>
+        <w:jc w:val="left"/>
+        <w:rPr>
+          <w:rFonts w:ascii="Times New Roman" w:hAnsi="Times New Roman" w:cs="Times New Roman"/>
+          <w:sz w:val="24"/>
+          <w:szCs w:val="24"/>
+        </w:rPr>
+      </w:pPr>
+      <w:r>
+        <w:rPr>
+          <w:rFonts w:ascii="Times New Roman" w:hAnsi="Times New Roman" w:cs="Times New Roman"/>
+          <w:sz w:val="24"/>
+          <w:szCs w:val="24"/>
+        </w:rPr>
+        <w:t>// 8 armazena aux2</w:t>
+      </w:r>
+    </w:p>
+    <w:p>
+      <w:pPr>
+        <w:tabs>
+          <w:tab w:val="center" w:pos="2710"/>
+          <w:tab w:val="center" w:pos="6524"/>
+        </w:tabs>
+        <w:spacing w:after="38" w:line="259" w:lineRule="auto"/>
+        <w:ind w:firstLine="0"/>
+        <w:jc w:val="left"/>
+        <w:rPr>
+          <w:rFonts w:ascii="Times New Roman" w:hAnsi="Times New Roman" w:cs="Times New Roman"/>
+          <w:sz w:val="24"/>
+          <w:szCs w:val="24"/>
+        </w:rPr>
+      </w:pPr>
+      <w:r>
+        <w:rPr>
+          <w:rFonts w:ascii="Times New Roman" w:hAnsi="Times New Roman" w:cs="Times New Roman"/>
+          <w:sz w:val="24"/>
+          <w:szCs w:val="24"/>
+        </w:rPr>
+        <w:t>STI 8 0</w:t>
+      </w:r>
+    </w:p>
+    <w:p>
+      <w:pPr>
+        <w:tabs>
+          <w:tab w:val="center" w:pos="2710"/>
+          <w:tab w:val="center" w:pos="6524"/>
+        </w:tabs>
+        <w:spacing w:after="38" w:line="259" w:lineRule="auto"/>
+        <w:ind w:firstLine="0"/>
+        <w:jc w:val="left"/>
+        <w:rPr>
+          <w:rFonts w:ascii="Times New Roman" w:hAnsi="Times New Roman" w:cs="Times New Roman"/>
+          <w:sz w:val="24"/>
+          <w:szCs w:val="24"/>
+        </w:rPr>
+      </w:pPr>
+      <w:r>
+        <w:rPr>
+          <w:rFonts w:ascii="Times New Roman" w:hAnsi="Times New Roman" w:cs="Times New Roman"/>
+          <w:sz w:val="24"/>
+          <w:szCs w:val="24"/>
+        </w:rPr>
+        <w:t xml:space="preserve">// 9 armazena </w:t>
+      </w:r>
+      <w:proofErr w:type="spellStart"/>
+      <w:r>
+        <w:rPr>
+          <w:rFonts w:ascii="Times New Roman" w:hAnsi="Times New Roman" w:cs="Times New Roman"/>
+          <w:sz w:val="24"/>
+          <w:szCs w:val="24"/>
+        </w:rPr>
+        <w:t>saida</w:t>
+      </w:r>
+      <w:proofErr w:type="spellEnd"/>
+    </w:p>
+    <w:p>
+      <w:pPr>
+        <w:tabs>
+          <w:tab w:val="center" w:pos="2710"/>
+          <w:tab w:val="center" w:pos="6524"/>
+        </w:tabs>
+        <w:spacing w:after="38" w:line="259" w:lineRule="auto"/>
+        <w:ind w:firstLine="0"/>
+        <w:jc w:val="left"/>
+        <w:rPr>
+          <w:rFonts w:ascii="Times New Roman" w:hAnsi="Times New Roman" w:cs="Times New Roman"/>
+          <w:sz w:val="24"/>
+          <w:szCs w:val="24"/>
+        </w:rPr>
+      </w:pPr>
+      <w:r>
+        <w:rPr>
+          <w:rFonts w:ascii="Times New Roman" w:hAnsi="Times New Roman" w:cs="Times New Roman"/>
+          <w:sz w:val="24"/>
+          <w:szCs w:val="24"/>
+        </w:rPr>
+        <w:t>STI 9 0</w:t>
+      </w:r>
+    </w:p>
+    <w:p>
+      <w:pPr>
+        <w:tabs>
+          <w:tab w:val="center" w:pos="2710"/>
+          <w:tab w:val="center" w:pos="6524"/>
+        </w:tabs>
+        <w:spacing w:after="38" w:line="259" w:lineRule="auto"/>
+        <w:ind w:firstLine="0"/>
+        <w:jc w:val="left"/>
+        <w:rPr>
+          <w:rFonts w:ascii="Times New Roman" w:hAnsi="Times New Roman" w:cs="Times New Roman"/>
+          <w:sz w:val="24"/>
+          <w:szCs w:val="24"/>
+        </w:rPr>
+      </w:pPr>
+      <w:r>
+        <w:rPr>
+          <w:rFonts w:ascii="Times New Roman" w:hAnsi="Times New Roman" w:cs="Times New Roman"/>
+          <w:sz w:val="24"/>
+          <w:szCs w:val="24"/>
+        </w:rPr>
+        <w:t xml:space="preserve">// 10 </w:t>
+      </w:r>
+      <w:proofErr w:type="spellStart"/>
+      <w:r>
+        <w:rPr>
+          <w:rFonts w:ascii="Times New Roman" w:hAnsi="Times New Roman" w:cs="Times New Roman"/>
+          <w:sz w:val="24"/>
+          <w:szCs w:val="24"/>
+        </w:rPr>
+        <w:t>armzn</w:t>
+      </w:r>
+      <w:proofErr w:type="spellEnd"/>
+      <w:r>
+        <w:rPr>
+          <w:rFonts w:ascii="Times New Roman" w:hAnsi="Times New Roman" w:cs="Times New Roman"/>
+          <w:sz w:val="24"/>
+          <w:szCs w:val="24"/>
+        </w:rPr>
+        <w:t xml:space="preserve"> </w:t>
+      </w:r>
+      <w:proofErr w:type="spellStart"/>
+      <w:r>
+        <w:rPr>
+          <w:rFonts w:ascii="Times New Roman" w:hAnsi="Times New Roman" w:cs="Times New Roman"/>
+          <w:sz w:val="24"/>
+          <w:szCs w:val="24"/>
+        </w:rPr>
+        <w:t>contadorGenerico</w:t>
+      </w:r>
+      <w:proofErr w:type="spellEnd"/>
+    </w:p>
+    <w:p>
+      <w:pPr>
+        <w:tabs>
+          <w:tab w:val="center" w:pos="2710"/>
+          <w:tab w:val="center" w:pos="6524"/>
+        </w:tabs>
+        <w:spacing w:after="38" w:line="259" w:lineRule="auto"/>
+        <w:ind w:firstLine="0"/>
+        <w:jc w:val="left"/>
+        <w:rPr>
+          <w:rFonts w:ascii="Times New Roman" w:hAnsi="Times New Roman" w:cs="Times New Roman"/>
+          <w:sz w:val="24"/>
+          <w:szCs w:val="24"/>
+        </w:rPr>
+      </w:pPr>
+      <w:r>
+        <w:rPr>
+          <w:rFonts w:ascii="Times New Roman" w:hAnsi="Times New Roman" w:cs="Times New Roman"/>
+          <w:sz w:val="24"/>
+          <w:szCs w:val="24"/>
+        </w:rPr>
+        <w:t>STI 10 0</w:t>
+      </w:r>
+    </w:p>
+    <w:p>
+      <w:pPr>
+        <w:tabs>
+          <w:tab w:val="center" w:pos="2710"/>
+          <w:tab w:val="center" w:pos="6524"/>
+        </w:tabs>
+        <w:spacing w:after="38" w:line="259" w:lineRule="auto"/>
+        <w:ind w:firstLine="0"/>
+        <w:jc w:val="left"/>
+        <w:rPr>
+          <w:rFonts w:ascii="Times New Roman" w:hAnsi="Times New Roman" w:cs="Times New Roman"/>
+          <w:sz w:val="24"/>
+          <w:szCs w:val="24"/>
+        </w:rPr>
+      </w:pPr>
+      <w:r>
+        <w:rPr>
+          <w:rFonts w:ascii="Times New Roman" w:hAnsi="Times New Roman" w:cs="Times New Roman"/>
+          <w:sz w:val="24"/>
+          <w:szCs w:val="24"/>
+        </w:rPr>
+        <w:t>// 11 armazena aux3</w:t>
+      </w:r>
+    </w:p>
+    <w:p>
+      <w:pPr>
+        <w:tabs>
+          <w:tab w:val="center" w:pos="2710"/>
+          <w:tab w:val="center" w:pos="6524"/>
+        </w:tabs>
+        <w:spacing w:after="38" w:line="259" w:lineRule="auto"/>
+        <w:ind w:firstLine="0"/>
+        <w:jc w:val="left"/>
+        <w:rPr>
+          <w:rFonts w:ascii="Times New Roman" w:hAnsi="Times New Roman" w:cs="Times New Roman"/>
+          <w:sz w:val="24"/>
+          <w:szCs w:val="24"/>
+        </w:rPr>
+      </w:pPr>
+      <w:r>
+        <w:rPr>
+          <w:rFonts w:ascii="Times New Roman" w:hAnsi="Times New Roman" w:cs="Times New Roman"/>
+          <w:sz w:val="24"/>
+          <w:szCs w:val="24"/>
+        </w:rPr>
+        <w:t>STI 11 0</w:t>
+      </w:r>
+    </w:p>
+    <w:p>
+      <w:pPr>
+        <w:tabs>
+          <w:tab w:val="center" w:pos="2710"/>
+          <w:tab w:val="center" w:pos="6524"/>
+        </w:tabs>
+        <w:spacing w:after="38" w:line="259" w:lineRule="auto"/>
+        <w:ind w:firstLine="0"/>
+        <w:jc w:val="left"/>
+        <w:rPr>
+          <w:rFonts w:ascii="Times New Roman" w:hAnsi="Times New Roman" w:cs="Times New Roman"/>
+          <w:sz w:val="24"/>
+          <w:szCs w:val="24"/>
+        </w:rPr>
+      </w:pPr>
+      <w:r>
+        <w:rPr>
+          <w:rFonts w:ascii="Times New Roman" w:hAnsi="Times New Roman" w:cs="Times New Roman"/>
+          <w:sz w:val="24"/>
+          <w:szCs w:val="24"/>
+        </w:rPr>
+        <w:t>// começo do loop</w:t>
+      </w:r>
+    </w:p>
+    <w:p>
+      <w:pPr>
+        <w:tabs>
+          <w:tab w:val="center" w:pos="2710"/>
+          <w:tab w:val="center" w:pos="6524"/>
+        </w:tabs>
+        <w:spacing w:after="38" w:line="259" w:lineRule="auto"/>
+        <w:ind w:firstLine="0"/>
+        <w:jc w:val="left"/>
+        <w:rPr>
+          <w:rFonts w:ascii="Times New Roman" w:hAnsi="Times New Roman" w:cs="Times New Roman"/>
+          <w:sz w:val="24"/>
+          <w:szCs w:val="24"/>
+        </w:rPr>
+      </w:pPr>
+      <w:r>
+        <w:rPr>
+          <w:rFonts w:ascii="Times New Roman" w:hAnsi="Times New Roman" w:cs="Times New Roman"/>
+          <w:sz w:val="24"/>
+          <w:szCs w:val="24"/>
+        </w:rPr>
+        <w:t>BEQ 3 7 82</w:t>
+      </w:r>
+    </w:p>
+    <w:p>
+      <w:pPr>
+        <w:tabs>
+          <w:tab w:val="center" w:pos="2710"/>
+          <w:tab w:val="center" w:pos="6524"/>
+        </w:tabs>
+        <w:spacing w:after="38" w:line="259" w:lineRule="auto"/>
+        <w:ind w:firstLine="0"/>
+        <w:jc w:val="left"/>
+        <w:rPr>
+          <w:rFonts w:ascii="Times New Roman" w:hAnsi="Times New Roman" w:cs="Times New Roman"/>
+          <w:sz w:val="24"/>
+          <w:szCs w:val="24"/>
+        </w:rPr>
+      </w:pPr>
+      <w:r>
+        <w:rPr>
+          <w:rFonts w:ascii="Times New Roman" w:hAnsi="Times New Roman" w:cs="Times New Roman"/>
+          <w:sz w:val="24"/>
+          <w:szCs w:val="24"/>
+        </w:rPr>
+        <w:t>STI 10 0</w:t>
+      </w:r>
+    </w:p>
+    <w:p>
+      <w:pPr>
+        <w:tabs>
+          <w:tab w:val="center" w:pos="2710"/>
+          <w:tab w:val="center" w:pos="6524"/>
+        </w:tabs>
+        <w:spacing w:after="38" w:line="259" w:lineRule="auto"/>
+        <w:ind w:firstLine="0"/>
+        <w:jc w:val="left"/>
+        <w:rPr>
+          <w:rFonts w:ascii="Times New Roman" w:hAnsi="Times New Roman" w:cs="Times New Roman"/>
+          <w:sz w:val="24"/>
+          <w:szCs w:val="24"/>
+        </w:rPr>
+      </w:pPr>
+      <w:r>
+        <w:rPr>
+          <w:rFonts w:ascii="Times New Roman" w:hAnsi="Times New Roman" w:cs="Times New Roman"/>
+          <w:sz w:val="24"/>
+          <w:szCs w:val="24"/>
+        </w:rPr>
+        <w:t>STI 5 1</w:t>
+      </w:r>
+    </w:p>
+    <w:p>
+      <w:pPr>
+        <w:tabs>
+          <w:tab w:val="center" w:pos="2710"/>
+          <w:tab w:val="center" w:pos="6524"/>
+        </w:tabs>
+        <w:spacing w:after="38" w:line="259" w:lineRule="auto"/>
+        <w:ind w:firstLine="0"/>
+        <w:jc w:val="left"/>
+        <w:rPr>
+          <w:rFonts w:ascii="Times New Roman" w:hAnsi="Times New Roman" w:cs="Times New Roman"/>
+          <w:sz w:val="24"/>
+          <w:szCs w:val="24"/>
+        </w:rPr>
+      </w:pPr>
+      <w:r>
+        <w:rPr>
+          <w:rFonts w:ascii="Times New Roman" w:hAnsi="Times New Roman" w:cs="Times New Roman"/>
+          <w:sz w:val="24"/>
+          <w:szCs w:val="24"/>
+        </w:rPr>
+        <w:t xml:space="preserve">// loop -1^n </w:t>
+      </w:r>
+      <w:proofErr w:type="spellStart"/>
+      <w:r>
+        <w:rPr>
+          <w:rFonts w:ascii="Times New Roman" w:hAnsi="Times New Roman" w:cs="Times New Roman"/>
+          <w:sz w:val="24"/>
+          <w:szCs w:val="24"/>
+        </w:rPr>
+        <w:t>ini</w:t>
+      </w:r>
+      <w:proofErr w:type="spellEnd"/>
+    </w:p>
+    <w:p>
+      <w:pPr>
+        <w:tabs>
+          <w:tab w:val="center" w:pos="2710"/>
+          <w:tab w:val="center" w:pos="6524"/>
+        </w:tabs>
+        <w:spacing w:after="38" w:line="259" w:lineRule="auto"/>
+        <w:ind w:firstLine="0"/>
+        <w:jc w:val="left"/>
+        <w:rPr>
+          <w:rFonts w:ascii="Times New Roman" w:hAnsi="Times New Roman" w:cs="Times New Roman"/>
+          <w:sz w:val="24"/>
+          <w:szCs w:val="24"/>
+        </w:rPr>
+      </w:pPr>
+      <w:r>
+        <w:rPr>
+          <w:rFonts w:ascii="Times New Roman" w:hAnsi="Times New Roman" w:cs="Times New Roman"/>
+          <w:sz w:val="24"/>
+          <w:szCs w:val="24"/>
+        </w:rPr>
+        <w:t>BEQ 3 10 32</w:t>
+      </w:r>
+    </w:p>
+    <w:p>
+      <w:pPr>
+        <w:tabs>
+          <w:tab w:val="center" w:pos="2710"/>
+          <w:tab w:val="center" w:pos="6524"/>
+        </w:tabs>
+        <w:spacing w:after="38" w:line="259" w:lineRule="auto"/>
+        <w:ind w:firstLine="0"/>
+        <w:jc w:val="left"/>
+        <w:rPr>
+          <w:rFonts w:ascii="Times New Roman" w:hAnsi="Times New Roman" w:cs="Times New Roman"/>
+          <w:sz w:val="24"/>
+          <w:szCs w:val="24"/>
+          <w:lang w:val="en-US"/>
+        </w:rPr>
+      </w:pPr>
+      <w:r>
+        <w:rPr>
+          <w:rFonts w:ascii="Times New Roman" w:hAnsi="Times New Roman" w:cs="Times New Roman"/>
+          <w:sz w:val="24"/>
+          <w:szCs w:val="24"/>
+          <w:lang w:val="en-US"/>
+        </w:rPr>
+        <w:t>MUL 5 6</w:t>
+      </w:r>
+    </w:p>
+    <w:p>
+      <w:pPr>
+        <w:tabs>
+          <w:tab w:val="center" w:pos="2710"/>
+          <w:tab w:val="center" w:pos="6524"/>
+        </w:tabs>
+        <w:spacing w:after="38" w:line="259" w:lineRule="auto"/>
+        <w:ind w:firstLine="0"/>
+        <w:jc w:val="left"/>
+        <w:rPr>
+          <w:rFonts w:ascii="Times New Roman" w:hAnsi="Times New Roman" w:cs="Times New Roman"/>
+          <w:sz w:val="24"/>
+          <w:szCs w:val="24"/>
+          <w:lang w:val="en-US"/>
+        </w:rPr>
+      </w:pPr>
+      <w:r>
+        <w:rPr>
+          <w:rFonts w:ascii="Times New Roman" w:hAnsi="Times New Roman" w:cs="Times New Roman"/>
+          <w:sz w:val="24"/>
+          <w:szCs w:val="24"/>
+          <w:lang w:val="en-US"/>
+        </w:rPr>
+        <w:t>STO 5</w:t>
+      </w:r>
+    </w:p>
+    <w:p>
+      <w:pPr>
+        <w:tabs>
+          <w:tab w:val="center" w:pos="2710"/>
+          <w:tab w:val="center" w:pos="6524"/>
+        </w:tabs>
+        <w:spacing w:after="38" w:line="259" w:lineRule="auto"/>
+        <w:ind w:firstLine="0"/>
+        <w:jc w:val="left"/>
+        <w:rPr>
+          <w:rFonts w:ascii="Times New Roman" w:hAnsi="Times New Roman" w:cs="Times New Roman"/>
+          <w:sz w:val="24"/>
+          <w:szCs w:val="24"/>
+          <w:lang w:val="en-US"/>
+        </w:rPr>
+      </w:pPr>
+      <w:r>
+        <w:rPr>
+          <w:rFonts w:ascii="Times New Roman" w:hAnsi="Times New Roman" w:cs="Times New Roman"/>
+          <w:sz w:val="24"/>
+          <w:szCs w:val="24"/>
+          <w:lang w:val="en-US"/>
+        </w:rPr>
+        <w:t>JMP 27</w:t>
+      </w:r>
+    </w:p>
+    <w:p>
+      <w:pPr>
+        <w:tabs>
+          <w:tab w:val="center" w:pos="2710"/>
+          <w:tab w:val="center" w:pos="6524"/>
+        </w:tabs>
+        <w:spacing w:after="38" w:line="259" w:lineRule="auto"/>
+        <w:ind w:firstLine="0"/>
+        <w:jc w:val="left"/>
+        <w:rPr>
+          <w:rFonts w:ascii="Times New Roman" w:hAnsi="Times New Roman" w:cs="Times New Roman"/>
+          <w:sz w:val="24"/>
+          <w:szCs w:val="24"/>
+          <w:lang w:val="en-US"/>
+        </w:rPr>
+      </w:pPr>
+      <w:r>
+        <w:rPr>
+          <w:rFonts w:ascii="Times New Roman" w:hAnsi="Times New Roman" w:cs="Times New Roman"/>
+          <w:sz w:val="24"/>
+          <w:szCs w:val="24"/>
+          <w:lang w:val="en-US"/>
+        </w:rPr>
+        <w:t xml:space="preserve">// loop -1^n </w:t>
+      </w:r>
+      <w:proofErr w:type="spellStart"/>
+      <w:r>
+        <w:rPr>
+          <w:rFonts w:ascii="Times New Roman" w:hAnsi="Times New Roman" w:cs="Times New Roman"/>
+          <w:sz w:val="24"/>
+          <w:szCs w:val="24"/>
+          <w:lang w:val="en-US"/>
+        </w:rPr>
+        <w:t>fim</w:t>
+      </w:r>
+      <w:proofErr w:type="spellEnd"/>
+    </w:p>
+    <w:p>
+      <w:pPr>
+        <w:tabs>
+          <w:tab w:val="center" w:pos="2710"/>
+          <w:tab w:val="center" w:pos="6524"/>
+        </w:tabs>
+        <w:spacing w:after="38" w:line="259" w:lineRule="auto"/>
+        <w:ind w:firstLine="0"/>
+        <w:jc w:val="left"/>
+        <w:rPr>
+          <w:rFonts w:ascii="Times New Roman" w:hAnsi="Times New Roman" w:cs="Times New Roman"/>
+          <w:sz w:val="24"/>
+          <w:szCs w:val="24"/>
+          <w:lang w:val="en-US"/>
+        </w:rPr>
+      </w:pPr>
+      <w:r>
+        <w:rPr>
+          <w:rFonts w:ascii="Times New Roman" w:hAnsi="Times New Roman" w:cs="Times New Roman"/>
+          <w:sz w:val="24"/>
+          <w:szCs w:val="24"/>
+          <w:lang w:val="en-US"/>
+        </w:rPr>
+        <w:t>STI 10 0</w:t>
+      </w:r>
+    </w:p>
+    <w:p>
+      <w:pPr>
+        <w:tabs>
+          <w:tab w:val="center" w:pos="2710"/>
+          <w:tab w:val="center" w:pos="6524"/>
+        </w:tabs>
+        <w:spacing w:after="38" w:line="259" w:lineRule="auto"/>
+        <w:ind w:firstLine="0"/>
+        <w:jc w:val="left"/>
+        <w:rPr>
+          <w:rFonts w:ascii="Times New Roman" w:hAnsi="Times New Roman" w:cs="Times New Roman"/>
+          <w:sz w:val="24"/>
+          <w:szCs w:val="24"/>
+          <w:lang w:val="en-US"/>
+        </w:rPr>
+      </w:pPr>
+      <w:r>
+        <w:rPr>
+          <w:rFonts w:ascii="Times New Roman" w:hAnsi="Times New Roman" w:cs="Times New Roman"/>
+          <w:sz w:val="24"/>
+          <w:szCs w:val="24"/>
+          <w:lang w:val="en-US"/>
+        </w:rPr>
+        <w:t>MUL 3 2</w:t>
+      </w:r>
+    </w:p>
+    <w:p>
+      <w:pPr>
+        <w:tabs>
+          <w:tab w:val="center" w:pos="2710"/>
+          <w:tab w:val="center" w:pos="6524"/>
+        </w:tabs>
+        <w:spacing w:after="38" w:line="259" w:lineRule="auto"/>
+        <w:ind w:firstLine="0"/>
+        <w:jc w:val="left"/>
+        <w:rPr>
+          <w:rFonts w:ascii="Times New Roman" w:hAnsi="Times New Roman" w:cs="Times New Roman"/>
+          <w:sz w:val="24"/>
+          <w:szCs w:val="24"/>
+          <w:lang w:val="en-US"/>
+        </w:rPr>
+      </w:pPr>
+      <w:r>
+        <w:rPr>
+          <w:rFonts w:ascii="Times New Roman" w:hAnsi="Times New Roman" w:cs="Times New Roman"/>
+          <w:sz w:val="24"/>
+          <w:szCs w:val="24"/>
+          <w:lang w:val="en-US"/>
+        </w:rPr>
+        <w:t>STO 8</w:t>
+      </w:r>
+    </w:p>
+    <w:p>
+      <w:pPr>
+        <w:tabs>
+          <w:tab w:val="center" w:pos="2710"/>
+          <w:tab w:val="center" w:pos="6524"/>
+        </w:tabs>
+        <w:spacing w:after="38" w:line="259" w:lineRule="auto"/>
+        <w:ind w:firstLine="0"/>
+        <w:jc w:val="left"/>
+        <w:rPr>
+          <w:rFonts w:ascii="Times New Roman" w:hAnsi="Times New Roman" w:cs="Times New Roman"/>
+          <w:sz w:val="24"/>
+          <w:szCs w:val="24"/>
+          <w:lang w:val="en-US"/>
+        </w:rPr>
+      </w:pPr>
+      <w:r>
+        <w:rPr>
+          <w:rFonts w:ascii="Times New Roman" w:hAnsi="Times New Roman" w:cs="Times New Roman"/>
+          <w:sz w:val="24"/>
+          <w:szCs w:val="24"/>
+          <w:lang w:val="en-US"/>
+        </w:rPr>
+        <w:lastRenderedPageBreak/>
+        <w:t>ADD 8 1</w:t>
+      </w:r>
+    </w:p>
+    <w:p>
+      <w:pPr>
+        <w:tabs>
+          <w:tab w:val="center" w:pos="2710"/>
+          <w:tab w:val="center" w:pos="6524"/>
+        </w:tabs>
+        <w:spacing w:after="38" w:line="259" w:lineRule="auto"/>
+        <w:ind w:firstLine="0"/>
+        <w:jc w:val="left"/>
+        <w:rPr>
+          <w:rFonts w:ascii="Times New Roman" w:hAnsi="Times New Roman" w:cs="Times New Roman"/>
+          <w:sz w:val="24"/>
+          <w:szCs w:val="24"/>
+          <w:lang w:val="en-US"/>
+        </w:rPr>
+      </w:pPr>
+      <w:r>
+        <w:rPr>
+          <w:rFonts w:ascii="Times New Roman" w:hAnsi="Times New Roman" w:cs="Times New Roman"/>
+          <w:sz w:val="24"/>
+          <w:szCs w:val="24"/>
+          <w:lang w:val="en-US"/>
+        </w:rPr>
+        <w:t>STO 8</w:t>
+      </w:r>
+    </w:p>
+    <w:p>
+      <w:pPr>
+        <w:tabs>
+          <w:tab w:val="center" w:pos="2710"/>
+          <w:tab w:val="center" w:pos="6524"/>
+        </w:tabs>
+        <w:spacing w:after="38" w:line="259" w:lineRule="auto"/>
+        <w:ind w:firstLine="0"/>
+        <w:jc w:val="left"/>
+        <w:rPr>
+          <w:rFonts w:ascii="Times New Roman" w:hAnsi="Times New Roman" w:cs="Times New Roman"/>
+          <w:sz w:val="24"/>
+          <w:szCs w:val="24"/>
+          <w:lang w:val="en-US"/>
+        </w:rPr>
+      </w:pPr>
+      <w:r>
+        <w:rPr>
+          <w:rFonts w:ascii="Times New Roman" w:hAnsi="Times New Roman" w:cs="Times New Roman"/>
+          <w:sz w:val="24"/>
+          <w:szCs w:val="24"/>
+          <w:lang w:val="en-US"/>
+        </w:rPr>
+        <w:t>STO 11</w:t>
+      </w:r>
+    </w:p>
+    <w:p>
+      <w:pPr>
+        <w:tabs>
+          <w:tab w:val="center" w:pos="2710"/>
+          <w:tab w:val="center" w:pos="6524"/>
+        </w:tabs>
+        <w:spacing w:after="38" w:line="259" w:lineRule="auto"/>
+        <w:ind w:firstLine="0"/>
+        <w:jc w:val="left"/>
+        <w:rPr>
+          <w:rFonts w:ascii="Times New Roman" w:hAnsi="Times New Roman" w:cs="Times New Roman"/>
+          <w:sz w:val="24"/>
+          <w:szCs w:val="24"/>
+          <w:lang w:val="en-US"/>
+        </w:rPr>
+      </w:pPr>
+      <w:r>
+        <w:rPr>
+          <w:rFonts w:ascii="Times New Roman" w:hAnsi="Times New Roman" w:cs="Times New Roman"/>
+          <w:sz w:val="24"/>
+          <w:szCs w:val="24"/>
+          <w:lang w:val="en-US"/>
+        </w:rPr>
+        <w:t xml:space="preserve">// loop fat 2n+1 </w:t>
+      </w:r>
+      <w:proofErr w:type="spellStart"/>
+      <w:r>
+        <w:rPr>
+          <w:rFonts w:ascii="Times New Roman" w:hAnsi="Times New Roman" w:cs="Times New Roman"/>
+          <w:sz w:val="24"/>
+          <w:szCs w:val="24"/>
+          <w:lang w:val="en-US"/>
+        </w:rPr>
+        <w:t>ini</w:t>
+      </w:r>
+      <w:proofErr w:type="spellEnd"/>
+    </w:p>
+    <w:p>
+      <w:pPr>
+        <w:tabs>
+          <w:tab w:val="center" w:pos="2710"/>
+          <w:tab w:val="center" w:pos="6524"/>
+        </w:tabs>
+        <w:spacing w:after="38" w:line="259" w:lineRule="auto"/>
+        <w:ind w:firstLine="0"/>
+        <w:jc w:val="left"/>
+        <w:rPr>
+          <w:rFonts w:ascii="Times New Roman" w:hAnsi="Times New Roman" w:cs="Times New Roman"/>
+          <w:sz w:val="24"/>
+          <w:szCs w:val="24"/>
+          <w:lang w:val="en-US"/>
+        </w:rPr>
+      </w:pPr>
+      <w:r>
+        <w:rPr>
+          <w:rFonts w:ascii="Times New Roman" w:hAnsi="Times New Roman" w:cs="Times New Roman"/>
+          <w:sz w:val="24"/>
+          <w:szCs w:val="24"/>
+          <w:lang w:val="en-US"/>
+        </w:rPr>
+        <w:t>BEQ 8 10 49</w:t>
+      </w:r>
+    </w:p>
+    <w:p>
+      <w:pPr>
+        <w:tabs>
+          <w:tab w:val="center" w:pos="2710"/>
+          <w:tab w:val="center" w:pos="6524"/>
+        </w:tabs>
+        <w:spacing w:after="38" w:line="259" w:lineRule="auto"/>
+        <w:ind w:firstLine="0"/>
+        <w:jc w:val="left"/>
+        <w:rPr>
+          <w:rFonts w:ascii="Times New Roman" w:hAnsi="Times New Roman" w:cs="Times New Roman"/>
+          <w:sz w:val="24"/>
+          <w:szCs w:val="24"/>
+          <w:lang w:val="en-US"/>
+        </w:rPr>
+      </w:pPr>
+      <w:r>
+        <w:rPr>
+          <w:rFonts w:ascii="Times New Roman" w:hAnsi="Times New Roman" w:cs="Times New Roman"/>
+          <w:sz w:val="24"/>
+          <w:szCs w:val="24"/>
+          <w:lang w:val="en-US"/>
+        </w:rPr>
+        <w:t>MUL 11 10</w:t>
+      </w:r>
+    </w:p>
+    <w:p>
+      <w:pPr>
+        <w:tabs>
+          <w:tab w:val="center" w:pos="2710"/>
+          <w:tab w:val="center" w:pos="6524"/>
+        </w:tabs>
+        <w:spacing w:after="38" w:line="259" w:lineRule="auto"/>
+        <w:ind w:firstLine="0"/>
+        <w:jc w:val="left"/>
+        <w:rPr>
+          <w:rFonts w:ascii="Times New Roman" w:hAnsi="Times New Roman" w:cs="Times New Roman"/>
+          <w:sz w:val="24"/>
+          <w:szCs w:val="24"/>
+          <w:lang w:val="en-US"/>
+        </w:rPr>
+      </w:pPr>
+      <w:r>
+        <w:rPr>
+          <w:rFonts w:ascii="Times New Roman" w:hAnsi="Times New Roman" w:cs="Times New Roman"/>
+          <w:sz w:val="24"/>
+          <w:szCs w:val="24"/>
+          <w:lang w:val="en-US"/>
+        </w:rPr>
+        <w:t>STO 11</w:t>
+      </w:r>
+    </w:p>
+    <w:p>
+      <w:pPr>
+        <w:tabs>
+          <w:tab w:val="center" w:pos="2710"/>
+          <w:tab w:val="center" w:pos="6524"/>
+        </w:tabs>
+        <w:spacing w:after="38" w:line="259" w:lineRule="auto"/>
+        <w:ind w:firstLine="0"/>
+        <w:jc w:val="left"/>
+        <w:rPr>
+          <w:rFonts w:ascii="Times New Roman" w:hAnsi="Times New Roman" w:cs="Times New Roman"/>
+          <w:sz w:val="24"/>
+          <w:szCs w:val="24"/>
+          <w:lang w:val="en-US"/>
+        </w:rPr>
+      </w:pPr>
+      <w:r>
+        <w:rPr>
+          <w:rFonts w:ascii="Times New Roman" w:hAnsi="Times New Roman" w:cs="Times New Roman"/>
+          <w:sz w:val="24"/>
+          <w:szCs w:val="24"/>
+          <w:lang w:val="en-US"/>
+        </w:rPr>
+        <w:t>ADD 10 1</w:t>
+      </w:r>
+    </w:p>
+    <w:p>
+      <w:pPr>
+        <w:tabs>
+          <w:tab w:val="center" w:pos="2710"/>
+          <w:tab w:val="center" w:pos="6524"/>
+        </w:tabs>
+        <w:spacing w:after="38" w:line="259" w:lineRule="auto"/>
+        <w:ind w:firstLine="0"/>
+        <w:jc w:val="left"/>
+        <w:rPr>
+          <w:rFonts w:ascii="Times New Roman" w:hAnsi="Times New Roman" w:cs="Times New Roman"/>
+          <w:sz w:val="24"/>
+          <w:szCs w:val="24"/>
+          <w:lang w:val="en-US"/>
+        </w:rPr>
+      </w:pPr>
+      <w:r>
+        <w:rPr>
+          <w:rFonts w:ascii="Times New Roman" w:hAnsi="Times New Roman" w:cs="Times New Roman"/>
+          <w:sz w:val="24"/>
+          <w:szCs w:val="24"/>
+          <w:lang w:val="en-US"/>
+        </w:rPr>
+        <w:t>STO 10</w:t>
+      </w:r>
+    </w:p>
+    <w:p>
+      <w:pPr>
+        <w:tabs>
+          <w:tab w:val="center" w:pos="2710"/>
+          <w:tab w:val="center" w:pos="6524"/>
+        </w:tabs>
+        <w:spacing w:after="38" w:line="259" w:lineRule="auto"/>
+        <w:ind w:firstLine="0"/>
+        <w:jc w:val="left"/>
+        <w:rPr>
+          <w:rFonts w:ascii="Times New Roman" w:hAnsi="Times New Roman" w:cs="Times New Roman"/>
+          <w:sz w:val="24"/>
+          <w:szCs w:val="24"/>
+          <w:lang w:val="en-US"/>
+        </w:rPr>
+      </w:pPr>
+      <w:r>
+        <w:rPr>
+          <w:rFonts w:ascii="Times New Roman" w:hAnsi="Times New Roman" w:cs="Times New Roman"/>
+          <w:sz w:val="24"/>
+          <w:szCs w:val="24"/>
+          <w:lang w:val="en-US"/>
+        </w:rPr>
+        <w:t>JMP 41</w:t>
+      </w:r>
+    </w:p>
+    <w:p>
+      <w:pPr>
+        <w:tabs>
+          <w:tab w:val="center" w:pos="2710"/>
+          <w:tab w:val="center" w:pos="6524"/>
+        </w:tabs>
+        <w:spacing w:after="38" w:line="259" w:lineRule="auto"/>
+        <w:ind w:firstLine="0"/>
+        <w:jc w:val="left"/>
+        <w:rPr>
+          <w:rFonts w:ascii="Times New Roman" w:hAnsi="Times New Roman" w:cs="Times New Roman"/>
+          <w:sz w:val="24"/>
+          <w:szCs w:val="24"/>
+        </w:rPr>
+      </w:pPr>
+      <w:r>
+        <w:rPr>
+          <w:rFonts w:ascii="Times New Roman" w:hAnsi="Times New Roman" w:cs="Times New Roman"/>
+          <w:sz w:val="24"/>
+          <w:szCs w:val="24"/>
+        </w:rPr>
+        <w:t xml:space="preserve">// loop </w:t>
+      </w:r>
+      <w:proofErr w:type="spellStart"/>
+      <w:r>
+        <w:rPr>
+          <w:rFonts w:ascii="Times New Roman" w:hAnsi="Times New Roman" w:cs="Times New Roman"/>
+          <w:sz w:val="24"/>
+          <w:szCs w:val="24"/>
+        </w:rPr>
+        <w:t>fat</w:t>
+      </w:r>
+      <w:proofErr w:type="spellEnd"/>
+      <w:r>
+        <w:rPr>
+          <w:rFonts w:ascii="Times New Roman" w:hAnsi="Times New Roman" w:cs="Times New Roman"/>
+          <w:sz w:val="24"/>
+          <w:szCs w:val="24"/>
+        </w:rPr>
+        <w:t xml:space="preserve"> 2n+1 fim</w:t>
+      </w:r>
+    </w:p>
+    <w:p>
+      <w:pPr>
+        <w:tabs>
+          <w:tab w:val="center" w:pos="2710"/>
+          <w:tab w:val="center" w:pos="6524"/>
+        </w:tabs>
+        <w:spacing w:after="38" w:line="259" w:lineRule="auto"/>
+        <w:ind w:firstLine="0"/>
+        <w:jc w:val="left"/>
+        <w:rPr>
+          <w:rFonts w:ascii="Times New Roman" w:hAnsi="Times New Roman" w:cs="Times New Roman"/>
+          <w:sz w:val="24"/>
+          <w:szCs w:val="24"/>
+        </w:rPr>
+      </w:pPr>
+      <w:r>
+        <w:rPr>
+          <w:rFonts w:ascii="Times New Roman" w:hAnsi="Times New Roman" w:cs="Times New Roman"/>
+          <w:sz w:val="24"/>
+          <w:szCs w:val="24"/>
+        </w:rPr>
+        <w:t>// trata 0!</w:t>
+      </w:r>
+    </w:p>
+    <w:p>
+      <w:pPr>
+        <w:tabs>
+          <w:tab w:val="center" w:pos="2710"/>
+          <w:tab w:val="center" w:pos="6524"/>
+        </w:tabs>
+        <w:spacing w:after="38" w:line="259" w:lineRule="auto"/>
+        <w:ind w:firstLine="0"/>
+        <w:jc w:val="left"/>
+        <w:rPr>
+          <w:rFonts w:ascii="Times New Roman" w:hAnsi="Times New Roman" w:cs="Times New Roman"/>
+          <w:sz w:val="24"/>
+          <w:szCs w:val="24"/>
+        </w:rPr>
+      </w:pPr>
+      <w:r>
+        <w:rPr>
+          <w:rFonts w:ascii="Times New Roman" w:hAnsi="Times New Roman" w:cs="Times New Roman"/>
+          <w:sz w:val="24"/>
+          <w:szCs w:val="24"/>
+        </w:rPr>
+        <w:t>BEQ 8 0 51</w:t>
+      </w:r>
+    </w:p>
+    <w:p>
+      <w:pPr>
+        <w:tabs>
+          <w:tab w:val="center" w:pos="2710"/>
+          <w:tab w:val="center" w:pos="6524"/>
+        </w:tabs>
+        <w:spacing w:after="38" w:line="259" w:lineRule="auto"/>
+        <w:ind w:firstLine="0"/>
+        <w:jc w:val="left"/>
+        <w:rPr>
+          <w:rFonts w:ascii="Times New Roman" w:hAnsi="Times New Roman" w:cs="Times New Roman"/>
+          <w:sz w:val="24"/>
+          <w:szCs w:val="24"/>
+        </w:rPr>
+      </w:pPr>
+      <w:r>
+        <w:rPr>
+          <w:rFonts w:ascii="Times New Roman" w:hAnsi="Times New Roman" w:cs="Times New Roman"/>
+          <w:sz w:val="24"/>
+          <w:szCs w:val="24"/>
+        </w:rPr>
+        <w:t>JMP 53</w:t>
+      </w:r>
+    </w:p>
+    <w:p>
+      <w:pPr>
+        <w:tabs>
+          <w:tab w:val="center" w:pos="2710"/>
+          <w:tab w:val="center" w:pos="6524"/>
+        </w:tabs>
+        <w:spacing w:after="38" w:line="259" w:lineRule="auto"/>
+        <w:ind w:firstLine="0"/>
+        <w:jc w:val="left"/>
+        <w:rPr>
+          <w:rFonts w:ascii="Times New Roman" w:hAnsi="Times New Roman" w:cs="Times New Roman"/>
+          <w:sz w:val="24"/>
+          <w:szCs w:val="24"/>
+        </w:rPr>
+      </w:pPr>
+      <w:r>
+        <w:rPr>
+          <w:rFonts w:ascii="Times New Roman" w:hAnsi="Times New Roman" w:cs="Times New Roman"/>
+          <w:sz w:val="24"/>
+          <w:szCs w:val="24"/>
+        </w:rPr>
+        <w:t>STI 8 1</w:t>
+      </w:r>
+    </w:p>
+    <w:p>
+      <w:pPr>
+        <w:tabs>
+          <w:tab w:val="center" w:pos="2710"/>
+          <w:tab w:val="center" w:pos="6524"/>
+        </w:tabs>
+        <w:spacing w:after="38" w:line="259" w:lineRule="auto"/>
+        <w:ind w:firstLine="0"/>
+        <w:jc w:val="left"/>
+        <w:rPr>
+          <w:rFonts w:ascii="Times New Roman" w:hAnsi="Times New Roman" w:cs="Times New Roman"/>
+          <w:sz w:val="24"/>
+          <w:szCs w:val="24"/>
+        </w:rPr>
+      </w:pPr>
+      <w:r>
+        <w:rPr>
+          <w:rFonts w:ascii="Times New Roman" w:hAnsi="Times New Roman" w:cs="Times New Roman"/>
+          <w:sz w:val="24"/>
+          <w:szCs w:val="24"/>
+        </w:rPr>
+        <w:t xml:space="preserve">// </w:t>
+      </w:r>
+      <w:proofErr w:type="spellStart"/>
+      <w:r>
+        <w:rPr>
+          <w:rFonts w:ascii="Times New Roman" w:hAnsi="Times New Roman" w:cs="Times New Roman"/>
+          <w:sz w:val="24"/>
+          <w:szCs w:val="24"/>
+        </w:rPr>
+        <w:t>divisao</w:t>
+      </w:r>
+      <w:proofErr w:type="spellEnd"/>
+      <w:r>
+        <w:rPr>
+          <w:rFonts w:ascii="Times New Roman" w:hAnsi="Times New Roman" w:cs="Times New Roman"/>
+          <w:sz w:val="24"/>
+          <w:szCs w:val="24"/>
+        </w:rPr>
+        <w:t xml:space="preserve"> dos termos</w:t>
+      </w:r>
+    </w:p>
+    <w:p>
+      <w:pPr>
+        <w:tabs>
+          <w:tab w:val="center" w:pos="2710"/>
+          <w:tab w:val="center" w:pos="6524"/>
+        </w:tabs>
+        <w:spacing w:after="38" w:line="259" w:lineRule="auto"/>
+        <w:ind w:firstLine="0"/>
+        <w:jc w:val="left"/>
+        <w:rPr>
+          <w:rFonts w:ascii="Times New Roman" w:hAnsi="Times New Roman" w:cs="Times New Roman"/>
+          <w:sz w:val="24"/>
+          <w:szCs w:val="24"/>
+        </w:rPr>
+      </w:pPr>
+      <w:r>
+        <w:rPr>
+          <w:rFonts w:ascii="Times New Roman" w:hAnsi="Times New Roman" w:cs="Times New Roman"/>
+          <w:sz w:val="24"/>
+          <w:szCs w:val="24"/>
+        </w:rPr>
+        <w:t>DIV 5 8</w:t>
+      </w:r>
+    </w:p>
+    <w:p>
+      <w:pPr>
+        <w:tabs>
+          <w:tab w:val="center" w:pos="2710"/>
+          <w:tab w:val="center" w:pos="6524"/>
+        </w:tabs>
+        <w:spacing w:after="38" w:line="259" w:lineRule="auto"/>
+        <w:ind w:firstLine="0"/>
+        <w:jc w:val="left"/>
+        <w:rPr>
+          <w:rFonts w:ascii="Times New Roman" w:hAnsi="Times New Roman" w:cs="Times New Roman"/>
+          <w:sz w:val="24"/>
+          <w:szCs w:val="24"/>
+        </w:rPr>
+      </w:pPr>
+      <w:r>
+        <w:rPr>
+          <w:rFonts w:ascii="Times New Roman" w:hAnsi="Times New Roman" w:cs="Times New Roman"/>
+          <w:sz w:val="24"/>
+          <w:szCs w:val="24"/>
+        </w:rPr>
+        <w:t>STO 5</w:t>
+      </w:r>
+    </w:p>
+    <w:p>
+      <w:pPr>
+        <w:tabs>
+          <w:tab w:val="center" w:pos="2710"/>
+          <w:tab w:val="center" w:pos="6524"/>
+        </w:tabs>
+        <w:spacing w:after="38" w:line="259" w:lineRule="auto"/>
+        <w:ind w:firstLine="0"/>
+        <w:jc w:val="left"/>
+        <w:rPr>
+          <w:rFonts w:ascii="Times New Roman" w:hAnsi="Times New Roman" w:cs="Times New Roman"/>
+          <w:sz w:val="24"/>
+          <w:szCs w:val="24"/>
+        </w:rPr>
+      </w:pPr>
+      <w:r>
+        <w:rPr>
+          <w:rFonts w:ascii="Times New Roman" w:hAnsi="Times New Roman" w:cs="Times New Roman"/>
+          <w:sz w:val="24"/>
+          <w:szCs w:val="24"/>
+        </w:rPr>
+        <w:t>// 2n+1</w:t>
+      </w:r>
+    </w:p>
+    <w:p>
+      <w:pPr>
+        <w:tabs>
+          <w:tab w:val="center" w:pos="2710"/>
+          <w:tab w:val="center" w:pos="6524"/>
+        </w:tabs>
+        <w:spacing w:after="38" w:line="259" w:lineRule="auto"/>
+        <w:ind w:firstLine="0"/>
+        <w:jc w:val="left"/>
+        <w:rPr>
+          <w:rFonts w:ascii="Times New Roman" w:hAnsi="Times New Roman" w:cs="Times New Roman"/>
+          <w:sz w:val="24"/>
+          <w:szCs w:val="24"/>
+        </w:rPr>
+      </w:pPr>
+      <w:r>
+        <w:rPr>
+          <w:rFonts w:ascii="Times New Roman" w:hAnsi="Times New Roman" w:cs="Times New Roman"/>
+          <w:sz w:val="24"/>
+          <w:szCs w:val="24"/>
+        </w:rPr>
+        <w:t>MUL 2 3</w:t>
+      </w:r>
+    </w:p>
+    <w:p>
+      <w:pPr>
+        <w:tabs>
+          <w:tab w:val="center" w:pos="2710"/>
+          <w:tab w:val="center" w:pos="6524"/>
+        </w:tabs>
+        <w:spacing w:after="38" w:line="259" w:lineRule="auto"/>
+        <w:ind w:firstLine="0"/>
+        <w:jc w:val="left"/>
+        <w:rPr>
+          <w:rFonts w:ascii="Times New Roman" w:hAnsi="Times New Roman" w:cs="Times New Roman"/>
+          <w:sz w:val="24"/>
+          <w:szCs w:val="24"/>
+        </w:rPr>
+      </w:pPr>
+      <w:r>
+        <w:rPr>
+          <w:rFonts w:ascii="Times New Roman" w:hAnsi="Times New Roman" w:cs="Times New Roman"/>
+          <w:sz w:val="24"/>
+          <w:szCs w:val="24"/>
+        </w:rPr>
+        <w:t>STO 11</w:t>
+      </w:r>
+    </w:p>
+    <w:p>
+      <w:pPr>
+        <w:tabs>
+          <w:tab w:val="center" w:pos="2710"/>
+          <w:tab w:val="center" w:pos="6524"/>
+        </w:tabs>
+        <w:spacing w:after="38" w:line="259" w:lineRule="auto"/>
+        <w:ind w:firstLine="0"/>
+        <w:jc w:val="left"/>
+        <w:rPr>
+          <w:rFonts w:ascii="Times New Roman" w:hAnsi="Times New Roman" w:cs="Times New Roman"/>
+          <w:sz w:val="24"/>
+          <w:szCs w:val="24"/>
+        </w:rPr>
+      </w:pPr>
+      <w:r>
+        <w:rPr>
+          <w:rFonts w:ascii="Times New Roman" w:hAnsi="Times New Roman" w:cs="Times New Roman"/>
+          <w:sz w:val="24"/>
+          <w:szCs w:val="24"/>
+        </w:rPr>
+        <w:t>ADD 11 1</w:t>
+      </w:r>
+    </w:p>
+    <w:p>
+      <w:pPr>
+        <w:tabs>
+          <w:tab w:val="center" w:pos="2710"/>
+          <w:tab w:val="center" w:pos="6524"/>
+        </w:tabs>
+        <w:spacing w:after="38" w:line="259" w:lineRule="auto"/>
+        <w:ind w:firstLine="0"/>
+        <w:jc w:val="left"/>
+        <w:rPr>
+          <w:rFonts w:ascii="Times New Roman" w:hAnsi="Times New Roman" w:cs="Times New Roman"/>
+          <w:sz w:val="24"/>
+          <w:szCs w:val="24"/>
+          <w:lang w:val="en-US"/>
+        </w:rPr>
+      </w:pPr>
+      <w:r>
+        <w:rPr>
+          <w:rFonts w:ascii="Times New Roman" w:hAnsi="Times New Roman" w:cs="Times New Roman"/>
+          <w:sz w:val="24"/>
+          <w:szCs w:val="24"/>
+          <w:lang w:val="en-US"/>
+        </w:rPr>
+        <w:t>STO 11</w:t>
+      </w:r>
+    </w:p>
+    <w:p>
+      <w:pPr>
+        <w:tabs>
+          <w:tab w:val="center" w:pos="2710"/>
+          <w:tab w:val="center" w:pos="6524"/>
+        </w:tabs>
+        <w:spacing w:after="38" w:line="259" w:lineRule="auto"/>
+        <w:ind w:firstLine="0"/>
+        <w:jc w:val="left"/>
+        <w:rPr>
+          <w:rFonts w:ascii="Times New Roman" w:hAnsi="Times New Roman" w:cs="Times New Roman"/>
+          <w:sz w:val="24"/>
+          <w:szCs w:val="24"/>
+          <w:lang w:val="en-US"/>
+        </w:rPr>
+      </w:pPr>
+      <w:r>
+        <w:rPr>
+          <w:rFonts w:ascii="Times New Roman" w:hAnsi="Times New Roman" w:cs="Times New Roman"/>
+          <w:sz w:val="24"/>
+          <w:szCs w:val="24"/>
+          <w:lang w:val="en-US"/>
+        </w:rPr>
+        <w:t>STI 10 0</w:t>
+      </w:r>
+    </w:p>
+    <w:p>
+      <w:pPr>
+        <w:tabs>
+          <w:tab w:val="center" w:pos="2710"/>
+          <w:tab w:val="center" w:pos="6524"/>
+        </w:tabs>
+        <w:spacing w:after="38" w:line="259" w:lineRule="auto"/>
+        <w:ind w:firstLine="0"/>
+        <w:jc w:val="left"/>
+        <w:rPr>
+          <w:rFonts w:ascii="Times New Roman" w:hAnsi="Times New Roman" w:cs="Times New Roman"/>
+          <w:sz w:val="24"/>
+          <w:szCs w:val="24"/>
+          <w:lang w:val="en-US"/>
+        </w:rPr>
+      </w:pPr>
+      <w:r>
+        <w:rPr>
+          <w:rFonts w:ascii="Times New Roman" w:hAnsi="Times New Roman" w:cs="Times New Roman"/>
+          <w:sz w:val="24"/>
+          <w:szCs w:val="24"/>
+          <w:lang w:val="en-US"/>
+        </w:rPr>
+        <w:t>STO 8 1</w:t>
+      </w:r>
+    </w:p>
+    <w:p>
+      <w:pPr>
+        <w:tabs>
+          <w:tab w:val="center" w:pos="2710"/>
+          <w:tab w:val="center" w:pos="6524"/>
+        </w:tabs>
+        <w:spacing w:after="38" w:line="259" w:lineRule="auto"/>
+        <w:ind w:firstLine="0"/>
+        <w:jc w:val="left"/>
+        <w:rPr>
+          <w:rFonts w:ascii="Times New Roman" w:hAnsi="Times New Roman" w:cs="Times New Roman"/>
+          <w:sz w:val="24"/>
+          <w:szCs w:val="24"/>
+          <w:lang w:val="en-US"/>
+        </w:rPr>
+      </w:pPr>
+      <w:r>
+        <w:rPr>
+          <w:rFonts w:ascii="Times New Roman" w:hAnsi="Times New Roman" w:cs="Times New Roman"/>
+          <w:sz w:val="24"/>
+          <w:szCs w:val="24"/>
+          <w:lang w:val="en-US"/>
+        </w:rPr>
+        <w:t xml:space="preserve">// loop x^2n+1 </w:t>
+      </w:r>
+      <w:proofErr w:type="spellStart"/>
+      <w:r>
+        <w:rPr>
+          <w:rFonts w:ascii="Times New Roman" w:hAnsi="Times New Roman" w:cs="Times New Roman"/>
+          <w:sz w:val="24"/>
+          <w:szCs w:val="24"/>
+          <w:lang w:val="en-US"/>
+        </w:rPr>
+        <w:t>ini</w:t>
+      </w:r>
+      <w:proofErr w:type="spellEnd"/>
+    </w:p>
+    <w:p>
+      <w:pPr>
+        <w:tabs>
+          <w:tab w:val="center" w:pos="2710"/>
+          <w:tab w:val="center" w:pos="6524"/>
+        </w:tabs>
+        <w:spacing w:after="38" w:line="259" w:lineRule="auto"/>
+        <w:ind w:firstLine="0"/>
+        <w:jc w:val="left"/>
+        <w:rPr>
+          <w:rFonts w:ascii="Times New Roman" w:hAnsi="Times New Roman" w:cs="Times New Roman"/>
+          <w:sz w:val="24"/>
+          <w:szCs w:val="24"/>
+          <w:lang w:val="en-US"/>
+        </w:rPr>
+      </w:pPr>
+      <w:r>
+        <w:rPr>
+          <w:rFonts w:ascii="Times New Roman" w:hAnsi="Times New Roman" w:cs="Times New Roman"/>
+          <w:sz w:val="24"/>
+          <w:szCs w:val="24"/>
+          <w:lang w:val="en-US"/>
+        </w:rPr>
+        <w:t>BEQ 11 10 71</w:t>
+      </w:r>
+    </w:p>
+    <w:p>
+      <w:pPr>
+        <w:tabs>
+          <w:tab w:val="center" w:pos="2710"/>
+          <w:tab w:val="center" w:pos="6524"/>
+        </w:tabs>
+        <w:spacing w:after="38" w:line="259" w:lineRule="auto"/>
+        <w:ind w:firstLine="0"/>
+        <w:jc w:val="left"/>
+        <w:rPr>
+          <w:rFonts w:ascii="Times New Roman" w:hAnsi="Times New Roman" w:cs="Times New Roman"/>
+          <w:sz w:val="24"/>
+          <w:szCs w:val="24"/>
+          <w:lang w:val="en-US"/>
+        </w:rPr>
+      </w:pPr>
+      <w:r>
+        <w:rPr>
+          <w:rFonts w:ascii="Times New Roman" w:hAnsi="Times New Roman" w:cs="Times New Roman"/>
+          <w:sz w:val="24"/>
+          <w:szCs w:val="24"/>
+          <w:lang w:val="en-US"/>
+        </w:rPr>
+        <w:t>MUL 8 4</w:t>
+      </w:r>
+    </w:p>
+    <w:p>
+      <w:pPr>
+        <w:tabs>
+          <w:tab w:val="center" w:pos="2710"/>
+          <w:tab w:val="center" w:pos="6524"/>
+        </w:tabs>
+        <w:spacing w:after="38" w:line="259" w:lineRule="auto"/>
+        <w:ind w:firstLine="0"/>
+        <w:jc w:val="left"/>
+        <w:rPr>
+          <w:rFonts w:ascii="Times New Roman" w:hAnsi="Times New Roman" w:cs="Times New Roman"/>
+          <w:sz w:val="24"/>
+          <w:szCs w:val="24"/>
+          <w:lang w:val="en-US"/>
+        </w:rPr>
+      </w:pPr>
+      <w:r>
+        <w:rPr>
+          <w:rFonts w:ascii="Times New Roman" w:hAnsi="Times New Roman" w:cs="Times New Roman"/>
+          <w:sz w:val="24"/>
+          <w:szCs w:val="24"/>
+          <w:lang w:val="en-US"/>
+        </w:rPr>
+        <w:t>STO 8</w:t>
+      </w:r>
+    </w:p>
+    <w:p>
+      <w:pPr>
+        <w:tabs>
+          <w:tab w:val="center" w:pos="2710"/>
+          <w:tab w:val="center" w:pos="6524"/>
+        </w:tabs>
+        <w:spacing w:after="38" w:line="259" w:lineRule="auto"/>
+        <w:ind w:firstLine="0"/>
+        <w:jc w:val="left"/>
+        <w:rPr>
+          <w:rFonts w:ascii="Times New Roman" w:hAnsi="Times New Roman" w:cs="Times New Roman"/>
+          <w:sz w:val="24"/>
+          <w:szCs w:val="24"/>
+        </w:rPr>
+      </w:pPr>
+      <w:r>
+        <w:rPr>
+          <w:rFonts w:ascii="Times New Roman" w:hAnsi="Times New Roman" w:cs="Times New Roman"/>
+          <w:sz w:val="24"/>
+          <w:szCs w:val="24"/>
+        </w:rPr>
+        <w:t>ADD 10 1</w:t>
+      </w:r>
+    </w:p>
+    <w:p>
+      <w:pPr>
+        <w:tabs>
+          <w:tab w:val="center" w:pos="2710"/>
+          <w:tab w:val="center" w:pos="6524"/>
+        </w:tabs>
+        <w:spacing w:after="38" w:line="259" w:lineRule="auto"/>
+        <w:ind w:firstLine="0"/>
+        <w:jc w:val="left"/>
+        <w:rPr>
+          <w:rFonts w:ascii="Times New Roman" w:hAnsi="Times New Roman" w:cs="Times New Roman"/>
+          <w:sz w:val="24"/>
+          <w:szCs w:val="24"/>
+        </w:rPr>
+      </w:pPr>
+      <w:r>
+        <w:rPr>
+          <w:rFonts w:ascii="Times New Roman" w:hAnsi="Times New Roman" w:cs="Times New Roman"/>
+          <w:sz w:val="24"/>
+          <w:szCs w:val="24"/>
+        </w:rPr>
+        <w:t>STO 10</w:t>
+      </w:r>
+    </w:p>
+    <w:p>
+      <w:pPr>
+        <w:tabs>
+          <w:tab w:val="center" w:pos="2710"/>
+          <w:tab w:val="center" w:pos="6524"/>
+        </w:tabs>
+        <w:spacing w:after="38" w:line="259" w:lineRule="auto"/>
+        <w:ind w:firstLine="0"/>
+        <w:jc w:val="left"/>
+        <w:rPr>
+          <w:rFonts w:ascii="Times New Roman" w:hAnsi="Times New Roman" w:cs="Times New Roman"/>
+          <w:sz w:val="24"/>
+          <w:szCs w:val="24"/>
+        </w:rPr>
+      </w:pPr>
+      <w:r>
+        <w:rPr>
+          <w:rFonts w:ascii="Times New Roman" w:hAnsi="Times New Roman" w:cs="Times New Roman"/>
+          <w:sz w:val="24"/>
+          <w:szCs w:val="24"/>
+        </w:rPr>
+        <w:t>JMP 63</w:t>
+      </w:r>
+    </w:p>
+    <w:p>
+      <w:pPr>
+        <w:tabs>
+          <w:tab w:val="center" w:pos="2710"/>
+          <w:tab w:val="center" w:pos="6524"/>
+        </w:tabs>
+        <w:spacing w:after="38" w:line="259" w:lineRule="auto"/>
+        <w:ind w:firstLine="0"/>
+        <w:jc w:val="left"/>
+        <w:rPr>
+          <w:rFonts w:ascii="Times New Roman" w:hAnsi="Times New Roman" w:cs="Times New Roman"/>
+          <w:sz w:val="24"/>
+          <w:szCs w:val="24"/>
+        </w:rPr>
+      </w:pPr>
+      <w:r>
+        <w:rPr>
+          <w:rFonts w:ascii="Times New Roman" w:hAnsi="Times New Roman" w:cs="Times New Roman"/>
+          <w:sz w:val="24"/>
+          <w:szCs w:val="24"/>
+        </w:rPr>
+        <w:t>// loop x^2n+1 fim</w:t>
+      </w:r>
+    </w:p>
+    <w:p>
+      <w:pPr>
+        <w:tabs>
+          <w:tab w:val="center" w:pos="2710"/>
+          <w:tab w:val="center" w:pos="6524"/>
+        </w:tabs>
+        <w:spacing w:after="38" w:line="259" w:lineRule="auto"/>
+        <w:ind w:firstLine="0"/>
+        <w:jc w:val="left"/>
+        <w:rPr>
+          <w:rFonts w:ascii="Times New Roman" w:hAnsi="Times New Roman" w:cs="Times New Roman"/>
+          <w:sz w:val="24"/>
+          <w:szCs w:val="24"/>
+        </w:rPr>
+      </w:pPr>
+      <w:r>
+        <w:rPr>
+          <w:rFonts w:ascii="Times New Roman" w:hAnsi="Times New Roman" w:cs="Times New Roman"/>
+          <w:sz w:val="24"/>
+          <w:szCs w:val="24"/>
+        </w:rPr>
+        <w:t>// multiplica os termos</w:t>
+      </w:r>
+    </w:p>
+    <w:p>
+      <w:pPr>
+        <w:tabs>
+          <w:tab w:val="center" w:pos="2710"/>
+          <w:tab w:val="center" w:pos="6524"/>
+        </w:tabs>
+        <w:spacing w:after="38" w:line="259" w:lineRule="auto"/>
+        <w:ind w:firstLine="0"/>
+        <w:jc w:val="left"/>
+        <w:rPr>
+          <w:rFonts w:ascii="Times New Roman" w:hAnsi="Times New Roman" w:cs="Times New Roman"/>
+          <w:sz w:val="24"/>
+          <w:szCs w:val="24"/>
+        </w:rPr>
+      </w:pPr>
+      <w:r>
+        <w:rPr>
+          <w:rFonts w:ascii="Times New Roman" w:hAnsi="Times New Roman" w:cs="Times New Roman"/>
+          <w:sz w:val="24"/>
+          <w:szCs w:val="24"/>
+        </w:rPr>
+        <w:t>MUL 5 8</w:t>
+      </w:r>
+    </w:p>
+    <w:p>
+      <w:pPr>
+        <w:tabs>
+          <w:tab w:val="center" w:pos="2710"/>
+          <w:tab w:val="center" w:pos="6524"/>
+        </w:tabs>
+        <w:spacing w:after="38" w:line="259" w:lineRule="auto"/>
+        <w:ind w:firstLine="0"/>
+        <w:jc w:val="left"/>
+        <w:rPr>
+          <w:rFonts w:ascii="Times New Roman" w:hAnsi="Times New Roman" w:cs="Times New Roman"/>
+          <w:sz w:val="24"/>
+          <w:szCs w:val="24"/>
+        </w:rPr>
+      </w:pPr>
+      <w:r>
+        <w:rPr>
+          <w:rFonts w:ascii="Times New Roman" w:hAnsi="Times New Roman" w:cs="Times New Roman"/>
+          <w:sz w:val="24"/>
+          <w:szCs w:val="24"/>
+        </w:rPr>
+        <w:t>STO 5</w:t>
+      </w:r>
+    </w:p>
+    <w:p>
+      <w:pPr>
+        <w:tabs>
+          <w:tab w:val="center" w:pos="2710"/>
+          <w:tab w:val="center" w:pos="6524"/>
+        </w:tabs>
+        <w:spacing w:after="38" w:line="259" w:lineRule="auto"/>
+        <w:ind w:firstLine="0"/>
+        <w:jc w:val="left"/>
+        <w:rPr>
+          <w:rFonts w:ascii="Times New Roman" w:hAnsi="Times New Roman" w:cs="Times New Roman"/>
+          <w:sz w:val="24"/>
+          <w:szCs w:val="24"/>
+        </w:rPr>
+      </w:pPr>
+      <w:r>
+        <w:rPr>
+          <w:rFonts w:ascii="Times New Roman" w:hAnsi="Times New Roman" w:cs="Times New Roman"/>
+          <w:sz w:val="24"/>
+          <w:szCs w:val="24"/>
+        </w:rPr>
+        <w:t xml:space="preserve">// soma na </w:t>
+      </w:r>
+      <w:proofErr w:type="spellStart"/>
+      <w:r>
+        <w:rPr>
+          <w:rFonts w:ascii="Times New Roman" w:hAnsi="Times New Roman" w:cs="Times New Roman"/>
+          <w:sz w:val="24"/>
+          <w:szCs w:val="24"/>
+        </w:rPr>
+        <w:t>saida</w:t>
+      </w:r>
+      <w:proofErr w:type="spellEnd"/>
+    </w:p>
+    <w:p>
+      <w:pPr>
+        <w:tabs>
+          <w:tab w:val="center" w:pos="2710"/>
+          <w:tab w:val="center" w:pos="6524"/>
+        </w:tabs>
+        <w:spacing w:after="38" w:line="259" w:lineRule="auto"/>
+        <w:ind w:firstLine="0"/>
+        <w:jc w:val="left"/>
+        <w:rPr>
+          <w:rFonts w:ascii="Times New Roman" w:hAnsi="Times New Roman" w:cs="Times New Roman"/>
+          <w:sz w:val="24"/>
+          <w:szCs w:val="24"/>
+        </w:rPr>
+      </w:pPr>
+      <w:r>
+        <w:rPr>
+          <w:rFonts w:ascii="Times New Roman" w:hAnsi="Times New Roman" w:cs="Times New Roman"/>
+          <w:sz w:val="24"/>
+          <w:szCs w:val="24"/>
+        </w:rPr>
+        <w:t>ADD 5 9</w:t>
+      </w:r>
+    </w:p>
+    <w:p>
+      <w:pPr>
+        <w:tabs>
+          <w:tab w:val="center" w:pos="2710"/>
+          <w:tab w:val="center" w:pos="6524"/>
+        </w:tabs>
+        <w:spacing w:after="38" w:line="259" w:lineRule="auto"/>
+        <w:ind w:firstLine="0"/>
+        <w:jc w:val="left"/>
+        <w:rPr>
+          <w:rFonts w:ascii="Times New Roman" w:hAnsi="Times New Roman" w:cs="Times New Roman"/>
+          <w:sz w:val="24"/>
+          <w:szCs w:val="24"/>
+        </w:rPr>
+      </w:pPr>
+      <w:r>
+        <w:rPr>
+          <w:rFonts w:ascii="Times New Roman" w:hAnsi="Times New Roman" w:cs="Times New Roman"/>
+          <w:sz w:val="24"/>
+          <w:szCs w:val="24"/>
+        </w:rPr>
+        <w:t>STO 9</w:t>
+      </w:r>
+    </w:p>
+    <w:p>
+      <w:pPr>
+        <w:tabs>
+          <w:tab w:val="center" w:pos="2710"/>
+          <w:tab w:val="center" w:pos="6524"/>
+        </w:tabs>
+        <w:spacing w:after="38" w:line="259" w:lineRule="auto"/>
+        <w:ind w:firstLine="0"/>
+        <w:jc w:val="left"/>
+        <w:rPr>
+          <w:rFonts w:ascii="Times New Roman" w:hAnsi="Times New Roman" w:cs="Times New Roman"/>
+          <w:sz w:val="24"/>
+          <w:szCs w:val="24"/>
+        </w:rPr>
+      </w:pPr>
+      <w:r>
+        <w:rPr>
+          <w:rFonts w:ascii="Times New Roman" w:hAnsi="Times New Roman" w:cs="Times New Roman"/>
+          <w:sz w:val="24"/>
+          <w:szCs w:val="24"/>
+        </w:rPr>
+        <w:t>// n++</w:t>
+      </w:r>
+    </w:p>
+    <w:p>
+      <w:pPr>
+        <w:tabs>
+          <w:tab w:val="center" w:pos="2710"/>
+          <w:tab w:val="center" w:pos="6524"/>
+        </w:tabs>
+        <w:spacing w:after="38" w:line="259" w:lineRule="auto"/>
+        <w:ind w:firstLine="0"/>
+        <w:jc w:val="left"/>
+        <w:rPr>
+          <w:rFonts w:ascii="Times New Roman" w:hAnsi="Times New Roman" w:cs="Times New Roman"/>
+          <w:sz w:val="24"/>
+          <w:szCs w:val="24"/>
+        </w:rPr>
+      </w:pPr>
+      <w:r>
+        <w:rPr>
+          <w:rFonts w:ascii="Times New Roman" w:hAnsi="Times New Roman" w:cs="Times New Roman"/>
+          <w:sz w:val="24"/>
+          <w:szCs w:val="24"/>
+        </w:rPr>
+        <w:t>ADD 3 1</w:t>
+      </w:r>
+    </w:p>
+    <w:p>
+      <w:pPr>
+        <w:tabs>
+          <w:tab w:val="center" w:pos="2710"/>
+          <w:tab w:val="center" w:pos="6524"/>
+        </w:tabs>
+        <w:spacing w:after="38" w:line="259" w:lineRule="auto"/>
+        <w:ind w:firstLine="0"/>
+        <w:jc w:val="left"/>
+        <w:rPr>
+          <w:rFonts w:ascii="Times New Roman" w:hAnsi="Times New Roman" w:cs="Times New Roman"/>
+          <w:sz w:val="24"/>
+          <w:szCs w:val="24"/>
+        </w:rPr>
+      </w:pPr>
+      <w:r>
+        <w:rPr>
+          <w:rFonts w:ascii="Times New Roman" w:hAnsi="Times New Roman" w:cs="Times New Roman"/>
+          <w:sz w:val="24"/>
+          <w:szCs w:val="24"/>
+        </w:rPr>
+        <w:t>STO 3</w:t>
+      </w:r>
+    </w:p>
+    <w:p>
+      <w:pPr>
+        <w:tabs>
+          <w:tab w:val="center" w:pos="2710"/>
+          <w:tab w:val="center" w:pos="6524"/>
+        </w:tabs>
+        <w:spacing w:after="38" w:line="259" w:lineRule="auto"/>
+        <w:ind w:firstLine="0"/>
+        <w:jc w:val="left"/>
+        <w:rPr>
+          <w:rFonts w:ascii="Times New Roman" w:hAnsi="Times New Roman" w:cs="Times New Roman"/>
+          <w:sz w:val="24"/>
+          <w:szCs w:val="24"/>
+        </w:rPr>
+      </w:pPr>
+      <w:r>
+        <w:rPr>
+          <w:rFonts w:ascii="Times New Roman" w:hAnsi="Times New Roman" w:cs="Times New Roman"/>
+          <w:sz w:val="24"/>
+          <w:szCs w:val="24"/>
+        </w:rPr>
+        <w:t>// volta pro começo</w:t>
+      </w:r>
+    </w:p>
+    <w:p>
+      <w:pPr>
+        <w:tabs>
+          <w:tab w:val="center" w:pos="2710"/>
+          <w:tab w:val="center" w:pos="6524"/>
+        </w:tabs>
+        <w:spacing w:after="38" w:line="259" w:lineRule="auto"/>
+        <w:ind w:firstLine="0"/>
+        <w:jc w:val="left"/>
+        <w:rPr>
+          <w:rFonts w:ascii="Times New Roman" w:hAnsi="Times New Roman" w:cs="Times New Roman"/>
+          <w:sz w:val="24"/>
+          <w:szCs w:val="24"/>
+        </w:rPr>
+      </w:pPr>
+      <w:r>
+        <w:rPr>
+          <w:rFonts w:ascii="Times New Roman" w:hAnsi="Times New Roman" w:cs="Times New Roman"/>
+          <w:sz w:val="24"/>
+          <w:szCs w:val="24"/>
+        </w:rPr>
+        <w:lastRenderedPageBreak/>
+        <w:t>JMP 25</w:t>
+      </w:r>
+    </w:p>
+    <w:p>
+      <w:pPr>
+        <w:tabs>
+          <w:tab w:val="center" w:pos="2710"/>
+          <w:tab w:val="center" w:pos="6524"/>
+        </w:tabs>
+        <w:spacing w:after="38" w:line="259" w:lineRule="auto"/>
+        <w:ind w:firstLine="0"/>
+        <w:jc w:val="left"/>
+        <w:rPr>
+          <w:rFonts w:ascii="Times New Roman" w:hAnsi="Times New Roman" w:cs="Times New Roman"/>
+          <w:sz w:val="24"/>
+          <w:szCs w:val="24"/>
+        </w:rPr>
+      </w:pPr>
+      <w:r>
+        <w:rPr>
+          <w:rFonts w:ascii="Times New Roman" w:hAnsi="Times New Roman" w:cs="Times New Roman"/>
+          <w:sz w:val="24"/>
+          <w:szCs w:val="24"/>
+        </w:rPr>
+        <w:t>// fim do loop</w:t>
+      </w:r>
+    </w:p>
+    <w:p>
+      <w:pPr>
+        <w:tabs>
+          <w:tab w:val="center" w:pos="2710"/>
+          <w:tab w:val="center" w:pos="6524"/>
+        </w:tabs>
+        <w:spacing w:after="38" w:line="259" w:lineRule="auto"/>
+        <w:ind w:firstLine="0"/>
+        <w:jc w:val="left"/>
+        <w:rPr>
+          <w:rFonts w:ascii="Times New Roman" w:hAnsi="Times New Roman" w:cs="Times New Roman"/>
+          <w:sz w:val="24"/>
+          <w:szCs w:val="24"/>
+        </w:rPr>
+      </w:pPr>
+      <w:r>
+        <w:rPr>
+          <w:rFonts w:ascii="Times New Roman" w:hAnsi="Times New Roman" w:cs="Times New Roman"/>
+          <w:sz w:val="24"/>
+          <w:szCs w:val="24"/>
+        </w:rPr>
+        <w:t>DSP 9</w:t>
+      </w:r>
+    </w:p>
+    <w:p>
+      <w:pPr>
+        <w:tabs>
+          <w:tab w:val="center" w:pos="2710"/>
+          <w:tab w:val="center" w:pos="6524"/>
+        </w:tabs>
+        <w:spacing w:after="38" w:line="259" w:lineRule="auto"/>
+        <w:ind w:firstLine="0"/>
+        <w:jc w:val="left"/>
+        <w:rPr>
+          <w:rFonts w:ascii="Times New Roman" w:hAnsi="Times New Roman" w:cs="Times New Roman"/>
+          <w:sz w:val="24"/>
+          <w:szCs w:val="24"/>
+        </w:rPr>
+      </w:pPr>
+      <w:r>
+        <w:rPr>
+          <w:rFonts w:ascii="Times New Roman" w:hAnsi="Times New Roman" w:cs="Times New Roman"/>
+          <w:sz w:val="24"/>
+          <w:szCs w:val="24"/>
+        </w:rPr>
+        <w:t>// fim do programa</w:t>
+      </w:r>
     </w:p>
     <w:p>
       <w:pPr>
@@ -4893,6 +7307,7 @@
           <w:szCs w:val="24"/>
         </w:rPr>
       </w:pPr>
+      <w:proofErr w:type="spellStart"/>
       <w:r>
         <w:rPr>
           <w:rFonts w:ascii="Times New Roman" w:hAnsi="Times New Roman" w:cs="Times New Roman"/>
@@ -4901,7 +7316,18 @@
           <w:sz w:val="24"/>
           <w:szCs w:val="24"/>
         </w:rPr>
-        <w:t>Opcode cálculo de cosseno</w:t>
+        <w:t>Opcode</w:t>
+      </w:r>
+      <w:proofErr w:type="spellEnd"/>
+      <w:r>
+        <w:rPr>
+          <w:rFonts w:ascii="Times New Roman" w:hAnsi="Times New Roman" w:cs="Times New Roman"/>
+          <w:i/>
+          <w:iCs/>
+          <w:sz w:val="24"/>
+          <w:szCs w:val="24"/>
+        </w:rPr>
+        <w:t xml:space="preserve"> cálculo de cosseno</w:t>
       </w:r>
     </w:p>
     <w:p>

</xml_diff>

<commit_message>
add modificacoes conclusao relatorio
</commit_message>
<xml_diff>
--- a/tp2_GustavoFerreira_MarceloVieira.docx
+++ b/tp2_GustavoFerreira_MarceloVieira.docx
@@ -178,7 +178,6 @@
           <w:bCs/>
           <w:iCs/>
           <w:szCs w:val="20"/>
-          <w:u w:val="single"/>
         </w:rPr>
         <w:t>desenvolvida</w:t>
       </w:r>
@@ -285,7 +284,7 @@
           <w:noProof/>
         </w:rPr>
         <w:drawing>
-          <wp:inline distT="0" distB="0" distL="0" distR="0" wp14:anchorId="0FF6890B" wp14:editId="07520C98">
+          <wp:inline distT="0" distB="0" distL="0" distR="0" wp14:anchorId="0FF6890B" wp14:editId="73B57733">
             <wp:extent cx="2561128" cy="1791556"/>
             <wp:effectExtent l="0" t="0" r="0" b="0"/>
             <wp:docPr id="85450822" name="Imagem 1" descr="Von Neumann Architecture - Computer Science GCSE GURU"/>
@@ -3421,6 +3420,16 @@
     </w:p>
     <w:p>
       <w:pPr>
+        <w:ind w:left="-15"/>
+        <w:rPr>
+          <w:rFonts w:ascii="Times New Roman" w:hAnsi="Times New Roman" w:cs="Times New Roman"/>
+          <w:sz w:val="24"/>
+          <w:szCs w:val="24"/>
+        </w:rPr>
+      </w:pPr>
+    </w:p>
+    <w:p>
+      <w:pPr>
         <w:ind w:firstLine="0"/>
         <w:rPr>
           <w:rFonts w:ascii="Times New Roman" w:hAnsi="Times New Roman" w:cs="Times New Roman"/>
@@ -3653,6 +3662,7 @@
         <w:rPr>
           <w:rFonts w:ascii="Times New Roman" w:hAnsi="Times New Roman" w:cs="Times New Roman"/>
           <w:szCs w:val="20"/>
+          <w:lang w:val="en-US"/>
         </w:rPr>
         <w:t>[1]</w:t>
       </w:r>
@@ -3660,6 +3670,7 @@
         <w:rPr>
           <w:rFonts w:ascii="Times New Roman" w:hAnsi="Times New Roman" w:cs="Times New Roman"/>
           <w:szCs w:val="20"/>
+          <w:lang w:val="en-US"/>
         </w:rPr>
         <w:t xml:space="preserve"> </w:t>
       </w:r>
@@ -3669,6 +3680,7 @@
         <w:rPr>
           <w:rFonts w:ascii="Times New Roman" w:hAnsi="Times New Roman" w:cs="Times New Roman"/>
           <w:szCs w:val="20"/>
+          <w:lang w:val="en-US"/>
         </w:rPr>
         <w:t>ComputerScience.GSCE.GURU</w:t>
       </w:r>
@@ -3678,6 +3690,7 @@
         <w:rPr>
           <w:rFonts w:ascii="Times New Roman" w:hAnsi="Times New Roman" w:cs="Times New Roman"/>
           <w:szCs w:val="20"/>
+          <w:lang w:val="en-US"/>
         </w:rPr>
         <w:t xml:space="preserve">. </w:t>
       </w:r>
@@ -3685,6 +3698,7 @@
         <w:rPr>
           <w:rFonts w:ascii="Times New Roman" w:hAnsi="Times New Roman" w:cs="Times New Roman"/>
           <w:szCs w:val="20"/>
+          <w:lang w:val="en-US"/>
         </w:rPr>
         <w:t xml:space="preserve">Von </w:t>
       </w:r>
@@ -3693,6 +3707,7 @@
         <w:rPr>
           <w:rFonts w:ascii="Times New Roman" w:hAnsi="Times New Roman" w:cs="Times New Roman"/>
           <w:szCs w:val="20"/>
+          <w:lang w:val="en-US"/>
         </w:rPr>
         <w:t>Neymann</w:t>
       </w:r>
@@ -3701,24 +3716,9 @@
         <w:rPr>
           <w:rFonts w:ascii="Times New Roman" w:hAnsi="Times New Roman" w:cs="Times New Roman"/>
           <w:szCs w:val="20"/>
-        </w:rPr>
-        <w:t xml:space="preserve"> </w:t>
-      </w:r>
-      <w:proofErr w:type="spellStart"/>
-      <w:r>
-        <w:rPr>
-          <w:rFonts w:ascii="Times New Roman" w:hAnsi="Times New Roman" w:cs="Times New Roman"/>
-          <w:szCs w:val="20"/>
-        </w:rPr>
-        <w:t>Architecture</w:t>
-      </w:r>
-      <w:proofErr w:type="spellEnd"/>
-      <w:r>
-        <w:rPr>
-          <w:rFonts w:ascii="Times New Roman" w:hAnsi="Times New Roman" w:cs="Times New Roman"/>
-          <w:szCs w:val="20"/>
-        </w:rPr>
-        <w:t xml:space="preserve">. </w:t>
+          <w:lang w:val="en-US"/>
+        </w:rPr>
+        <w:t xml:space="preserve"> Architecture. </w:t>
       </w:r>
       <w:r>
         <w:rPr>

</xml_diff>